<commit_message>
Added Game Ideas roberto doc
Signed-off-by: Roberto Cuervo <rcuervoa@hsr.ch>
</commit_message>
<xml_diff>
--- a/docx/Game_Ideas_roberto.docx
+++ b/docx/Game_Ideas_roberto.docx
@@ -1,6 +1,6 @@
 
 <file path=word/document.xml><?xml version="1.0" encoding="utf-8"?>
-<w:document xmlns:wpc="http://schemas.microsoft.com/office/word/2010/wordprocessingCanvas" xmlns:cx="http://schemas.microsoft.com/office/drawing/2014/chartex" xmlns:cx1="http://schemas.microsoft.com/office/drawing/2015/9/8/chartex" xmlns:cx2="http://schemas.microsoft.com/office/drawing/2015/10/21/chartex" xmlns:cx3="http://schemas.microsoft.com/office/drawing/2016/5/9/chartex" xmlns:cx4="http://schemas.microsoft.com/office/drawing/2016/5/10/chartex" xmlns:cx5="http://schemas.microsoft.com/office/drawing/2016/5/11/chartex" xmlns:mc="http://schemas.openxmlformats.org/markup-compatibility/2006" xmlns:o="urn:schemas-microsoft-com:office:office" xmlns:r="http://schemas.openxmlformats.org/officeDocument/2006/relationships" xmlns:m="http://schemas.openxmlformats.org/officeDocument/2006/math" xmlns:v="urn:schemas-microsoft-com:vml" xmlns:wp14="http://schemas.microsoft.com/office/word/2010/wordprocessingDrawing" xmlns:wp="http://schemas.openxmlformats.org/drawingml/2006/wordprocessingDrawing" xmlns:w10="urn:schemas-microsoft-com:office:word" xmlns:w="http://schemas.openxmlformats.org/wordprocessingml/2006/main" xmlns:w14="http://schemas.microsoft.com/office/word/2010/wordml" xmlns:w15="http://schemas.microsoft.com/office/word/2012/wordml" xmlns:w16se="http://schemas.microsoft.com/office/word/2015/wordml/symex" xmlns:wpg="http://schemas.microsoft.com/office/word/2010/wordprocessingGroup" xmlns:wpi="http://schemas.microsoft.com/office/word/2010/wordprocessingInk" xmlns:wne="http://schemas.microsoft.com/office/word/2006/wordml" xmlns:wps="http://schemas.microsoft.com/office/word/2010/wordprocessingShape" mc:Ignorable="w14 w15 w16se wp14">
+<w:document xmlns:wpc="http://schemas.microsoft.com/office/word/2010/wordprocessingCanvas" xmlns:mo="http://schemas.microsoft.com/office/mac/office/2008/main" xmlns:mc="http://schemas.openxmlformats.org/markup-compatibility/2006" xmlns:mv="urn:schemas-microsoft-com:mac:vml" xmlns:o="urn:schemas-microsoft-com:office:office" xmlns:r="http://schemas.openxmlformats.org/officeDocument/2006/relationships" xmlns:m="http://schemas.openxmlformats.org/officeDocument/2006/math" xmlns:v="urn:schemas-microsoft-com:vml" xmlns:wp14="http://schemas.microsoft.com/office/word/2010/wordprocessingDrawing" xmlns:wp="http://schemas.openxmlformats.org/drawingml/2006/wordprocessingDrawing" xmlns:w10="urn:schemas-microsoft-com:office:word" xmlns:w="http://schemas.openxmlformats.org/wordprocessingml/2006/main" xmlns:w14="http://schemas.microsoft.com/office/word/2010/wordml" xmlns:wpg="http://schemas.microsoft.com/office/word/2010/wordprocessingGroup" xmlns:wpi="http://schemas.microsoft.com/office/word/2010/wordprocessingInk" xmlns:wne="http://schemas.microsoft.com/office/word/2006/wordml" xmlns:wps="http://schemas.microsoft.com/office/word/2010/wordprocessingShape" mc:Ignorable="w14 wp14">
   <w:body>
     <w:p>
       <w:pPr>
@@ -18,7 +18,7 @@
     </w:p>
     <w:p>
       <w:pPr>
-        <w:pStyle w:val="TOC1"/>
+        <w:pStyle w:val="Verzeichnis1"/>
         <w:tabs>
           <w:tab w:val="right" w:leader="dot" w:pos="9396"/>
         </w:tabs>
@@ -50,6 +50,8 @@
         </w:rPr>
         <w:fldChar w:fldCharType="separate"/>
       </w:r>
+      <w:bookmarkStart w:id="0" w:name="_GoBack"/>
+      <w:bookmarkEnd w:id="0"/>
       <w:r>
         <w:rPr>
           <w:noProof/>
@@ -72,7 +74,7 @@
         <w:rPr>
           <w:noProof/>
         </w:rPr>
-        <w:instrText xml:space="preserve"> PAGEREF _Toc344296161 \h </w:instrText>
+        <w:instrText xml:space="preserve"> PAGEREF _Toc344543174 \h </w:instrText>
       </w:r>
       <w:r>
         <w:rPr>
@@ -100,7 +102,7 @@
     </w:p>
     <w:p>
       <w:pPr>
-        <w:pStyle w:val="TOC3"/>
+        <w:pStyle w:val="Verzeichnis3"/>
         <w:tabs>
           <w:tab w:val="right" w:leader="dot" w:pos="9396"/>
         </w:tabs>
@@ -134,7 +136,7 @@
         <w:rPr>
           <w:noProof/>
         </w:rPr>
-        <w:instrText xml:space="preserve"> PAGEREF _Toc344296162 \h </w:instrText>
+        <w:instrText xml:space="preserve"> PAGEREF _Toc344543175 \h </w:instrText>
       </w:r>
       <w:r>
         <w:rPr>
@@ -151,7 +153,7 @@
         <w:rPr>
           <w:noProof/>
         </w:rPr>
-        <w:t>1</w:t>
+        <w:t>2</w:t>
       </w:r>
       <w:r>
         <w:rPr>
@@ -162,7 +164,7 @@
     </w:p>
     <w:p>
       <w:pPr>
-        <w:pStyle w:val="TOC4"/>
+        <w:pStyle w:val="Verzeichnis4"/>
         <w:tabs>
           <w:tab w:val="right" w:leader="dot" w:pos="9396"/>
         </w:tabs>
@@ -177,7 +179,7 @@
         <w:rPr>
           <w:noProof/>
         </w:rPr>
-        <w:t>1. Traficc Sign recognition</w:t>
+        <w:t>1. Trafic Sign recognition</w:t>
       </w:r>
       <w:r>
         <w:rPr>
@@ -195,7 +197,7 @@
         <w:rPr>
           <w:noProof/>
         </w:rPr>
-        <w:instrText xml:space="preserve"> PAGEREF _Toc344296163 \h </w:instrText>
+        <w:instrText xml:space="preserve"> PAGEREF _Toc344543176 \h </w:instrText>
       </w:r>
       <w:r>
         <w:rPr>
@@ -212,7 +214,7 @@
         <w:rPr>
           <w:noProof/>
         </w:rPr>
-        <w:t>1</w:t>
+        <w:t>2</w:t>
       </w:r>
       <w:r>
         <w:rPr>
@@ -223,7 +225,7 @@
     </w:p>
     <w:p>
       <w:pPr>
-        <w:pStyle w:val="TOC4"/>
+        <w:pStyle w:val="Verzeichnis4"/>
         <w:tabs>
           <w:tab w:val="right" w:leader="dot" w:pos="9396"/>
         </w:tabs>
@@ -256,7 +258,7 @@
         <w:rPr>
           <w:noProof/>
         </w:rPr>
-        <w:instrText xml:space="preserve"> PAGEREF _Toc344296164 \h </w:instrText>
+        <w:instrText xml:space="preserve"> PAGEREF _Toc344543177 \h </w:instrText>
       </w:r>
       <w:r>
         <w:rPr>
@@ -284,7 +286,7 @@
     </w:p>
     <w:p>
       <w:pPr>
-        <w:pStyle w:val="TOC4"/>
+        <w:pStyle w:val="Verzeichnis4"/>
         <w:tabs>
           <w:tab w:val="right" w:leader="dot" w:pos="9396"/>
         </w:tabs>
@@ -298,6 +300,7 @@
       <w:r>
         <w:rPr>
           <w:noProof/>
+          <w:lang w:val="de-DE"/>
         </w:rPr>
         <w:t>3. Search for Objects</w:t>
       </w:r>
@@ -317,7 +320,7 @@
         <w:rPr>
           <w:noProof/>
         </w:rPr>
-        <w:instrText xml:space="preserve"> PAGEREF _Toc344296165 \h </w:instrText>
+        <w:instrText xml:space="preserve"> PAGEREF _Toc344543178 \h </w:instrText>
       </w:r>
       <w:r>
         <w:rPr>
@@ -334,7 +337,7 @@
         <w:rPr>
           <w:noProof/>
         </w:rPr>
-        <w:t>2</w:t>
+        <w:t>3</w:t>
       </w:r>
       <w:r>
         <w:rPr>
@@ -345,7 +348,7 @@
     </w:p>
     <w:p>
       <w:pPr>
-        <w:pStyle w:val="TOC3"/>
+        <w:pStyle w:val="Verzeichnis3"/>
         <w:tabs>
           <w:tab w:val="right" w:leader="dot" w:pos="9396"/>
         </w:tabs>
@@ -360,6 +363,7 @@
       <w:r>
         <w:rPr>
           <w:noProof/>
+          <w:lang w:val="de-DE"/>
         </w:rPr>
         <w:t>Virtual Reality Games</w:t>
       </w:r>
@@ -379,7 +383,7 @@
         <w:rPr>
           <w:noProof/>
         </w:rPr>
-        <w:instrText xml:space="preserve"> PAGEREF _Toc344296166 \h </w:instrText>
+        <w:instrText xml:space="preserve"> PAGEREF _Toc344543179 \h </w:instrText>
       </w:r>
       <w:r>
         <w:rPr>
@@ -396,7 +400,7 @@
         <w:rPr>
           <w:noProof/>
         </w:rPr>
-        <w:t>2</w:t>
+        <w:t>3</w:t>
       </w:r>
       <w:r>
         <w:rPr>
@@ -407,7 +411,7 @@
     </w:p>
     <w:p>
       <w:pPr>
-        <w:pStyle w:val="TOC4"/>
+        <w:pStyle w:val="Verzeichnis4"/>
         <w:tabs>
           <w:tab w:val="right" w:leader="dot" w:pos="9396"/>
         </w:tabs>
@@ -440,7 +444,7 @@
         <w:rPr>
           <w:noProof/>
         </w:rPr>
-        <w:instrText xml:space="preserve"> PAGEREF _Toc344296167 \h </w:instrText>
+        <w:instrText xml:space="preserve"> PAGEREF _Toc344543180 \h </w:instrText>
       </w:r>
       <w:r>
         <w:rPr>
@@ -468,7 +472,7 @@
     </w:p>
     <w:p>
       <w:pPr>
-        <w:pStyle w:val="TOC4"/>
+        <w:pStyle w:val="Verzeichnis4"/>
         <w:tabs>
           <w:tab w:val="right" w:leader="dot" w:pos="9396"/>
         </w:tabs>
@@ -501,7 +505,7 @@
         <w:rPr>
           <w:noProof/>
         </w:rPr>
-        <w:instrText xml:space="preserve"> PAGEREF _Toc344296168 \h </w:instrText>
+        <w:instrText xml:space="preserve"> PAGEREF _Toc344543181 \h </w:instrText>
       </w:r>
       <w:r>
         <w:rPr>
@@ -518,7 +522,253 @@
         <w:rPr>
           <w:noProof/>
         </w:rPr>
-        <w:t>3</w:t>
+        <w:t>4</w:t>
+      </w:r>
+      <w:r>
+        <w:rPr>
+          <w:noProof/>
+        </w:rPr>
+        <w:fldChar w:fldCharType="end"/>
+      </w:r>
+    </w:p>
+    <w:p>
+      <w:pPr>
+        <w:pStyle w:val="Verzeichnis1"/>
+        <w:tabs>
+          <w:tab w:val="right" w:leader="dot" w:pos="9396"/>
+        </w:tabs>
+        <w:rPr>
+          <w:rFonts w:asciiTheme="minorHAnsi" w:hAnsiTheme="minorHAnsi"/>
+          <w:b w:val="0"/>
+          <w:noProof/>
+          <w:color w:val="auto"/>
+          <w:lang w:eastAsia="ja-JP"/>
+        </w:rPr>
+      </w:pPr>
+      <w:r>
+        <w:rPr>
+          <w:noProof/>
+        </w:rPr>
+        <w:t>Application of the Virtual Buzz App in real world activities</w:t>
+      </w:r>
+      <w:r>
+        <w:rPr>
+          <w:noProof/>
+        </w:rPr>
+        <w:tab/>
+      </w:r>
+      <w:r>
+        <w:rPr>
+          <w:noProof/>
+        </w:rPr>
+        <w:fldChar w:fldCharType="begin"/>
+      </w:r>
+      <w:r>
+        <w:rPr>
+          <w:noProof/>
+        </w:rPr>
+        <w:instrText xml:space="preserve"> PAGEREF _Toc344543182 \h </w:instrText>
+      </w:r>
+      <w:r>
+        <w:rPr>
+          <w:noProof/>
+        </w:rPr>
+      </w:r>
+      <w:r>
+        <w:rPr>
+          <w:noProof/>
+        </w:rPr>
+        <w:fldChar w:fldCharType="separate"/>
+      </w:r>
+      <w:r>
+        <w:rPr>
+          <w:noProof/>
+        </w:rPr>
+        <w:t>5</w:t>
+      </w:r>
+      <w:r>
+        <w:rPr>
+          <w:noProof/>
+        </w:rPr>
+        <w:fldChar w:fldCharType="end"/>
+      </w:r>
+    </w:p>
+    <w:p>
+      <w:pPr>
+        <w:pStyle w:val="Verzeichnis2"/>
+        <w:tabs>
+          <w:tab w:val="right" w:leader="dot" w:pos="9396"/>
+        </w:tabs>
+        <w:rPr>
+          <w:noProof/>
+          <w:sz w:val="24"/>
+          <w:szCs w:val="24"/>
+          <w:lang w:eastAsia="ja-JP"/>
+        </w:rPr>
+      </w:pPr>
+      <w:r>
+        <w:rPr>
+          <w:noProof/>
+        </w:rPr>
+        <w:t>On the way home</w:t>
+      </w:r>
+      <w:r>
+        <w:rPr>
+          <w:noProof/>
+        </w:rPr>
+        <w:tab/>
+      </w:r>
+      <w:r>
+        <w:rPr>
+          <w:noProof/>
+        </w:rPr>
+        <w:fldChar w:fldCharType="begin"/>
+      </w:r>
+      <w:r>
+        <w:rPr>
+          <w:noProof/>
+        </w:rPr>
+        <w:instrText xml:space="preserve"> PAGEREF _Toc344543183 \h </w:instrText>
+      </w:r>
+      <w:r>
+        <w:rPr>
+          <w:noProof/>
+        </w:rPr>
+      </w:r>
+      <w:r>
+        <w:rPr>
+          <w:noProof/>
+        </w:rPr>
+        <w:fldChar w:fldCharType="separate"/>
+      </w:r>
+      <w:r>
+        <w:rPr>
+          <w:noProof/>
+        </w:rPr>
+        <w:t>5</w:t>
+      </w:r>
+      <w:r>
+        <w:rPr>
+          <w:noProof/>
+        </w:rPr>
+        <w:fldChar w:fldCharType="end"/>
+      </w:r>
+    </w:p>
+    <w:p>
+      <w:pPr>
+        <w:pStyle w:val="Verzeichnis2"/>
+        <w:tabs>
+          <w:tab w:val="right" w:leader="dot" w:pos="9396"/>
+        </w:tabs>
+        <w:rPr>
+          <w:noProof/>
+          <w:sz w:val="24"/>
+          <w:szCs w:val="24"/>
+          <w:lang w:eastAsia="ja-JP"/>
+        </w:rPr>
+      </w:pPr>
+      <w:r>
+        <w:rPr>
+          <w:noProof/>
+        </w:rPr>
+        <w:t>Ride a bike</w:t>
+      </w:r>
+      <w:r>
+        <w:rPr>
+          <w:noProof/>
+        </w:rPr>
+        <w:tab/>
+      </w:r>
+      <w:r>
+        <w:rPr>
+          <w:noProof/>
+        </w:rPr>
+        <w:fldChar w:fldCharType="begin"/>
+      </w:r>
+      <w:r>
+        <w:rPr>
+          <w:noProof/>
+        </w:rPr>
+        <w:instrText xml:space="preserve"> PAGEREF _Toc344543184 \h </w:instrText>
+      </w:r>
+      <w:r>
+        <w:rPr>
+          <w:noProof/>
+        </w:rPr>
+      </w:r>
+      <w:r>
+        <w:rPr>
+          <w:noProof/>
+        </w:rPr>
+        <w:fldChar w:fldCharType="separate"/>
+      </w:r>
+      <w:r>
+        <w:rPr>
+          <w:noProof/>
+        </w:rPr>
+        <w:t>5</w:t>
+      </w:r>
+      <w:r>
+        <w:rPr>
+          <w:noProof/>
+        </w:rPr>
+        <w:fldChar w:fldCharType="end"/>
+      </w:r>
+    </w:p>
+    <w:p>
+      <w:pPr>
+        <w:pStyle w:val="Verzeichnis1"/>
+        <w:tabs>
+          <w:tab w:val="right" w:leader="dot" w:pos="9396"/>
+        </w:tabs>
+        <w:rPr>
+          <w:rFonts w:asciiTheme="minorHAnsi" w:hAnsiTheme="minorHAnsi"/>
+          <w:b w:val="0"/>
+          <w:noProof/>
+          <w:color w:val="auto"/>
+          <w:lang w:eastAsia="ja-JP"/>
+        </w:rPr>
+      </w:pPr>
+      <w:r>
+        <w:rPr>
+          <w:noProof/>
+        </w:rPr>
+        <w:t>Future features</w:t>
+      </w:r>
+      <w:r>
+        <w:rPr>
+          <w:noProof/>
+        </w:rPr>
+        <w:tab/>
+      </w:r>
+      <w:r>
+        <w:rPr>
+          <w:noProof/>
+        </w:rPr>
+        <w:fldChar w:fldCharType="begin"/>
+      </w:r>
+      <w:r>
+        <w:rPr>
+          <w:noProof/>
+        </w:rPr>
+        <w:instrText xml:space="preserve"> PAGEREF _Toc344543185 \h </w:instrText>
+      </w:r>
+      <w:r>
+        <w:rPr>
+          <w:noProof/>
+        </w:rPr>
+      </w:r>
+      <w:r>
+        <w:rPr>
+          <w:noProof/>
+        </w:rPr>
+        <w:fldChar w:fldCharType="separate"/>
+      </w:r>
+      <w:r>
+        <w:rPr>
+          <w:noProof/>
+        </w:rPr>
+        <w:t>6</w:t>
       </w:r>
       <w:r>
         <w:rPr>
@@ -540,13 +790,13 @@
     </w:p>
     <w:p>
       <w:pPr>
-        <w:pStyle w:val="Heading1"/>
+        <w:pStyle w:val="berschrift1"/>
       </w:pPr>
-      <w:bookmarkStart w:id="0" w:name="_Toc344296161"/>
+      <w:bookmarkStart w:id="1" w:name="_Toc344543174"/>
       <w:r>
         <w:t>Game Ideas</w:t>
       </w:r>
-      <w:bookmarkEnd w:id="0"/>
+      <w:bookmarkEnd w:id="1"/>
     </w:p>
     <w:p>
       <w:r>
@@ -586,7 +836,7 @@
     <w:p/>
     <w:tbl>
       <w:tblPr>
-        <w:tblStyle w:val="TableGrid"/>
+        <w:tblStyle w:val="Tabellenraster"/>
         <w:tblW w:w="0" w:type="auto"/>
         <w:tblLayout w:type="fixed"/>
         <w:tblLook w:val="04A0" w:firstRow="1" w:lastRow="0" w:firstColumn="1" w:lastColumn="0" w:noHBand="0" w:noVBand="1"/>
@@ -611,7 +861,6 @@
                 <w:lang w:val="de-DE"/>
               </w:rPr>
             </w:pPr>
-            <w:proofErr w:type="spellStart"/>
             <w:r>
               <w:rPr>
                 <w:b/>
@@ -619,7 +868,6 @@
               </w:rPr>
               <w:t>What</w:t>
             </w:r>
-            <w:proofErr w:type="spellEnd"/>
           </w:p>
         </w:tc>
         <w:tc>
@@ -1021,21 +1269,12 @@
                 <w:lang w:val="de-DE"/>
               </w:rPr>
             </w:pPr>
-            <w:proofErr w:type="spellStart"/>
-            <w:r>
-              <w:rPr>
-                <w:b/>
-                <w:lang w:val="de-DE"/>
-              </w:rPr>
-              <w:t>Effort</w:t>
-            </w:r>
-            <w:proofErr w:type="spellEnd"/>
-            <w:r>
-              <w:rPr>
-                <w:b/>
-                <w:lang w:val="de-DE"/>
-              </w:rPr>
-              <w:t>:</w:t>
+            <w:r>
+              <w:rPr>
+                <w:b/>
+                <w:lang w:val="de-DE"/>
+              </w:rPr>
+              <w:t>Effort:</w:t>
             </w:r>
             <w:r>
               <w:rPr>
@@ -1157,33 +1396,8 @@
                 <w:b/>
                 <w:lang w:val="de-DE"/>
               </w:rPr>
-              <w:t xml:space="preserve">Technological </w:t>
-            </w:r>
-            <w:proofErr w:type="spellStart"/>
-            <w:r>
-              <w:rPr>
-                <w:b/>
-                <w:lang w:val="de-DE"/>
-              </w:rPr>
-              <w:t>risk</w:t>
-            </w:r>
-            <w:proofErr w:type="spellEnd"/>
-            <w:r>
-              <w:rPr>
-                <w:b/>
-                <w:lang w:val="de-DE"/>
-              </w:rPr>
-              <w:t>/</w:t>
-            </w:r>
-            <w:proofErr w:type="spellStart"/>
-            <w:r>
-              <w:rPr>
-                <w:b/>
-                <w:lang w:val="de-DE"/>
-              </w:rPr>
-              <w:t>security</w:t>
-            </w:r>
-            <w:proofErr w:type="spellEnd"/>
+              <w:t>Technological risk/security</w:t>
+            </w:r>
             <w:r>
               <w:rPr>
                 <w:b/>
@@ -1297,13 +1511,14 @@
     <w:p/>
     <w:p>
       <w:pPr>
-        <w:pStyle w:val="Heading3"/>
+        <w:pStyle w:val="berschrift3"/>
       </w:pPr>
-      <w:bookmarkStart w:id="1" w:name="_Toc344296162"/>
-      <w:r>
+      <w:bookmarkStart w:id="2" w:name="_Toc344543175"/>
+      <w:r>
+        <w:lastRenderedPageBreak/>
         <w:t>Virtual Buzz extensions with Virtual Objects</w:t>
       </w:r>
-      <w:bookmarkEnd w:id="1"/>
+      <w:bookmarkEnd w:id="2"/>
     </w:p>
     <w:p>
       <w:r>
@@ -1322,255 +1537,245 @@
         <w:t>at</w:t>
       </w:r>
       <w:r>
-        <w:t xml:space="preserve"> the extension of the Virtual Buzz application using different virtual objects from Unity and the object recognition feature from </w:t>
-      </w:r>
-      <w:proofErr w:type="spellStart"/>
-      <w:r>
-        <w:t>Vuforia</w:t>
-      </w:r>
-      <w:proofErr w:type="spellEnd"/>
+        <w:t xml:space="preserve"> the extension of the Virtual Buzz application using different virtual objects from Unity and the object recognition feature from Vuforia.</w:t>
+      </w:r>
+      <w:r>
+        <w:t xml:space="preserve"> </w:t>
+      </w:r>
+      <w:r>
+        <w:t>They could all be implemented in the same app</w:t>
+      </w:r>
+      <w:r>
+        <w:t xml:space="preserve"> </w:t>
+      </w:r>
+      <w:r>
+        <w:t xml:space="preserve">or simply using the features therein as a basis in a new app. </w:t>
+      </w:r>
+      <w:r>
+        <w:t xml:space="preserve">Each idea also states whether it would be applicable for </w:t>
+      </w:r>
+      <w:r>
+        <w:t>single-</w:t>
+      </w:r>
+      <w:r>
+        <w:t xml:space="preserve"> (SP)</w:t>
+      </w:r>
+      <w:r>
+        <w:t xml:space="preserve"> and</w:t>
+      </w:r>
+      <w:r>
+        <w:t>/or</w:t>
+      </w:r>
+      <w:r>
+        <w:t xml:space="preserve"> multiplayer</w:t>
+      </w:r>
+      <w:r>
+        <w:t xml:space="preserve"> (MP)</w:t>
+      </w:r>
+      <w:r>
+        <w:t xml:space="preserve"> </w:t>
+      </w:r>
+      <w:r>
+        <w:t>mode</w:t>
+      </w:r>
+      <w:r>
+        <w:t>s.</w:t>
+      </w:r>
+    </w:p>
+    <w:p>
+      <w:pPr>
+        <w:pStyle w:val="berschrift4"/>
+      </w:pPr>
+      <w:bookmarkStart w:id="3" w:name="_Toc344543176"/>
+      <w:r>
+        <w:t>1. Trafic</w:t>
+      </w:r>
+      <w:r>
+        <w:t xml:space="preserve"> Sign recognition</w:t>
+      </w:r>
+      <w:bookmarkEnd w:id="3"/>
+    </w:p>
+    <w:p>
+      <w:r>
+        <w:t>The application shows</w:t>
+      </w:r>
+      <w:r>
+        <w:t xml:space="preserve"> </w:t>
+      </w:r>
+      <w:r>
+        <w:t>the user</w:t>
+      </w:r>
+      <w:r>
+        <w:t>(s)</w:t>
+      </w:r>
+      <w:r>
+        <w:t xml:space="preserve"> </w:t>
+      </w:r>
+      <w:r>
+        <w:t xml:space="preserve">one out of many </w:t>
+      </w:r>
+      <w:r>
+        <w:t>tr</w:t>
+      </w:r>
+      <w:r>
+        <w:t>a</w:t>
+      </w:r>
+      <w:r>
+        <w:t>f</w:t>
+      </w:r>
+      <w:r>
+        <w:t>fic</w:t>
+      </w:r>
+      <w:r>
+        <w:t xml:space="preserve"> signs </w:t>
+      </w:r>
+      <w:r>
+        <w:t>created with</w:t>
+      </w:r>
+      <w:r>
+        <w:t xml:space="preserve"> virtual objects</w:t>
+      </w:r>
+      <w:r>
+        <w:t xml:space="preserve"> and a stopwatch is triggered at the same time</w:t>
+      </w:r>
       <w:r>
         <w:t>.</w:t>
       </w:r>
       <w:r>
+        <w:t xml:space="preserve"> The sign could first be shown far away and/or blurred out and then continuously become closer and clearer.</w:t>
+      </w:r>
+      <w:r>
         <w:t xml:space="preserve"> </w:t>
       </w:r>
       <w:r>
-        <w:t>They could all be implemented in the same app</w:t>
+        <w:t xml:space="preserve">Different </w:t>
+      </w:r>
+      <w:r>
+        <w:t xml:space="preserve">traffic </w:t>
+      </w:r>
+      <w:r>
+        <w:t xml:space="preserve">signs </w:t>
+      </w:r>
+      <w:r>
+        <w:t>could be associated with different quantities of points. This could for example be done based on the importance of a sign, so identifying a stop sign quickly provides a better score than identifying a speed limit</w:t>
+      </w:r>
+      <w:r>
+        <w:t xml:space="preserve">. </w:t>
+      </w:r>
+      <w:r>
+        <w:t xml:space="preserve">If the </w:t>
+      </w:r>
+      <w:r>
+        <w:t>stopwatch reaches a point where it is too late</w:t>
+      </w:r>
+      <w:r>
+        <w:t xml:space="preserve"> (sign passed/countdown expired)</w:t>
+      </w:r>
+      <w:r>
+        <w:t xml:space="preserve"> and the player did not recognize the sign</w:t>
+      </w:r>
+      <w:r>
+        <w:t>, no points will be awarded and perhaps the drunkenness level lowered if it happens multiple times.</w:t>
+      </w:r>
+    </w:p>
+    <w:p>
+      <w:proofErr w:type="gramStart"/>
+      <w:r>
+        <w:t xml:space="preserve">The difficulty </w:t>
+      </w:r>
+      <w:r>
+        <w:t xml:space="preserve">could be altered by increasing the velocity, </w:t>
+      </w:r>
+      <w:r>
+        <w:t>the alcohol levels</w:t>
+      </w:r>
+      <w:r>
+        <w:t xml:space="preserve"> and </w:t>
+      </w:r>
+      <w:r>
+        <w:t>or perhaps a reduction of the countdown timer</w:t>
+      </w:r>
+      <w:proofErr w:type="gramEnd"/>
+      <w:r>
+        <w:t>.</w:t>
+      </w:r>
+      <w:r>
+        <w:t xml:space="preserve"> Correct identifications under a higher difficulty level would then of course be rewarded with more points.</w:t>
       </w:r>
       <w:r>
         <w:t xml:space="preserve"> </w:t>
       </w:r>
-      <w:r>
-        <w:t xml:space="preserve">or simply using the features therein as a basis in a </w:t>
-      </w:r>
-      <w:r>
-        <w:lastRenderedPageBreak/>
-        <w:t xml:space="preserve">new app. </w:t>
-      </w:r>
-      <w:r>
-        <w:t xml:space="preserve">Each idea also states whether it would be applicable for </w:t>
-      </w:r>
-      <w:r>
-        <w:t>single-</w:t>
-      </w:r>
-      <w:r>
-        <w:t xml:space="preserve"> (SP)</w:t>
-      </w:r>
-      <w:r>
-        <w:t xml:space="preserve"> and</w:t>
-      </w:r>
-      <w:r>
-        <w:t>/or</w:t>
-      </w:r>
-      <w:r>
-        <w:t xml:space="preserve"> multiplayer</w:t>
-      </w:r>
-      <w:r>
-        <w:t xml:space="preserve"> (MP)</w:t>
-      </w:r>
+    </w:p>
+    <w:p>
+      <w:r>
+        <w:t xml:space="preserve">In </w:t>
+      </w:r>
+      <w:r>
+        <w:t xml:space="preserve">a </w:t>
+      </w:r>
+      <w:r>
+        <w:t>single</w:t>
+      </w:r>
+      <w:r>
+        <w:t xml:space="preserve"> player</w:t>
+      </w:r>
+      <w:r>
+        <w:t xml:space="preserve"> mode, the user </w:t>
+      </w:r>
+      <w:r>
+        <w:t xml:space="preserve">could press </w:t>
+      </w:r>
+      <w:r>
+        <w:t>a button</w:t>
+      </w:r>
+      <w:r>
+        <w:t xml:space="preserve"> o</w:t>
+      </w:r>
+      <w:r>
+        <w:t xml:space="preserve">n the controller </w:t>
+      </w:r>
+      <w:r>
+        <w:t>as soon as he recognizes the sign. If he/she was correct, points are awarded based on the difficulty and the time it took to recognize the traffic sign</w:t>
+      </w:r>
+      <w:r>
+        <w:t>.</w:t>
+      </w:r>
+    </w:p>
+    <w:p>
+      <w:r>
+        <w:t xml:space="preserve">In </w:t>
+      </w:r>
+      <w:r>
+        <w:t xml:space="preserve">a </w:t>
+      </w:r>
+      <w:r>
+        <w:t xml:space="preserve">multiplayer mode, </w:t>
+      </w:r>
+      <w:r>
+        <w:t>the users can compete against each other and are rated either based on their scores or solely on who successfully identified the sign first</w:t>
+      </w:r>
+      <w:r>
+        <w:t xml:space="preserve">. The game </w:t>
+      </w:r>
+      <w:r>
+        <w:t>could be</w:t>
+      </w:r>
+      <w:r>
+        <w:t xml:space="preserve"> divided into rounds, each one containing </w:t>
+      </w:r>
+      <w:r>
+        <w:t>for example three</w:t>
+      </w:r>
+      <w:r>
+        <w:t xml:space="preserve"> recognition sessions. Only the players </w:t>
+      </w:r>
+      <w:proofErr w:type="gramStart"/>
+      <w:r>
+        <w:t>with at least one positive recognition</w:t>
+      </w:r>
+      <w:proofErr w:type="gramEnd"/>
       <w:r>
         <w:t xml:space="preserve"> </w:t>
-      </w:r>
-      <w:r>
-        <w:t>mode</w:t>
-      </w:r>
-      <w:r>
-        <w:t>s.</w:t>
-      </w:r>
-    </w:p>
-    <w:p>
-      <w:pPr>
-        <w:pStyle w:val="Heading4"/>
-      </w:pPr>
-      <w:bookmarkStart w:id="2" w:name="_Toc344296163"/>
-      <w:r>
-        <w:t xml:space="preserve">1. </w:t>
-      </w:r>
-      <w:proofErr w:type="spellStart"/>
-      <w:r>
-        <w:t>Trafic</w:t>
-      </w:r>
-      <w:proofErr w:type="spellEnd"/>
-      <w:r>
-        <w:t xml:space="preserve"> Sign recognition</w:t>
-      </w:r>
-      <w:bookmarkEnd w:id="2"/>
-    </w:p>
-    <w:p>
-      <w:r>
-        <w:t>The application shows</w:t>
-      </w:r>
-      <w:r>
-        <w:t xml:space="preserve"> </w:t>
-      </w:r>
-      <w:r>
-        <w:t>the user</w:t>
-      </w:r>
-      <w:r>
-        <w:t>(s)</w:t>
-      </w:r>
-      <w:r>
-        <w:t xml:space="preserve"> </w:t>
-      </w:r>
-      <w:r>
-        <w:t xml:space="preserve">one out of many </w:t>
-      </w:r>
-      <w:r>
-        <w:t>tr</w:t>
-      </w:r>
-      <w:r>
-        <w:t>a</w:t>
-      </w:r>
-      <w:r>
-        <w:t>f</w:t>
-      </w:r>
-      <w:r>
-        <w:t>fic</w:t>
-      </w:r>
-      <w:r>
-        <w:t xml:space="preserve"> signs </w:t>
-      </w:r>
-      <w:r>
-        <w:t>created with</w:t>
-      </w:r>
-      <w:r>
-        <w:t xml:space="preserve"> virtual objects</w:t>
-      </w:r>
-      <w:r>
-        <w:t xml:space="preserve"> and a stopwatch is triggered at the same time</w:t>
-      </w:r>
-      <w:r>
-        <w:t>.</w:t>
-      </w:r>
-      <w:r>
-        <w:t xml:space="preserve"> The sign could first be shown far away and/or blurred out and then continuously become closer and clearer.</w:t>
-      </w:r>
-      <w:r>
-        <w:t xml:space="preserve"> </w:t>
-      </w:r>
-      <w:r>
-        <w:t xml:space="preserve">Different </w:t>
-      </w:r>
-      <w:r>
-        <w:t xml:space="preserve">traffic </w:t>
-      </w:r>
-      <w:r>
-        <w:t xml:space="preserve">signs </w:t>
-      </w:r>
-      <w:r>
-        <w:t>could be associated with different quantities of points. This could for example be done based on the importance of a sign, so identifying a stop sign quickly provides a better score than identifying a speed limit</w:t>
-      </w:r>
-      <w:r>
-        <w:t xml:space="preserve">. </w:t>
-      </w:r>
-      <w:r>
-        <w:t xml:space="preserve">If the </w:t>
-      </w:r>
-      <w:r>
-        <w:t>stopwatch reaches a point where it is too late</w:t>
-      </w:r>
-      <w:r>
-        <w:t xml:space="preserve"> (sign passed/countdown expired)</w:t>
-      </w:r>
-      <w:r>
-        <w:t xml:space="preserve"> and the player did not recognize the sign</w:t>
-      </w:r>
-      <w:r>
-        <w:t>, no points will be awarded and perhaps the drunkenness level lowered if it happens multiple times.</w:t>
-      </w:r>
-    </w:p>
-    <w:p>
-      <w:r>
-        <w:t xml:space="preserve">The difficulty </w:t>
-      </w:r>
-      <w:r>
-        <w:t xml:space="preserve">could be altered by increasing the velocity, </w:t>
-      </w:r>
-      <w:r>
-        <w:t>the alcohol levels</w:t>
-      </w:r>
-      <w:r>
-        <w:t xml:space="preserve"> and </w:t>
-      </w:r>
-      <w:r>
-        <w:t>or perhaps a reduction of the countdown timer</w:t>
-      </w:r>
-      <w:r>
-        <w:t>.</w:t>
-      </w:r>
-      <w:r>
-        <w:t xml:space="preserve"> Correct identifications under a higher difficulty level would then of course be rewarded with more points.</w:t>
-      </w:r>
-      <w:r>
-        <w:t xml:space="preserve"> </w:t>
-      </w:r>
-    </w:p>
-    <w:p>
-      <w:r>
-        <w:t xml:space="preserve">In </w:t>
-      </w:r>
-      <w:r>
-        <w:t xml:space="preserve">a </w:t>
-      </w:r>
-      <w:r>
-        <w:t>single</w:t>
-      </w:r>
-      <w:r>
-        <w:t xml:space="preserve"> player</w:t>
-      </w:r>
-      <w:r>
-        <w:t xml:space="preserve"> mode, the user </w:t>
-      </w:r>
-      <w:r>
-        <w:t xml:space="preserve">could press </w:t>
-      </w:r>
-      <w:r>
-        <w:t>a button</w:t>
-      </w:r>
-      <w:r>
-        <w:t xml:space="preserve"> o</w:t>
-      </w:r>
-      <w:r>
-        <w:t xml:space="preserve">n the controller </w:t>
-      </w:r>
-      <w:r>
-        <w:t>as soon as he recognizes th</w:t>
-      </w:r>
-      <w:r>
-        <w:t>e sign. If he/she was correct, points are awarded based on the difficulty and the time it took to recognize the traffic sign</w:t>
-      </w:r>
-      <w:r>
-        <w:t>.</w:t>
-      </w:r>
-    </w:p>
-    <w:p>
-      <w:r>
-        <w:t xml:space="preserve">In </w:t>
-      </w:r>
-      <w:r>
-        <w:t xml:space="preserve">a </w:t>
-      </w:r>
-      <w:r>
-        <w:t xml:space="preserve">multiplayer mode, </w:t>
-      </w:r>
-      <w:r>
-        <w:t>the users can compete against each other and are rated either based on their scores or solely on who successfully identified the sign first</w:t>
-      </w:r>
-      <w:r>
-        <w:t xml:space="preserve">. The game </w:t>
-      </w:r>
-      <w:r>
-        <w:t>could be</w:t>
-      </w:r>
-      <w:r>
-        <w:t xml:space="preserve"> divided into rounds, each one containing </w:t>
-      </w:r>
-      <w:r>
-        <w:t>for example three</w:t>
-      </w:r>
-      <w:r>
-        <w:t xml:space="preserve"> recognition sessions. Only the players with at least one positive recognition </w:t>
       </w:r>
       <w:r>
         <w:t>may advance</w:t>
@@ -1593,7 +1798,7 @@
     </w:p>
     <w:tbl>
       <w:tblPr>
-        <w:tblStyle w:val="TableGrid"/>
+        <w:tblStyle w:val="Tabellenraster"/>
         <w:tblW w:w="0" w:type="auto"/>
         <w:tblLayout w:type="fixed"/>
         <w:tblLook w:val="04A0" w:firstRow="1" w:lastRow="0" w:firstColumn="1" w:lastColumn="0" w:noHBand="0" w:noVBand="1"/>
@@ -1872,21 +2077,12 @@
                 <w:lang w:val="de-DE"/>
               </w:rPr>
             </w:pPr>
-            <w:proofErr w:type="spellStart"/>
-            <w:r>
-              <w:rPr>
-                <w:b/>
-                <w:lang w:val="de-DE"/>
-              </w:rPr>
-              <w:t>Effort</w:t>
-            </w:r>
-            <w:proofErr w:type="spellEnd"/>
-            <w:r>
-              <w:rPr>
-                <w:b/>
-                <w:lang w:val="de-DE"/>
-              </w:rPr>
-              <w:t>:</w:t>
+            <w:r>
+              <w:rPr>
+                <w:b/>
+                <w:lang w:val="de-DE"/>
+              </w:rPr>
+              <w:t>Effort:</w:t>
             </w:r>
             <w:r>
               <w:rPr>
@@ -1961,33 +2157,8 @@
                 <w:b/>
                 <w:lang w:val="de-DE"/>
               </w:rPr>
-              <w:t xml:space="preserve">Technological </w:t>
-            </w:r>
-            <w:proofErr w:type="spellStart"/>
-            <w:r>
-              <w:rPr>
-                <w:b/>
-                <w:lang w:val="de-DE"/>
-              </w:rPr>
-              <w:t>risk</w:t>
-            </w:r>
-            <w:proofErr w:type="spellEnd"/>
-            <w:r>
-              <w:rPr>
-                <w:b/>
-                <w:lang w:val="de-DE"/>
-              </w:rPr>
-              <w:t>/</w:t>
-            </w:r>
-            <w:proofErr w:type="spellStart"/>
-            <w:r>
-              <w:rPr>
-                <w:b/>
-                <w:lang w:val="de-DE"/>
-              </w:rPr>
-              <w:t>security</w:t>
-            </w:r>
-            <w:proofErr w:type="spellEnd"/>
+              <w:t>Technological risk/security</w:t>
+            </w:r>
             <w:r>
               <w:rPr>
                 <w:b/>
@@ -2025,13 +2196,13 @@
     </w:tbl>
     <w:p>
       <w:pPr>
-        <w:pStyle w:val="Heading4"/>
+        <w:pStyle w:val="berschrift4"/>
       </w:pPr>
-      <w:bookmarkStart w:id="3" w:name="_Toc344296164"/>
+      <w:bookmarkStart w:id="4" w:name="_Toc344543177"/>
       <w:r>
         <w:t>2. Avoid Objects</w:t>
       </w:r>
-      <w:bookmarkEnd w:id="3"/>
+      <w:bookmarkEnd w:id="4"/>
     </w:p>
     <w:p>
       <w:r>
@@ -2094,7 +2265,9 @@
       <w:r>
         <w:t xml:space="preserve">. </w:t>
       </w:r>
-      <w:r>
+      <w:proofErr w:type="gramStart"/>
+      <w:r>
+        <w:lastRenderedPageBreak/>
         <w:t>The difficulty can be raised by increasing the user’s virtual buzz or</w:t>
       </w:r>
       <w:r>
@@ -2110,7 +2283,11 @@
         <w:t xml:space="preserve"> and </w:t>
       </w:r>
       <w:r>
-        <w:t>movement. The objects for could for example not just fly straight at him but slightly change direction or at least appear to due to his drunkenness</w:t>
+        <w:t>movement</w:t>
+      </w:r>
+      <w:proofErr w:type="gramEnd"/>
+      <w:r>
+        <w:t>. The objects for could for example not just fly straight at him but slightly change direction or at least appear to due to his drunkenness</w:t>
       </w:r>
       <w:r>
         <w:t xml:space="preserve">. </w:t>
@@ -2119,11 +2296,7 @@
         <w:t>The game</w:t>
       </w:r>
       <w:r>
-        <w:t xml:space="preserve"> can be designed not to </w:t>
-      </w:r>
-      <w:r>
-        <w:lastRenderedPageBreak/>
-        <w:t>have rounds but to</w:t>
+        <w:t xml:space="preserve"> can be designed not to have rounds but to</w:t>
       </w:r>
       <w:r>
         <w:t xml:space="preserve"> increases its</w:t>
@@ -2143,13 +2316,18 @@
       <w:r>
         <w:t xml:space="preserve">This idea would be restricted to </w:t>
       </w:r>
-      <w:r>
-        <w:t>Only in single mode.</w:t>
+      <w:proofErr w:type="gramStart"/>
+      <w:r>
+        <w:t>Only</w:t>
+      </w:r>
+      <w:proofErr w:type="gramEnd"/>
+      <w:r>
+        <w:t xml:space="preserve"> in single mode.</w:t>
       </w:r>
     </w:p>
     <w:tbl>
       <w:tblPr>
-        <w:tblStyle w:val="TableGrid"/>
+        <w:tblStyle w:val="Tabellenraster"/>
         <w:tblW w:w="0" w:type="auto"/>
         <w:tblLayout w:type="fixed"/>
         <w:tblLook w:val="04A0" w:firstRow="1" w:lastRow="0" w:firstColumn="1" w:lastColumn="0" w:noHBand="0" w:noVBand="1"/>
@@ -2421,21 +2599,12 @@
                 <w:lang w:val="de-DE"/>
               </w:rPr>
             </w:pPr>
-            <w:proofErr w:type="spellStart"/>
-            <w:r>
-              <w:rPr>
-                <w:b/>
-                <w:lang w:val="de-DE"/>
-              </w:rPr>
-              <w:t>Effort</w:t>
-            </w:r>
-            <w:proofErr w:type="spellEnd"/>
-            <w:r>
-              <w:rPr>
-                <w:b/>
-                <w:lang w:val="de-DE"/>
-              </w:rPr>
-              <w:t>:</w:t>
+            <w:r>
+              <w:rPr>
+                <w:b/>
+                <w:lang w:val="de-DE"/>
+              </w:rPr>
+              <w:t>Effort:</w:t>
             </w:r>
             <w:r>
               <w:rPr>
@@ -2494,33 +2663,8 @@
                 <w:b/>
                 <w:lang w:val="de-DE"/>
               </w:rPr>
-              <w:t xml:space="preserve">Technological </w:t>
-            </w:r>
-            <w:proofErr w:type="spellStart"/>
-            <w:r>
-              <w:rPr>
-                <w:b/>
-                <w:lang w:val="de-DE"/>
-              </w:rPr>
-              <w:t>risk</w:t>
-            </w:r>
-            <w:proofErr w:type="spellEnd"/>
-            <w:r>
-              <w:rPr>
-                <w:b/>
-                <w:lang w:val="de-DE"/>
-              </w:rPr>
-              <w:t>/</w:t>
-            </w:r>
-            <w:proofErr w:type="spellStart"/>
-            <w:r>
-              <w:rPr>
-                <w:b/>
-                <w:lang w:val="de-DE"/>
-              </w:rPr>
-              <w:t>security</w:t>
-            </w:r>
-            <w:proofErr w:type="spellEnd"/>
+              <w:t>Technological risk/security</w:t>
+            </w:r>
             <w:r>
               <w:rPr>
                 <w:b/>
@@ -2543,14 +2687,12 @@
                 <w:lang w:val="de-DE"/>
               </w:rPr>
             </w:pPr>
-            <w:proofErr w:type="spellStart"/>
             <w:r>
               <w:rPr>
                 <w:lang w:val="de-DE"/>
               </w:rPr>
               <w:t>low</w:t>
             </w:r>
-            <w:proofErr w:type="spellEnd"/>
           </w:p>
         </w:tc>
       </w:tr>
@@ -2564,145 +2706,57 @@
     </w:p>
     <w:p>
       <w:pPr>
-        <w:pStyle w:val="Heading4"/>
+        <w:pStyle w:val="berschrift4"/>
         <w:rPr>
           <w:lang w:val="de-DE"/>
         </w:rPr>
       </w:pPr>
-      <w:bookmarkStart w:id="4" w:name="_Toc344296165"/>
+      <w:bookmarkStart w:id="5" w:name="_Toc344543178"/>
       <w:r>
         <w:rPr>
           <w:lang w:val="de-DE"/>
         </w:rPr>
-        <w:t xml:space="preserve">3. Search </w:t>
-      </w:r>
-      <w:proofErr w:type="spellStart"/>
-      <w:r>
+        <w:t>3. Search for Objects</w:t>
+      </w:r>
+      <w:bookmarkEnd w:id="5"/>
+    </w:p>
+    <w:p>
+      <w:r>
+        <w:t>The application shows shortly an object to the user. The user has to look for the object. If he finds it, he receives points and a new object will be shown. A timer counts down, and the user looses if he doesn't find the object in the given time.</w:t>
+      </w:r>
+    </w:p>
+    <w:p>
+      <w:pPr>
         <w:rPr>
           <w:lang w:val="de-DE"/>
         </w:rPr>
-        <w:t>for</w:t>
-      </w:r>
-      <w:proofErr w:type="spellEnd"/>
+      </w:pPr>
+      <w:r>
+        <w:t>The difficult</w:t>
+      </w:r>
+      <w:r>
+        <w:t xml:space="preserve">y increases based on the points and </w:t>
+      </w:r>
+      <w:r>
+        <w:t xml:space="preserve">alcohol level. </w:t>
+      </w:r>
+      <w:r>
+        <w:t>The alcohol level increases automatically when the user looks at certain objects and the application recognises them (</w:t>
+      </w:r>
+      <w:r>
+        <w:t xml:space="preserve">using the </w:t>
+      </w:r>
+      <w:r>
+        <w:t>object recognition feature from Vuforia).</w:t>
+      </w:r>
+      <w:r>
+        <w:t xml:space="preserve"> </w:t>
+      </w:r>
       <w:r>
         <w:rPr>
           <w:lang w:val="de-DE"/>
         </w:rPr>
-        <w:t xml:space="preserve"> Objects</w:t>
-      </w:r>
-      <w:bookmarkEnd w:id="4"/>
-    </w:p>
-    <w:p>
-      <w:r>
-        <w:t xml:space="preserve">The application shows shortly an object to the user. The user has to look for the object. If he finds it, he receives points and a new object will be shown. A timer counts down, and the user </w:t>
-      </w:r>
-      <w:proofErr w:type="spellStart"/>
-      <w:r>
-        <w:t>looses</w:t>
-      </w:r>
-      <w:proofErr w:type="spellEnd"/>
-      <w:r>
-        <w:t xml:space="preserve"> if he doesn't find the object in the given time.</w:t>
-      </w:r>
-    </w:p>
-    <w:p>
-      <w:pPr>
-        <w:rPr>
-          <w:lang w:val="de-DE"/>
-        </w:rPr>
-      </w:pPr>
-      <w:r>
-        <w:t>The difficult</w:t>
-      </w:r>
-      <w:r>
-        <w:t xml:space="preserve">y increases based on the points and </w:t>
-      </w:r>
-      <w:r>
-        <w:t xml:space="preserve">alcohol level. </w:t>
-      </w:r>
-      <w:r>
-        <w:t xml:space="preserve">The alcohol level increases automatically when the user looks at certain objects and the application </w:t>
-      </w:r>
-      <w:proofErr w:type="spellStart"/>
-      <w:r>
-        <w:t>recognises</w:t>
-      </w:r>
-      <w:proofErr w:type="spellEnd"/>
-      <w:r>
-        <w:t xml:space="preserve"> them (</w:t>
-      </w:r>
-      <w:r>
-        <w:t xml:space="preserve">using the </w:t>
-      </w:r>
-      <w:r>
-        <w:t xml:space="preserve">object recognition feature from </w:t>
-      </w:r>
-      <w:proofErr w:type="spellStart"/>
-      <w:r>
-        <w:t>Vuforia</w:t>
-      </w:r>
-      <w:proofErr w:type="spellEnd"/>
-      <w:r>
-        <w:t>).</w:t>
-      </w:r>
-      <w:r>
-        <w:t xml:space="preserve"> </w:t>
-      </w:r>
-      <w:proofErr w:type="spellStart"/>
-      <w:r>
-        <w:rPr>
-          <w:lang w:val="de-DE"/>
-        </w:rPr>
-        <w:t>Each</w:t>
-      </w:r>
-      <w:proofErr w:type="spellEnd"/>
-      <w:r>
-        <w:rPr>
-          <w:lang w:val="de-DE"/>
-        </w:rPr>
-        <w:t xml:space="preserve"> time </w:t>
-      </w:r>
-      <w:proofErr w:type="spellStart"/>
-      <w:r>
-        <w:rPr>
-          <w:lang w:val="de-DE"/>
-        </w:rPr>
-        <w:t>the</w:t>
-      </w:r>
-      <w:proofErr w:type="spellEnd"/>
-      <w:r>
-        <w:rPr>
-          <w:lang w:val="de-DE"/>
-        </w:rPr>
-        <w:t xml:space="preserve"> time </w:t>
-      </w:r>
-      <w:proofErr w:type="spellStart"/>
-      <w:r>
-        <w:rPr>
-          <w:lang w:val="de-DE"/>
-        </w:rPr>
-        <w:t>is</w:t>
-      </w:r>
-      <w:proofErr w:type="spellEnd"/>
-      <w:r>
-        <w:rPr>
-          <w:lang w:val="de-DE"/>
-        </w:rPr>
-        <w:t xml:space="preserve"> </w:t>
-      </w:r>
-      <w:proofErr w:type="spellStart"/>
-      <w:r>
-        <w:rPr>
-          <w:lang w:val="de-DE"/>
-        </w:rPr>
-        <w:t>shorter</w:t>
-      </w:r>
-      <w:proofErr w:type="spellEnd"/>
-      <w:r>
-        <w:rPr>
-          <w:lang w:val="de-DE"/>
-        </w:rPr>
-        <w:t xml:space="preserve">. </w:t>
+        <w:t xml:space="preserve">Each time the time is shorter. </w:t>
       </w:r>
     </w:p>
     <w:p>
@@ -2714,7 +2768,7 @@
     </w:p>
     <w:tbl>
       <w:tblPr>
-        <w:tblStyle w:val="TableGrid"/>
+        <w:tblStyle w:val="Tabellenraster"/>
         <w:tblW w:w="0" w:type="auto"/>
         <w:tblLayout w:type="fixed"/>
         <w:tblLook w:val="04A0" w:firstRow="1" w:lastRow="0" w:firstColumn="1" w:lastColumn="0" w:noHBand="0" w:noVBand="1"/>
@@ -2807,7 +2861,6 @@
                 <w:lang w:val="de-DE"/>
               </w:rPr>
             </w:pPr>
-            <w:proofErr w:type="spellStart"/>
             <w:r>
               <w:rPr>
                 <w:lang w:val="de-DE"/>
@@ -2820,7 +2873,6 @@
               </w:rPr>
               <w:t>un</w:t>
             </w:r>
-            <w:proofErr w:type="spellEnd"/>
           </w:p>
         </w:tc>
       </w:tr>
@@ -2872,16 +2924,8 @@
               <w:rPr>
                 <w:lang w:val="de-DE"/>
               </w:rPr>
-              <w:t xml:space="preserve">relative easy </w:t>
-            </w:r>
-            <w:proofErr w:type="spellStart"/>
-            <w:r>
-              <w:rPr>
-                <w:lang w:val="de-DE"/>
-              </w:rPr>
-              <w:t>implementation</w:t>
-            </w:r>
-            <w:proofErr w:type="spellEnd"/>
+              <w:t>relative easy implementation</w:t>
+            </w:r>
           </w:p>
         </w:tc>
       </w:tr>
@@ -2947,21 +2991,12 @@
                 <w:lang w:val="de-DE"/>
               </w:rPr>
             </w:pPr>
-            <w:proofErr w:type="spellStart"/>
-            <w:r>
-              <w:rPr>
-                <w:b/>
-                <w:lang w:val="de-DE"/>
-              </w:rPr>
-              <w:t>Effort</w:t>
-            </w:r>
-            <w:proofErr w:type="spellEnd"/>
-            <w:r>
-              <w:rPr>
-                <w:b/>
-                <w:lang w:val="de-DE"/>
-              </w:rPr>
-              <w:t>:</w:t>
+            <w:r>
+              <w:rPr>
+                <w:b/>
+                <w:lang w:val="de-DE"/>
+              </w:rPr>
+              <w:t>Effort:</w:t>
             </w:r>
             <w:r>
               <w:rPr>
@@ -3014,33 +3049,8 @@
                 <w:b/>
                 <w:lang w:val="de-DE"/>
               </w:rPr>
-              <w:t xml:space="preserve">Technological </w:t>
-            </w:r>
-            <w:proofErr w:type="spellStart"/>
-            <w:r>
-              <w:rPr>
-                <w:b/>
-                <w:lang w:val="de-DE"/>
-              </w:rPr>
-              <w:t>risk</w:t>
-            </w:r>
-            <w:proofErr w:type="spellEnd"/>
-            <w:r>
-              <w:rPr>
-                <w:b/>
-                <w:lang w:val="de-DE"/>
-              </w:rPr>
-              <w:t>/</w:t>
-            </w:r>
-            <w:proofErr w:type="spellStart"/>
-            <w:r>
-              <w:rPr>
-                <w:b/>
-                <w:lang w:val="de-DE"/>
-              </w:rPr>
-              <w:t>security</w:t>
-            </w:r>
-            <w:proofErr w:type="spellEnd"/>
+              <w:t>Technological risk/security</w:t>
+            </w:r>
             <w:r>
               <w:rPr>
                 <w:b/>
@@ -3063,14 +3073,12 @@
                 <w:lang w:val="de-DE"/>
               </w:rPr>
             </w:pPr>
-            <w:proofErr w:type="spellStart"/>
             <w:r>
               <w:rPr>
                 <w:lang w:val="de-DE"/>
               </w:rPr>
               <w:t>low</w:t>
             </w:r>
-            <w:proofErr w:type="spellEnd"/>
           </w:p>
         </w:tc>
       </w:tr>
@@ -3084,34 +3092,39 @@
     </w:p>
     <w:p>
       <w:pPr>
-        <w:pStyle w:val="Heading3"/>
+        <w:pStyle w:val="berschrift3"/>
         <w:rPr>
           <w:lang w:val="de-DE"/>
         </w:rPr>
       </w:pPr>
-      <w:bookmarkStart w:id="5" w:name="_Toc344296166"/>
+      <w:bookmarkStart w:id="6" w:name="_Toc344543179"/>
       <w:r>
         <w:rPr>
           <w:lang w:val="de-DE"/>
         </w:rPr>
         <w:t>Virtual Reality Games</w:t>
       </w:r>
-      <w:bookmarkEnd w:id="5"/>
-    </w:p>
-    <w:p>
-      <w:r>
-        <w:t>This game ideas combine a complete virtual reality world with the image effects simulating the alcohol.</w:t>
+      <w:bookmarkEnd w:id="6"/>
+    </w:p>
+    <w:p>
+      <w:proofErr w:type="gramStart"/>
+      <w:r>
+        <w:t>This game ideas</w:t>
+      </w:r>
+      <w:proofErr w:type="gramEnd"/>
+      <w:r>
+        <w:t xml:space="preserve"> combine a complete virtual reality world with the image effects simulating the alcohol.</w:t>
       </w:r>
     </w:p>
     <w:p>
       <w:pPr>
-        <w:pStyle w:val="Heading4"/>
+        <w:pStyle w:val="berschrift4"/>
       </w:pPr>
-      <w:bookmarkStart w:id="6" w:name="_Toc344296167"/>
+      <w:bookmarkStart w:id="7" w:name="_Toc344543180"/>
       <w:r>
         <w:t>1. Virtual Reality Car Simulator</w:t>
       </w:r>
-      <w:bookmarkEnd w:id="6"/>
+      <w:bookmarkEnd w:id="7"/>
     </w:p>
     <w:p>
       <w:r>
@@ -3124,7 +3137,15 @@
         <w:t xml:space="preserve"> world from the point of view of a car driver under the effects of alcohol. The user can drive by steering a </w:t>
       </w:r>
       <w:r>
-        <w:t>virtual wheel with both hands and shift up through gears with the controllers joystick.</w:t>
+        <w:t xml:space="preserve">virtual wheel with both hands and shift up through gears with the </w:t>
+      </w:r>
+      <w:proofErr w:type="gramStart"/>
+      <w:r>
+        <w:t>controllers</w:t>
+      </w:r>
+      <w:proofErr w:type="gramEnd"/>
+      <w:r>
+        <w:t xml:space="preserve"> joystick.</w:t>
       </w:r>
     </w:p>
     <w:p>
@@ -3140,116 +3161,20 @@
         <w:t xml:space="preserve">physical </w:t>
       </w:r>
       <w:r>
-        <w:t xml:space="preserve">devices, the driver must drive under different weather situations and avoid different obstacles or challenges. The reaction times are </w:t>
-      </w:r>
-      <w:proofErr w:type="spellStart"/>
-      <w:r>
-        <w:t>mesured</w:t>
-      </w:r>
-      <w:proofErr w:type="spellEnd"/>
-      <w:r>
-        <w:t>, and after the session the player can see its reaction times compared to a sober person.</w:t>
+        <w:t xml:space="preserve">devices, the driver must drive under different weather situations and avoid different obstacles or challenges. The reaction times are mesured, and </w:t>
+      </w:r>
+      <w:r>
+        <w:lastRenderedPageBreak/>
+        <w:t>after the session the player can see its reaction times compared to a sober person.</w:t>
       </w:r>
       <w:r>
         <w:t xml:space="preserve"> </w:t>
       </w:r>
-      <w:proofErr w:type="spellStart"/>
       <w:r>
         <w:rPr>
           <w:lang w:val="de-DE"/>
         </w:rPr>
-        <w:t>Each</w:t>
-      </w:r>
-      <w:proofErr w:type="spellEnd"/>
-      <w:r>
-        <w:rPr>
-          <w:lang w:val="de-DE"/>
-        </w:rPr>
-        <w:t xml:space="preserve"> </w:t>
-      </w:r>
-      <w:proofErr w:type="spellStart"/>
-      <w:r>
-        <w:rPr>
-          <w:lang w:val="de-DE"/>
-        </w:rPr>
-        <w:t>session</w:t>
-      </w:r>
-      <w:proofErr w:type="spellEnd"/>
-      <w:r>
-        <w:rPr>
-          <w:lang w:val="de-DE"/>
-        </w:rPr>
-        <w:t xml:space="preserve"> </w:t>
-      </w:r>
-      <w:proofErr w:type="spellStart"/>
-      <w:r>
-        <w:rPr>
-          <w:lang w:val="de-DE"/>
-        </w:rPr>
-        <w:t>increases</w:t>
-      </w:r>
-      <w:proofErr w:type="spellEnd"/>
-      <w:r>
-        <w:rPr>
-          <w:lang w:val="de-DE"/>
-        </w:rPr>
-        <w:t xml:space="preserve"> in </w:t>
-      </w:r>
-      <w:proofErr w:type="spellStart"/>
-      <w:r>
-        <w:rPr>
-          <w:lang w:val="de-DE"/>
-        </w:rPr>
-        <w:t>difficulty</w:t>
-      </w:r>
-      <w:proofErr w:type="spellEnd"/>
-      <w:r>
-        <w:rPr>
-          <w:lang w:val="de-DE"/>
-        </w:rPr>
-        <w:t xml:space="preserve"> </w:t>
-      </w:r>
-      <w:proofErr w:type="spellStart"/>
-      <w:r>
-        <w:rPr>
-          <w:lang w:val="de-DE"/>
-        </w:rPr>
-        <w:t>and</w:t>
-      </w:r>
-      <w:proofErr w:type="spellEnd"/>
-      <w:r>
-        <w:rPr>
-          <w:lang w:val="de-DE"/>
-        </w:rPr>
-        <w:t xml:space="preserve"> </w:t>
-      </w:r>
-      <w:proofErr w:type="spellStart"/>
-      <w:r>
-        <w:rPr>
-          <w:lang w:val="de-DE"/>
-        </w:rPr>
-        <w:t>alcohol</w:t>
-      </w:r>
-      <w:proofErr w:type="spellEnd"/>
-      <w:r>
-        <w:rPr>
-          <w:lang w:val="de-DE"/>
-        </w:rPr>
-        <w:t xml:space="preserve"> </w:t>
-      </w:r>
-      <w:proofErr w:type="spellStart"/>
-      <w:r>
-        <w:rPr>
-          <w:lang w:val="de-DE"/>
-        </w:rPr>
-        <w:t>levels</w:t>
-      </w:r>
-      <w:proofErr w:type="spellEnd"/>
-      <w:r>
-        <w:rPr>
-          <w:lang w:val="de-DE"/>
-        </w:rPr>
-        <w:t>.</w:t>
+        <w:t>Each session increases in difficulty and alcohol levels.</w:t>
       </w:r>
     </w:p>
     <w:p>
@@ -3261,7 +3186,7 @@
     </w:p>
     <w:tbl>
       <w:tblPr>
-        <w:tblStyle w:val="TableGrid"/>
+        <w:tblStyle w:val="Tabellenraster"/>
         <w:tblW w:w="0" w:type="auto"/>
         <w:tblLayout w:type="fixed"/>
         <w:tblLook w:val="04A0" w:firstRow="1" w:lastRow="0" w:firstColumn="1" w:lastColumn="0" w:noHBand="0" w:noVBand="1"/>
@@ -3340,7 +3265,6 @@
                 <w:b/>
                 <w:lang w:val="de-DE"/>
               </w:rPr>
-              <w:lastRenderedPageBreak/>
               <w:t xml:space="preserve">Area: </w:t>
             </w:r>
           </w:p>
@@ -3355,7 +3279,6 @@
                 <w:lang w:val="de-DE"/>
               </w:rPr>
             </w:pPr>
-            <w:proofErr w:type="spellStart"/>
             <w:r>
               <w:rPr>
                 <w:lang w:val="de-DE"/>
@@ -3368,7 +3291,6 @@
               </w:rPr>
               <w:t>un</w:t>
             </w:r>
-            <w:proofErr w:type="spellEnd"/>
           </w:p>
         </w:tc>
       </w:tr>
@@ -3412,15 +3334,28 @@
               <w:ind w:left="1416" w:hanging="1416"/>
             </w:pPr>
             <w:r>
-              <w:t xml:space="preserve">No infrastructure needed (physical car simulators,  big rooms), </w:t>
+              <w:t>No infrastructure needed (physical car simulators</w:t>
+            </w:r>
+            <w:proofErr w:type="gramStart"/>
+            <w:r>
+              <w:t>,  big</w:t>
+            </w:r>
+            <w:proofErr w:type="gramEnd"/>
+            <w:r>
+              <w:t xml:space="preserve"> rooms), </w:t>
             </w:r>
           </w:p>
           <w:p>
             <w:pPr>
               <w:ind w:left="1416" w:hanging="1416"/>
             </w:pPr>
-            <w:r>
-              <w:t>several players can play simultaneously in single or multiplayer</w:t>
+            <w:proofErr w:type="gramStart"/>
+            <w:r>
+              <w:t>several</w:t>
+            </w:r>
+            <w:proofErr w:type="gramEnd"/>
+            <w:r>
+              <w:t xml:space="preserve"> players can play simultaneously in single or multiplayer</w:t>
             </w:r>
           </w:p>
           <w:p>
@@ -3430,19 +3365,11 @@
                 <w:lang w:val="de-DE"/>
               </w:rPr>
             </w:pPr>
-            <w:proofErr w:type="spellStart"/>
-            <w:r>
-              <w:rPr>
-                <w:lang w:val="de-DE"/>
-              </w:rPr>
-              <w:t>mode</w:t>
-            </w:r>
-            <w:proofErr w:type="spellEnd"/>
-            <w:r>
-              <w:rPr>
-                <w:lang w:val="de-DE"/>
-              </w:rPr>
-              <w:t>.</w:t>
+            <w:r>
+              <w:rPr>
+                <w:lang w:val="de-DE"/>
+              </w:rPr>
+              <w:t>mode.</w:t>
             </w:r>
           </w:p>
         </w:tc>
@@ -3495,30 +3422,8 @@
               <w:rPr>
                 <w:lang w:val="de-DE"/>
               </w:rPr>
-              <w:t xml:space="preserve">High </w:t>
-            </w:r>
-            <w:proofErr w:type="spellStart"/>
-            <w:r>
-              <w:rPr>
-                <w:lang w:val="de-DE"/>
-              </w:rPr>
-              <w:t>production</w:t>
-            </w:r>
-            <w:proofErr w:type="spellEnd"/>
-            <w:r>
-              <w:rPr>
-                <w:lang w:val="de-DE"/>
-              </w:rPr>
-              <w:t xml:space="preserve"> </w:t>
-            </w:r>
-            <w:proofErr w:type="spellStart"/>
-            <w:r>
-              <w:rPr>
-                <w:lang w:val="de-DE"/>
-              </w:rPr>
-              <w:t>costs</w:t>
-            </w:r>
-            <w:proofErr w:type="spellEnd"/>
+              <w:t>High production costs</w:t>
+            </w:r>
           </w:p>
         </w:tc>
       </w:tr>
@@ -3537,21 +3442,12 @@
                 <w:lang w:val="de-DE"/>
               </w:rPr>
             </w:pPr>
-            <w:proofErr w:type="spellStart"/>
-            <w:r>
-              <w:rPr>
-                <w:b/>
-                <w:lang w:val="de-DE"/>
-              </w:rPr>
-              <w:t>Effort</w:t>
-            </w:r>
-            <w:proofErr w:type="spellEnd"/>
-            <w:r>
-              <w:rPr>
-                <w:b/>
-                <w:lang w:val="de-DE"/>
-              </w:rPr>
-              <w:t>:</w:t>
+            <w:r>
+              <w:rPr>
+                <w:b/>
+                <w:lang w:val="de-DE"/>
+              </w:rPr>
+              <w:t>Effort:</w:t>
             </w:r>
             <w:r>
               <w:rPr>
@@ -3598,33 +3494,8 @@
                 <w:b/>
                 <w:lang w:val="de-DE"/>
               </w:rPr>
-              <w:t xml:space="preserve">Technological </w:t>
-            </w:r>
-            <w:proofErr w:type="spellStart"/>
-            <w:r>
-              <w:rPr>
-                <w:b/>
-                <w:lang w:val="de-DE"/>
-              </w:rPr>
-              <w:t>risk</w:t>
-            </w:r>
-            <w:proofErr w:type="spellEnd"/>
-            <w:r>
-              <w:rPr>
-                <w:b/>
-                <w:lang w:val="de-DE"/>
-              </w:rPr>
-              <w:t>/</w:t>
-            </w:r>
-            <w:proofErr w:type="spellStart"/>
-            <w:r>
-              <w:rPr>
-                <w:b/>
-                <w:lang w:val="de-DE"/>
-              </w:rPr>
-              <w:t>security</w:t>
-            </w:r>
-            <w:proofErr w:type="spellEnd"/>
+              <w:t>Technological risk/security</w:t>
+            </w:r>
             <w:r>
               <w:rPr>
                 <w:b/>
@@ -3666,13 +3537,13 @@
     </w:p>
     <w:p>
       <w:pPr>
-        <w:pStyle w:val="Heading4"/>
+        <w:pStyle w:val="berschrift4"/>
       </w:pPr>
-      <w:bookmarkStart w:id="7" w:name="_Toc344296168"/>
+      <w:bookmarkStart w:id="8" w:name="_Toc344543181"/>
       <w:r>
         <w:t>2. Find the way home and arrive alive</w:t>
       </w:r>
-      <w:bookmarkEnd w:id="7"/>
+      <w:bookmarkEnd w:id="8"/>
     </w:p>
     <w:p>
       <w:r>
@@ -3681,60 +3552,23 @@
     </w:p>
     <w:p>
       <w:r>
-        <w:t>The player must go home under the alcohol effects in a virtual world in a given time. The game shows the way home with diffe</w:t>
-      </w:r>
-      <w:bookmarkStart w:id="8" w:name="_GoBack"/>
-      <w:bookmarkEnd w:id="8"/>
-      <w:r>
-        <w:t>rent virtual object as arrows, pointing fingers, etc.</w:t>
-      </w:r>
-    </w:p>
-    <w:p>
-      <w:r>
-        <w:t>The player must walk in the right direction, maintain its walking direction, avoid obstacles, go upstairs and downstairs, recognize different traffic signals (</w:t>
-      </w:r>
-      <w:proofErr w:type="spellStart"/>
-      <w:r>
-        <w:t>f.e</w:t>
-      </w:r>
-      <w:proofErr w:type="spellEnd"/>
-      <w:r>
-        <w:t xml:space="preserve">. in order to cross the street), avoid running cars, even take the bus/train and get off at the right place. </w:t>
-      </w:r>
-    </w:p>
-    <w:p>
-      <w:r>
-        <w:t xml:space="preserve">From </w:t>
-      </w:r>
-      <w:proofErr w:type="spellStart"/>
-      <w:r>
-        <w:t>timte</w:t>
-      </w:r>
-      <w:proofErr w:type="spellEnd"/>
-      <w:r>
-        <w:t xml:space="preserve"> to time t</w:t>
+        <w:t>The player must go home under the alcohol effects in a virtual world in a given time. The game shows the way home with different virtual object as arrows, pointing fingers, etc.</w:t>
+      </w:r>
+    </w:p>
+    <w:p>
+      <w:r>
+        <w:t xml:space="preserve">The player must walk in the right direction, maintain its walking direction, avoid obstacles, go upstairs and downstairs, recognize different traffic signals (f.e. in order to cross the street), avoid running cars, even take the bus/train and get off at the right place. </w:t>
+      </w:r>
+    </w:p>
+    <w:p>
+      <w:r>
+        <w:t>From timte to time t</w:t>
       </w:r>
       <w:r>
         <w:t xml:space="preserve">he player must complete several tasks before it gets </w:t>
       </w:r>
       <w:r>
-        <w:t xml:space="preserve">a hint of the way home. With the </w:t>
-      </w:r>
-      <w:proofErr w:type="spellStart"/>
-      <w:r>
-        <w:t>bluetooth</w:t>
-      </w:r>
-      <w:proofErr w:type="spellEnd"/>
-      <w:r>
-        <w:t xml:space="preserve"> </w:t>
-      </w:r>
-      <w:proofErr w:type="spellStart"/>
-      <w:r>
-        <w:t>controler</w:t>
-      </w:r>
-      <w:proofErr w:type="spellEnd"/>
-      <w:r>
-        <w:t xml:space="preserve"> he might draw a figure, point exactly to a given point, open a door (with the controller acting as the key), etc.</w:t>
+        <w:t>a hint of the way home. With the bluetooth controler he might draw a figure, point exactly to a given point, open a door (with the controller acting as the key), etc.</w:t>
       </w:r>
     </w:p>
     <w:p>
@@ -3751,7 +3585,7 @@
     <w:p/>
     <w:tbl>
       <w:tblPr>
-        <w:tblStyle w:val="TableGrid"/>
+        <w:tblStyle w:val="Tabellenraster"/>
         <w:tblW w:w="0" w:type="auto"/>
         <w:tblLayout w:type="fixed"/>
         <w:tblLook w:val="04A0" w:firstRow="1" w:lastRow="0" w:firstColumn="1" w:lastColumn="0" w:noHBand="0" w:noVBand="1"/>
@@ -3903,28 +3737,12 @@
                 <w:lang w:val="de-DE"/>
               </w:rPr>
             </w:pPr>
-            <w:proofErr w:type="spellStart"/>
-            <w:r>
-              <w:rPr>
-                <w:lang w:val="de-DE"/>
-              </w:rPr>
-              <w:t>obstacles</w:t>
-            </w:r>
-            <w:proofErr w:type="spellEnd"/>
-            <w:r>
-              <w:rPr>
-                <w:lang w:val="de-DE"/>
-              </w:rPr>
-              <w:t xml:space="preserve">. Multiplayer </w:t>
-            </w:r>
-            <w:proofErr w:type="spellStart"/>
-            <w:r>
-              <w:rPr>
-                <w:lang w:val="de-DE"/>
-              </w:rPr>
-              <w:t>possible</w:t>
-            </w:r>
-            <w:proofErr w:type="spellEnd"/>
+            <w:r>
+              <w:rPr>
+                <w:lang w:val="de-DE"/>
+              </w:rPr>
+              <w:t>obstacles. Multiplayer possible</w:t>
+            </w:r>
             <w:r>
               <w:rPr>
                 <w:lang w:val="de-DE"/>
@@ -3981,8 +3799,13 @@
             <w:pPr>
               <w:ind w:left="1416" w:hanging="1416"/>
             </w:pPr>
-            <w:r>
-              <w:t xml:space="preserve">no playing persons not possible. The mobile phones capacity of </w:t>
+            <w:proofErr w:type="gramStart"/>
+            <w:r>
+              <w:t>no</w:t>
+            </w:r>
+            <w:proofErr w:type="gramEnd"/>
+            <w:r>
+              <w:t xml:space="preserve"> playing persons not possible. The mobile phones capacity of </w:t>
             </w:r>
           </w:p>
           <w:p>
@@ -3992,28 +3815,19 @@
                 <w:lang w:val="de-DE"/>
               </w:rPr>
             </w:pPr>
-            <w:r>
-              <w:t xml:space="preserve">generating convincing graphics is still not enough.  </w:t>
-            </w:r>
-            <w:r>
-              <w:rPr>
-                <w:lang w:val="de-DE"/>
-              </w:rPr>
-              <w:t xml:space="preserve">High </w:t>
-            </w:r>
-            <w:proofErr w:type="spellStart"/>
-            <w:r>
-              <w:rPr>
-                <w:lang w:val="de-DE"/>
-              </w:rPr>
-              <w:t>production</w:t>
-            </w:r>
-            <w:proofErr w:type="spellEnd"/>
-            <w:r>
-              <w:rPr>
-                <w:lang w:val="de-DE"/>
-              </w:rPr>
-              <w:t xml:space="preserve">  </w:t>
+            <w:proofErr w:type="gramStart"/>
+            <w:r>
+              <w:t>generating</w:t>
+            </w:r>
+            <w:proofErr w:type="gramEnd"/>
+            <w:r>
+              <w:t xml:space="preserve"> convincing graphics is still not enough.  </w:t>
+            </w:r>
+            <w:r>
+              <w:rPr>
+                <w:lang w:val="de-DE"/>
+              </w:rPr>
+              <w:t xml:space="preserve">High production  </w:t>
             </w:r>
           </w:p>
           <w:p>
@@ -4023,19 +3837,11 @@
                 <w:lang w:val="de-DE"/>
               </w:rPr>
             </w:pPr>
-            <w:proofErr w:type="spellStart"/>
-            <w:r>
-              <w:rPr>
-                <w:lang w:val="de-DE"/>
-              </w:rPr>
-              <w:t>costs</w:t>
-            </w:r>
-            <w:proofErr w:type="spellEnd"/>
-            <w:r>
-              <w:rPr>
-                <w:lang w:val="de-DE"/>
-              </w:rPr>
-              <w:t>.</w:t>
+            <w:r>
+              <w:rPr>
+                <w:lang w:val="de-DE"/>
+              </w:rPr>
+              <w:t>costs.</w:t>
             </w:r>
           </w:p>
         </w:tc>
@@ -4055,21 +3861,12 @@
                 <w:lang w:val="de-DE"/>
               </w:rPr>
             </w:pPr>
-            <w:proofErr w:type="spellStart"/>
-            <w:r>
-              <w:rPr>
-                <w:b/>
-                <w:lang w:val="de-DE"/>
-              </w:rPr>
-              <w:t>Effort</w:t>
-            </w:r>
-            <w:proofErr w:type="spellEnd"/>
-            <w:r>
-              <w:rPr>
-                <w:b/>
-                <w:lang w:val="de-DE"/>
-              </w:rPr>
-              <w:t>:</w:t>
+            <w:r>
+              <w:rPr>
+                <w:b/>
+                <w:lang w:val="de-DE"/>
+              </w:rPr>
+              <w:t>Effort:</w:t>
             </w:r>
             <w:r>
               <w:rPr>
@@ -4094,13 +3891,8 @@
               <w:t xml:space="preserve">Very </w:t>
             </w:r>
             <w:r>
-              <w:t xml:space="preserve">High - The creation of a detailed and interactive environment would need great </w:t>
-            </w:r>
-            <w:proofErr w:type="spellStart"/>
-            <w:r>
-              <w:t>ressources</w:t>
-            </w:r>
-            <w:proofErr w:type="spellEnd"/>
+              <w:t>High - The creation of a detailed and interactive environment would need great ressources</w:t>
+            </w:r>
             <w:r>
               <w:t>, same as the introduction of the controller</w:t>
             </w:r>
@@ -4127,33 +3919,8 @@
                 <w:b/>
                 <w:lang w:val="de-DE"/>
               </w:rPr>
-              <w:t xml:space="preserve">Technological </w:t>
-            </w:r>
-            <w:proofErr w:type="spellStart"/>
-            <w:r>
-              <w:rPr>
-                <w:b/>
-                <w:lang w:val="de-DE"/>
-              </w:rPr>
-              <w:t>risk</w:t>
-            </w:r>
-            <w:proofErr w:type="spellEnd"/>
-            <w:r>
-              <w:rPr>
-                <w:b/>
-                <w:lang w:val="de-DE"/>
-              </w:rPr>
-              <w:t>/</w:t>
-            </w:r>
-            <w:proofErr w:type="spellStart"/>
-            <w:r>
-              <w:rPr>
-                <w:b/>
-                <w:lang w:val="de-DE"/>
-              </w:rPr>
-              <w:t>security</w:t>
-            </w:r>
-            <w:proofErr w:type="spellEnd"/>
+              <w:t>Technological risk/security</w:t>
+            </w:r>
             <w:r>
               <w:rPr>
                 <w:b/>
@@ -4186,6 +3953,445 @@
         </w:tc>
       </w:tr>
     </w:tbl>
+    <w:p/>
+    <w:p/>
+    <w:p/>
+    <w:p>
+      <w:pPr>
+        <w:pStyle w:val="berschrift1"/>
+      </w:pPr>
+      <w:bookmarkStart w:id="9" w:name="_Toc344543182"/>
+      <w:r>
+        <w:lastRenderedPageBreak/>
+        <w:t xml:space="preserve">Application of the Virtual Buzz App in real world </w:t>
+      </w:r>
+      <w:r>
+        <w:t>activities</w:t>
+      </w:r>
+      <w:bookmarkEnd w:id="9"/>
+    </w:p>
+    <w:p>
+      <w:r>
+        <w:t xml:space="preserve">Based on the informations from ASN we describe possible applications of the Virtual Buzz application </w:t>
+      </w:r>
+      <w:r>
+        <w:t xml:space="preserve">in </w:t>
+      </w:r>
+      <w:r>
+        <w:t xml:space="preserve">real world </w:t>
+      </w:r>
+      <w:r>
+        <w:t>activities</w:t>
+      </w:r>
+      <w:r>
+        <w:t xml:space="preserve"> used to prevent the alcohol cosumption in </w:t>
+      </w:r>
+      <w:r>
+        <w:t>young</w:t>
+      </w:r>
+      <w:r>
+        <w:t xml:space="preserve"> people.</w:t>
+      </w:r>
+    </w:p>
+    <w:p>
+      <w:pPr>
+        <w:pStyle w:val="berschrift2"/>
+      </w:pPr>
+      <w:bookmarkStart w:id="10" w:name="_Toc344543183"/>
+      <w:r>
+        <w:t>On the way home</w:t>
+      </w:r>
+      <w:bookmarkEnd w:id="10"/>
+    </w:p>
+    <w:p/>
+    <w:p>
+      <w:r>
+        <w:t xml:space="preserve">In this game a small group of young people and one or </w:t>
+      </w:r>
+      <w:r>
+        <w:t>more</w:t>
+      </w:r>
+      <w:r>
+        <w:t xml:space="preserve"> advisors are involved. </w:t>
+      </w:r>
+      <w:r>
+        <w:t xml:space="preserve"> The group’s goal is to arrive to the home of someone’s group member by foot</w:t>
+      </w:r>
+      <w:r>
+        <w:t xml:space="preserve"> </w:t>
+      </w:r>
+      <w:r>
+        <w:t>or public transport.</w:t>
+      </w:r>
+    </w:p>
+    <w:p>
+      <w:r>
+        <w:t>While wearing the AR glasses with the Virtual Buzz application and walking home t</w:t>
+      </w:r>
+      <w:r>
+        <w:t xml:space="preserve">he </w:t>
+      </w:r>
+      <w:r>
+        <w:t>adolescent</w:t>
+      </w:r>
+      <w:r>
+        <w:t xml:space="preserve">s </w:t>
+      </w:r>
+      <w:r>
+        <w:t>have to complete activities proposed by the advisors like:</w:t>
+      </w:r>
+    </w:p>
+    <w:p/>
+    <w:p>
+      <w:r>
+        <w:rPr>
+          <w:b/>
+        </w:rPr>
+        <w:t>Send a message</w:t>
+      </w:r>
+      <w:r>
+        <w:rPr>
+          <w:b/>
+        </w:rPr>
+        <w:t>:</w:t>
+      </w:r>
+      <w:r>
+        <w:t xml:space="preserve"> </w:t>
+      </w:r>
+      <w:r>
+        <w:t xml:space="preserve"> The adolescenst have to write and send a message with their mobile phones to each other. </w:t>
+      </w:r>
+    </w:p>
+    <w:p/>
+    <w:p>
+      <w:r>
+        <w:rPr>
+          <w:b/>
+        </w:rPr>
+        <w:t>Traffig sign recognition</w:t>
+      </w:r>
+      <w:r>
+        <w:rPr>
+          <w:b/>
+        </w:rPr>
+        <w:t xml:space="preserve">: </w:t>
+      </w:r>
+      <w:r>
+        <w:t xml:space="preserve"> From the distance the adolescents try to identify the different traffic signs or to read the street names.</w:t>
+      </w:r>
+    </w:p>
+    <w:p/>
+    <w:p>
+      <w:r>
+        <w:rPr>
+          <w:b/>
+        </w:rPr>
+        <w:t>Traffic light recognition</w:t>
+      </w:r>
+      <w:r>
+        <w:rPr>
+          <w:b/>
+        </w:rPr>
+        <w:t xml:space="preserve">: </w:t>
+      </w:r>
+      <w:r>
+        <w:t xml:space="preserve"> with the red distorsion feature of the Virtual Buzz application activated, the adolescents must try to distinguish in the distance the red from the green of the traffic lights. </w:t>
+      </w:r>
+    </w:p>
+    <w:p/>
+    <w:p>
+      <w:r>
+        <w:rPr>
+          <w:b/>
+        </w:rPr>
+        <w:t>Catch the ball</w:t>
+      </w:r>
+      <w:r>
+        <w:rPr>
+          <w:b/>
+        </w:rPr>
+        <w:t>:</w:t>
+      </w:r>
+      <w:r>
+        <w:t xml:space="preserve"> the adolescents play with</w:t>
+      </w:r>
+      <w:r>
+        <w:t xml:space="preserve"> balls of different sizes (f.e. ping-pong, tennis, basket).</w:t>
+      </w:r>
+    </w:p>
+    <w:p/>
+    <w:p>
+      <w:r>
+        <w:rPr>
+          <w:b/>
+        </w:rPr>
+        <w:t>Walk straight along a line</w:t>
+      </w:r>
+      <w:r>
+        <w:rPr>
+          <w:b/>
+        </w:rPr>
+        <w:t>:</w:t>
+      </w:r>
+      <w:r>
+        <w:t xml:space="preserve"> and advisor draws a line with chalk on the street. The adolescents have to walk along the line</w:t>
+      </w:r>
+    </w:p>
+    <w:p/>
+    <w:p>
+      <w:pPr>
+        <w:rPr>
+          <w:b/>
+        </w:rPr>
+      </w:pPr>
+      <w:r>
+        <w:rPr>
+          <w:b/>
+        </w:rPr>
+        <w:t>G</w:t>
+      </w:r>
+      <w:r>
+        <w:rPr>
+          <w:b/>
+        </w:rPr>
+        <w:t>o upstairs</w:t>
+      </w:r>
+      <w:r>
+        <w:rPr>
+          <w:b/>
+        </w:rPr>
+        <w:t xml:space="preserve"> / downstairs</w:t>
+      </w:r>
+    </w:p>
+    <w:p/>
+    <w:p>
+      <w:r>
+        <w:rPr>
+          <w:b/>
+        </w:rPr>
+        <w:t>Unlock your home doo</w:t>
+      </w:r>
+      <w:r>
+        <w:t>r</w:t>
+      </w:r>
+      <w:r>
+        <w:t xml:space="preserve">: </w:t>
+      </w:r>
+      <w:r>
+        <w:t>once at home, try to open your door with your key.</w:t>
+      </w:r>
+    </w:p>
+    <w:p/>
+    <w:p>
+      <w:pPr>
+        <w:pStyle w:val="berschrift2"/>
+      </w:pPr>
+      <w:bookmarkStart w:id="11" w:name="_Toc344543184"/>
+      <w:r>
+        <w:t>Ride a bike</w:t>
+      </w:r>
+      <w:bookmarkEnd w:id="11"/>
+    </w:p>
+    <w:p/>
+    <w:p>
+      <w:r>
+        <w:t xml:space="preserve">This </w:t>
+      </w:r>
+      <w:r>
+        <w:t>activity</w:t>
+      </w:r>
+      <w:r>
+        <w:t xml:space="preserve"> should take place in a closed or delimited space in order to avoid accidents. The adolescents should wear protecting elements like helmets and knee-guards.</w:t>
+      </w:r>
+    </w:p>
+    <w:p/>
+    <w:p>
+      <w:r>
+        <w:t xml:space="preserve">Like in a </w:t>
+      </w:r>
+      <w:r>
+        <w:t xml:space="preserve">car </w:t>
+      </w:r>
+      <w:r>
+        <w:t xml:space="preserve">driving school, the adolescents wearing AR glasses with the Virtual Buzz application </w:t>
+      </w:r>
+      <w:r>
+        <w:t>should try to complete one or several</w:t>
+      </w:r>
+      <w:r>
+        <w:t xml:space="preserve"> tour</w:t>
+      </w:r>
+      <w:r>
+        <w:t>s.</w:t>
+      </w:r>
+    </w:p>
+    <w:p>
+      <w:r>
+        <w:t>The tours can increase its difficulty</w:t>
+      </w:r>
+      <w:r>
+        <w:t xml:space="preserve"> </w:t>
+      </w:r>
+      <w:r>
+        <w:t>progressively, and the same tour should be traversed with different Virtual Buzz configurations.</w:t>
+      </w:r>
+      <w:r>
+        <w:tab/>
+      </w:r>
+    </w:p>
+    <w:p/>
+    <w:p/>
+    <w:p>
+      <w:pPr>
+        <w:pStyle w:val="berschrift1"/>
+      </w:pPr>
+      <w:bookmarkStart w:id="12" w:name="_Toc344543185"/>
+      <w:r>
+        <w:lastRenderedPageBreak/>
+        <w:t>Future features</w:t>
+      </w:r>
+      <w:bookmarkEnd w:id="12"/>
+    </w:p>
+    <w:p/>
+    <w:p>
+      <w:r>
+        <w:t>After the development of the current Virtual Buzzz application and conversations with ASN, a list of possible further developments or features of the app could be:</w:t>
+      </w:r>
+    </w:p>
+    <w:p/>
+    <w:p>
+      <w:r>
+        <w:rPr>
+          <w:b/>
+        </w:rPr>
+        <w:t>Inconstancy improved with f</w:t>
+      </w:r>
+      <w:r>
+        <w:rPr>
+          <w:b/>
+        </w:rPr>
+        <w:t>ocused view:</w:t>
+      </w:r>
+      <w:r>
+        <w:t xml:space="preserve"> </w:t>
+      </w:r>
+      <w:r>
+        <w:t xml:space="preserve"> </w:t>
+      </w:r>
+      <w:r>
+        <w:t xml:space="preserve">As long as the person remains still, without making vehement movements with the body or head, the blur level should decrease or even disappear. </w:t>
+      </w:r>
+      <w:r>
+        <w:t xml:space="preserve">So the vision should be sharper. </w:t>
+      </w:r>
+    </w:p>
+    <w:p>
+      <w:r>
+        <w:t xml:space="preserve">But as soon as the person starts moving or shaking its head, the blur levels increases exponentially, </w:t>
+      </w:r>
+      <w:r>
+        <w:t xml:space="preserve">becoming the vision blurred and </w:t>
+      </w:r>
+      <w:r>
+        <w:t>even causing nausea or dizziness.</w:t>
+      </w:r>
+    </w:p>
+    <w:p/>
+    <w:p>
+      <w:r>
+        <w:t>This could be implemented by using the phone’s a</w:t>
+      </w:r>
+      <w:r>
+        <w:t>ccelerometer</w:t>
+      </w:r>
+      <w:r>
+        <w:t xml:space="preserve"> and g</w:t>
+      </w:r>
+      <w:r>
+        <w:t>yroscope</w:t>
+      </w:r>
+      <w:r>
+        <w:t xml:space="preserve"> sensors to detect and quantify the movements.</w:t>
+      </w:r>
+    </w:p>
+    <w:p/>
+    <w:p>
+      <w:r>
+        <w:rPr>
+          <w:b/>
+        </w:rPr>
+        <w:t>Alcohol levels increase constantly</w:t>
+      </w:r>
+      <w:r>
+        <w:rPr>
+          <w:b/>
+        </w:rPr>
+        <w:t xml:space="preserve"> in time</w:t>
+      </w:r>
+      <w:r>
+        <w:t xml:space="preserve">: </w:t>
+      </w:r>
+      <w:r>
+        <w:t xml:space="preserve">you start sober at the beginning </w:t>
+      </w:r>
+      <w:r>
+        <w:t xml:space="preserve">of </w:t>
+      </w:r>
+      <w:r>
+        <w:t>the eveni</w:t>
+      </w:r>
+      <w:r>
+        <w:t xml:space="preserve">ng, and as long as the evening </w:t>
+      </w:r>
+      <w:r>
+        <w:t>passes you end drunk.</w:t>
+      </w:r>
+    </w:p>
+    <w:p/>
+    <w:p>
+      <w:r>
+        <w:rPr>
+          <w:b/>
+        </w:rPr>
+        <w:t xml:space="preserve">Alcohol levels </w:t>
+      </w:r>
+      <w:r>
+        <w:rPr>
+          <w:b/>
+        </w:rPr>
+        <w:t>decrease</w:t>
+      </w:r>
+      <w:r>
+        <w:rPr>
+          <w:b/>
+        </w:rPr>
+        <w:t xml:space="preserve"> constantly</w:t>
+      </w:r>
+      <w:r>
+        <w:rPr>
+          <w:b/>
+        </w:rPr>
+        <w:t xml:space="preserve"> in time</w:t>
+      </w:r>
+      <w:r>
+        <w:t xml:space="preserve">: </w:t>
+      </w:r>
+      <w:r>
+        <w:t xml:space="preserve">simulating </w:t>
+      </w:r>
+      <w:r>
+        <w:t xml:space="preserve">the process </w:t>
+      </w:r>
+      <w:r>
+        <w:t xml:space="preserve">of getting better </w:t>
+      </w:r>
+      <w:r>
+        <w:t xml:space="preserve">after drinking </w:t>
+      </w:r>
+    </w:p>
+    <w:p/>
+    <w:p/>
+    <w:p/>
     <w:p/>
     <w:sectPr>
       <w:pgSz w:w="12240" w:h="15840"/>
@@ -4198,8 +4404,8 @@
 </file>
 
 <file path=word/numbering.xml><?xml version="1.0" encoding="utf-8"?>
-<w:numbering xmlns:wpc="http://schemas.microsoft.com/office/word/2010/wordprocessingCanvas" xmlns:cx="http://schemas.microsoft.com/office/drawing/2014/chartex" xmlns:cx1="http://schemas.microsoft.com/office/drawing/2015/9/8/chartex" xmlns:cx2="http://schemas.microsoft.com/office/drawing/2015/10/21/chartex" xmlns:cx3="http://schemas.microsoft.com/office/drawing/2016/5/9/chartex" xmlns:cx4="http://schemas.microsoft.com/office/drawing/2016/5/10/chartex" xmlns:cx5="http://schemas.microsoft.com/office/drawing/2016/5/11/chartex" xmlns:mc="http://schemas.openxmlformats.org/markup-compatibility/2006" xmlns:o="urn:schemas-microsoft-com:office:office" xmlns:r="http://schemas.openxmlformats.org/officeDocument/2006/relationships" xmlns:m="http://schemas.openxmlformats.org/officeDocument/2006/math" xmlns:v="urn:schemas-microsoft-com:vml" xmlns:wp14="http://schemas.microsoft.com/office/word/2010/wordprocessingDrawing" xmlns:wp="http://schemas.openxmlformats.org/drawingml/2006/wordprocessingDrawing" xmlns:w10="urn:schemas-microsoft-com:office:word" xmlns:w="http://schemas.openxmlformats.org/wordprocessingml/2006/main" xmlns:w14="http://schemas.microsoft.com/office/word/2010/wordml" xmlns:w15="http://schemas.microsoft.com/office/word/2012/wordml" xmlns:w16se="http://schemas.microsoft.com/office/word/2015/wordml/symex" xmlns:wpg="http://schemas.microsoft.com/office/word/2010/wordprocessingGroup" xmlns:wpi="http://schemas.microsoft.com/office/word/2010/wordprocessingInk" xmlns:wne="http://schemas.microsoft.com/office/word/2006/wordml" xmlns:wps="http://schemas.microsoft.com/office/word/2010/wordprocessingShape" mc:Ignorable="w14 w15 w16se wp14">
-  <w:abstractNum w:abstractNumId="0" w15:restartNumberingAfterBreak="0">
+<w:numbering xmlns:wpc="http://schemas.microsoft.com/office/word/2010/wordprocessingCanvas" xmlns:mo="http://schemas.microsoft.com/office/mac/office/2008/main" xmlns:mc="http://schemas.openxmlformats.org/markup-compatibility/2006" xmlns:mv="urn:schemas-microsoft-com:mac:vml" xmlns:o="urn:schemas-microsoft-com:office:office" xmlns:r="http://schemas.openxmlformats.org/officeDocument/2006/relationships" xmlns:m="http://schemas.openxmlformats.org/officeDocument/2006/math" xmlns:v="urn:schemas-microsoft-com:vml" xmlns:wp14="http://schemas.microsoft.com/office/word/2010/wordprocessingDrawing" xmlns:wp="http://schemas.openxmlformats.org/drawingml/2006/wordprocessingDrawing" xmlns:w10="urn:schemas-microsoft-com:office:word" xmlns:w="http://schemas.openxmlformats.org/wordprocessingml/2006/main" xmlns:w14="http://schemas.microsoft.com/office/word/2010/wordml" xmlns:wpg="http://schemas.microsoft.com/office/word/2010/wordprocessingGroup" xmlns:wpi="http://schemas.microsoft.com/office/word/2010/wordprocessingInk" xmlns:wne="http://schemas.microsoft.com/office/word/2006/wordml" xmlns:wps="http://schemas.microsoft.com/office/word/2010/wordprocessingShape" mc:Ignorable="w14 wp14">
+  <w:abstractNum w:abstractNumId="0">
     <w:nsid w:val="7C62031E"/>
     <w:multiLevelType w:val="multilevel"/>
     <w:tmpl w:val="1E5AC19C"/>
@@ -4462,7 +4668,7 @@
 </file>
 
 <file path=word/styles.xml><?xml version="1.0" encoding="utf-8"?>
-<w:styles xmlns:mc="http://schemas.openxmlformats.org/markup-compatibility/2006" xmlns:r="http://schemas.openxmlformats.org/officeDocument/2006/relationships" xmlns:w="http://schemas.openxmlformats.org/wordprocessingml/2006/main" xmlns:w14="http://schemas.microsoft.com/office/word/2010/wordml" xmlns:w15="http://schemas.microsoft.com/office/word/2012/wordml" xmlns:w16se="http://schemas.microsoft.com/office/word/2015/wordml/symex" mc:Ignorable="w14 w15 w16se">
+<w:styles xmlns:mc="http://schemas.openxmlformats.org/markup-compatibility/2006" xmlns:r="http://schemas.openxmlformats.org/officeDocument/2006/relationships" xmlns:w="http://schemas.openxmlformats.org/wordprocessingml/2006/main" xmlns:w14="http://schemas.microsoft.com/office/word/2010/wordml" mc:Ignorable="w14">
   <w:docDefaults>
     <w:rPrDefault>
       <w:rPr>
@@ -4474,388 +4680,166 @@
     </w:rPrDefault>
     <w:pPrDefault/>
   </w:docDefaults>
-  <w:latentStyles w:defLockedState="0" w:defUIPriority="99" w:defSemiHidden="0" w:defUnhideWhenUsed="0" w:defQFormat="0" w:count="374">
-    <w:lsdException w:name="Normal" w:uiPriority="0" w:qFormat="1"/>
-    <w:lsdException w:name="heading 1" w:uiPriority="9" w:qFormat="1"/>
-    <w:lsdException w:name="heading 2" w:semiHidden="1" w:uiPriority="9" w:unhideWhenUsed="1" w:qFormat="1"/>
-    <w:lsdException w:name="heading 3" w:semiHidden="1" w:uiPriority="9" w:unhideWhenUsed="1" w:qFormat="1"/>
-    <w:lsdException w:name="heading 4" w:semiHidden="1" w:uiPriority="9" w:unhideWhenUsed="1" w:qFormat="1"/>
-    <w:lsdException w:name="heading 5" w:semiHidden="1" w:uiPriority="9" w:unhideWhenUsed="1" w:qFormat="1"/>
-    <w:lsdException w:name="heading 6" w:semiHidden="1" w:uiPriority="9" w:unhideWhenUsed="1" w:qFormat="1"/>
-    <w:lsdException w:name="heading 7" w:semiHidden="1" w:uiPriority="9" w:unhideWhenUsed="1" w:qFormat="1"/>
-    <w:lsdException w:name="heading 8" w:semiHidden="1" w:uiPriority="9" w:unhideWhenUsed="1" w:qFormat="1"/>
-    <w:lsdException w:name="heading 9" w:semiHidden="1" w:uiPriority="9" w:unhideWhenUsed="1" w:qFormat="1"/>
-    <w:lsdException w:name="index 1" w:semiHidden="1" w:unhideWhenUsed="1"/>
-    <w:lsdException w:name="index 2" w:semiHidden="1" w:unhideWhenUsed="1"/>
-    <w:lsdException w:name="index 3" w:semiHidden="1" w:unhideWhenUsed="1"/>
-    <w:lsdException w:name="index 4" w:semiHidden="1" w:unhideWhenUsed="1"/>
-    <w:lsdException w:name="index 5" w:semiHidden="1" w:unhideWhenUsed="1"/>
-    <w:lsdException w:name="index 6" w:semiHidden="1" w:unhideWhenUsed="1"/>
-    <w:lsdException w:name="index 7" w:semiHidden="1" w:unhideWhenUsed="1"/>
-    <w:lsdException w:name="index 8" w:semiHidden="1" w:unhideWhenUsed="1"/>
-    <w:lsdException w:name="index 9" w:semiHidden="1" w:unhideWhenUsed="1"/>
-    <w:lsdException w:name="toc 1" w:semiHidden="1" w:uiPriority="39" w:unhideWhenUsed="1"/>
-    <w:lsdException w:name="toc 2" w:semiHidden="1" w:uiPriority="39" w:unhideWhenUsed="1"/>
-    <w:lsdException w:name="toc 3" w:semiHidden="1" w:uiPriority="39" w:unhideWhenUsed="1"/>
-    <w:lsdException w:name="toc 4" w:semiHidden="1" w:uiPriority="39" w:unhideWhenUsed="1"/>
-    <w:lsdException w:name="toc 5" w:semiHidden="1" w:uiPriority="39" w:unhideWhenUsed="1"/>
-    <w:lsdException w:name="toc 6" w:semiHidden="1" w:uiPriority="39" w:unhideWhenUsed="1"/>
-    <w:lsdException w:name="toc 7" w:semiHidden="1" w:uiPriority="39" w:unhideWhenUsed="1"/>
-    <w:lsdException w:name="toc 8" w:semiHidden="1" w:uiPriority="39" w:unhideWhenUsed="1"/>
-    <w:lsdException w:name="toc 9" w:semiHidden="1" w:uiPriority="39" w:unhideWhenUsed="1"/>
-    <w:lsdException w:name="Normal Indent" w:semiHidden="1" w:unhideWhenUsed="1"/>
-    <w:lsdException w:name="footnote text" w:semiHidden="1" w:unhideWhenUsed="1"/>
-    <w:lsdException w:name="annotation text" w:semiHidden="1" w:unhideWhenUsed="1"/>
-    <w:lsdException w:name="header" w:semiHidden="1" w:unhideWhenUsed="1"/>
-    <w:lsdException w:name="footer" w:semiHidden="1" w:unhideWhenUsed="1"/>
-    <w:lsdException w:name="index heading" w:semiHidden="1" w:unhideWhenUsed="1"/>
-    <w:lsdException w:name="caption" w:semiHidden="1" w:uiPriority="35" w:unhideWhenUsed="1" w:qFormat="1"/>
-    <w:lsdException w:name="table of figures" w:semiHidden="1" w:unhideWhenUsed="1"/>
-    <w:lsdException w:name="envelope address" w:semiHidden="1" w:unhideWhenUsed="1"/>
-    <w:lsdException w:name="envelope return" w:semiHidden="1" w:unhideWhenUsed="1"/>
-    <w:lsdException w:name="footnote reference" w:semiHidden="1" w:unhideWhenUsed="1"/>
-    <w:lsdException w:name="annotation reference" w:semiHidden="1" w:unhideWhenUsed="1"/>
-    <w:lsdException w:name="line number" w:semiHidden="1" w:unhideWhenUsed="1"/>
-    <w:lsdException w:name="page number" w:semiHidden="1" w:unhideWhenUsed="1"/>
-    <w:lsdException w:name="endnote reference" w:semiHidden="1" w:unhideWhenUsed="1"/>
-    <w:lsdException w:name="endnote text" w:semiHidden="1" w:unhideWhenUsed="1"/>
-    <w:lsdException w:name="table of authorities" w:semiHidden="1" w:unhideWhenUsed="1"/>
-    <w:lsdException w:name="macro" w:semiHidden="1" w:unhideWhenUsed="1"/>
-    <w:lsdException w:name="toa heading" w:semiHidden="1" w:unhideWhenUsed="1"/>
-    <w:lsdException w:name="List" w:semiHidden="1" w:unhideWhenUsed="1"/>
-    <w:lsdException w:name="List Bullet" w:semiHidden="1" w:unhideWhenUsed="1"/>
-    <w:lsdException w:name="List Number" w:semiHidden="1" w:unhideWhenUsed="1"/>
-    <w:lsdException w:name="List 2" w:semiHidden="1" w:unhideWhenUsed="1"/>
-    <w:lsdException w:name="List 3" w:semiHidden="1" w:unhideWhenUsed="1"/>
-    <w:lsdException w:name="List 4" w:semiHidden="1" w:unhideWhenUsed="1"/>
-    <w:lsdException w:name="List 5" w:semiHidden="1" w:unhideWhenUsed="1"/>
-    <w:lsdException w:name="List Bullet 2" w:semiHidden="1" w:unhideWhenUsed="1"/>
-    <w:lsdException w:name="List Bullet 3" w:semiHidden="1" w:unhideWhenUsed="1"/>
-    <w:lsdException w:name="List Bullet 4" w:semiHidden="1" w:unhideWhenUsed="1"/>
-    <w:lsdException w:name="List Bullet 5" w:semiHidden="1" w:unhideWhenUsed="1"/>
-    <w:lsdException w:name="List Number 2" w:semiHidden="1" w:unhideWhenUsed="1"/>
-    <w:lsdException w:name="List Number 3" w:semiHidden="1" w:unhideWhenUsed="1"/>
-    <w:lsdException w:name="List Number 4" w:semiHidden="1" w:unhideWhenUsed="1"/>
-    <w:lsdException w:name="List Number 5" w:semiHidden="1" w:unhideWhenUsed="1"/>
-    <w:lsdException w:name="Title" w:uiPriority="10" w:qFormat="1"/>
-    <w:lsdException w:name="Closing" w:semiHidden="1" w:unhideWhenUsed="1"/>
-    <w:lsdException w:name="Signature" w:semiHidden="1" w:unhideWhenUsed="1"/>
-    <w:lsdException w:name="Default Paragraph Font" w:semiHidden="1" w:uiPriority="1" w:unhideWhenUsed="1"/>
-    <w:lsdException w:name="Body Text" w:semiHidden="1" w:unhideWhenUsed="1"/>
-    <w:lsdException w:name="Body Text Indent" w:semiHidden="1" w:unhideWhenUsed="1"/>
-    <w:lsdException w:name="List Continue" w:semiHidden="1" w:unhideWhenUsed="1"/>
-    <w:lsdException w:name="List Continue 2" w:semiHidden="1" w:unhideWhenUsed="1"/>
-    <w:lsdException w:name="List Continue 3" w:semiHidden="1" w:unhideWhenUsed="1"/>
-    <w:lsdException w:name="List Continue 4" w:semiHidden="1" w:unhideWhenUsed="1"/>
-    <w:lsdException w:name="List Continue 5" w:semiHidden="1" w:unhideWhenUsed="1"/>
-    <w:lsdException w:name="Message Header" w:semiHidden="1" w:unhideWhenUsed="1"/>
-    <w:lsdException w:name="Subtitle" w:uiPriority="11" w:qFormat="1"/>
-    <w:lsdException w:name="Salutation" w:semiHidden="1" w:unhideWhenUsed="1"/>
-    <w:lsdException w:name="Date" w:semiHidden="1" w:unhideWhenUsed="1"/>
-    <w:lsdException w:name="Body Text First Indent" w:semiHidden="1" w:unhideWhenUsed="1"/>
-    <w:lsdException w:name="Body Text First Indent 2" w:semiHidden="1" w:unhideWhenUsed="1"/>
-    <w:lsdException w:name="Note Heading" w:semiHidden="1" w:unhideWhenUsed="1"/>
-    <w:lsdException w:name="Body Text 2" w:semiHidden="1" w:unhideWhenUsed="1"/>
-    <w:lsdException w:name="Body Text 3" w:semiHidden="1" w:unhideWhenUsed="1"/>
-    <w:lsdException w:name="Body Text Indent 2" w:semiHidden="1" w:unhideWhenUsed="1"/>
-    <w:lsdException w:name="Body Text Indent 3" w:semiHidden="1" w:unhideWhenUsed="1"/>
-    <w:lsdException w:name="Block Text" w:semiHidden="1" w:unhideWhenUsed="1"/>
-    <w:lsdException w:name="Hyperlink" w:semiHidden="1" w:unhideWhenUsed="1"/>
-    <w:lsdException w:name="FollowedHyperlink" w:semiHidden="1" w:unhideWhenUsed="1"/>
-    <w:lsdException w:name="Strong" w:uiPriority="22" w:qFormat="1"/>
-    <w:lsdException w:name="Emphasis" w:uiPriority="20" w:qFormat="1"/>
-    <w:lsdException w:name="Document Map" w:semiHidden="1" w:unhideWhenUsed="1"/>
-    <w:lsdException w:name="Plain Text" w:semiHidden="1" w:unhideWhenUsed="1"/>
-    <w:lsdException w:name="E-mail Signature" w:semiHidden="1" w:unhideWhenUsed="1"/>
-    <w:lsdException w:name="HTML Top of Form" w:semiHidden="1" w:unhideWhenUsed="1"/>
-    <w:lsdException w:name="HTML Bottom of Form" w:semiHidden="1" w:unhideWhenUsed="1"/>
-    <w:lsdException w:name="Normal (Web)" w:semiHidden="1" w:unhideWhenUsed="1"/>
-    <w:lsdException w:name="HTML Acronym" w:semiHidden="1" w:unhideWhenUsed="1"/>
-    <w:lsdException w:name="HTML Address" w:semiHidden="1" w:unhideWhenUsed="1"/>
-    <w:lsdException w:name="HTML Cite" w:semiHidden="1" w:unhideWhenUsed="1"/>
-    <w:lsdException w:name="HTML Code" w:semiHidden="1" w:unhideWhenUsed="1"/>
-    <w:lsdException w:name="HTML Definition" w:semiHidden="1" w:unhideWhenUsed="1"/>
-    <w:lsdException w:name="HTML Keyboard" w:semiHidden="1" w:unhideWhenUsed="1"/>
-    <w:lsdException w:name="HTML Preformatted" w:semiHidden="1" w:unhideWhenUsed="1"/>
-    <w:lsdException w:name="HTML Sample" w:semiHidden="1" w:unhideWhenUsed="1"/>
-    <w:lsdException w:name="HTML Typewriter" w:semiHidden="1" w:unhideWhenUsed="1"/>
-    <w:lsdException w:name="HTML Variable" w:semiHidden="1" w:unhideWhenUsed="1"/>
-    <w:lsdException w:name="Normal Table" w:semiHidden="1" w:unhideWhenUsed="1"/>
-    <w:lsdException w:name="annotation subject" w:semiHidden="1" w:unhideWhenUsed="1"/>
-    <w:lsdException w:name="No List" w:semiHidden="1" w:unhideWhenUsed="1"/>
-    <w:lsdException w:name="Outline List 1" w:semiHidden="1" w:unhideWhenUsed="1"/>
-    <w:lsdException w:name="Outline List 2" w:semiHidden="1" w:unhideWhenUsed="1"/>
-    <w:lsdException w:name="Outline List 3" w:semiHidden="1" w:unhideWhenUsed="1"/>
-    <w:lsdException w:name="Table Simple 1" w:semiHidden="1" w:unhideWhenUsed="1"/>
-    <w:lsdException w:name="Table Simple 2" w:semiHidden="1" w:unhideWhenUsed="1"/>
-    <w:lsdException w:name="Table Simple 3" w:semiHidden="1" w:unhideWhenUsed="1"/>
-    <w:lsdException w:name="Table Classic 1" w:semiHidden="1" w:unhideWhenUsed="1"/>
-    <w:lsdException w:name="Table Classic 2" w:semiHidden="1" w:unhideWhenUsed="1"/>
-    <w:lsdException w:name="Table Classic 3" w:semiHidden="1" w:unhideWhenUsed="1"/>
-    <w:lsdException w:name="Table Classic 4" w:semiHidden="1" w:unhideWhenUsed="1"/>
-    <w:lsdException w:name="Table Colorful 1" w:semiHidden="1" w:unhideWhenUsed="1"/>
-    <w:lsdException w:name="Table Colorful 2" w:semiHidden="1" w:unhideWhenUsed="1"/>
-    <w:lsdException w:name="Table Colorful 3" w:semiHidden="1" w:unhideWhenUsed="1"/>
-    <w:lsdException w:name="Table Columns 1" w:semiHidden="1" w:unhideWhenUsed="1"/>
-    <w:lsdException w:name="Table Columns 2" w:semiHidden="1" w:unhideWhenUsed="1"/>
-    <w:lsdException w:name="Table Columns 3" w:semiHidden="1" w:unhideWhenUsed="1"/>
-    <w:lsdException w:name="Table Columns 4" w:semiHidden="1" w:unhideWhenUsed="1"/>
-    <w:lsdException w:name="Table Columns 5" w:semiHidden="1" w:unhideWhenUsed="1"/>
-    <w:lsdException w:name="Table Grid 1" w:semiHidden="1" w:unhideWhenUsed="1"/>
-    <w:lsdException w:name="Table Grid 2" w:semiHidden="1" w:unhideWhenUsed="1"/>
-    <w:lsdException w:name="Table Grid 3" w:semiHidden="1" w:unhideWhenUsed="1"/>
-    <w:lsdException w:name="Table Grid 4" w:semiHidden="1" w:unhideWhenUsed="1"/>
-    <w:lsdException w:name="Table Grid 5" w:semiHidden="1" w:unhideWhenUsed="1"/>
-    <w:lsdException w:name="Table Grid 6" w:semiHidden="1" w:unhideWhenUsed="1"/>
-    <w:lsdException w:name="Table Grid 7" w:semiHidden="1" w:unhideWhenUsed="1"/>
-    <w:lsdException w:name="Table Grid 8" w:semiHidden="1" w:unhideWhenUsed="1"/>
-    <w:lsdException w:name="Table List 1" w:semiHidden="1" w:unhideWhenUsed="1"/>
-    <w:lsdException w:name="Table List 2" w:semiHidden="1" w:unhideWhenUsed="1"/>
-    <w:lsdException w:name="Table List 3" w:semiHidden="1" w:unhideWhenUsed="1"/>
-    <w:lsdException w:name="Table List 4" w:semiHidden="1" w:unhideWhenUsed="1"/>
-    <w:lsdException w:name="Table List 5" w:semiHidden="1" w:unhideWhenUsed="1"/>
-    <w:lsdException w:name="Table List 6" w:semiHidden="1" w:unhideWhenUsed="1"/>
-    <w:lsdException w:name="Table List 7" w:semiHidden="1" w:unhideWhenUsed="1"/>
-    <w:lsdException w:name="Table List 8" w:semiHidden="1" w:unhideWhenUsed="1"/>
-    <w:lsdException w:name="Table 3D effects 1" w:semiHidden="1" w:unhideWhenUsed="1"/>
-    <w:lsdException w:name="Table 3D effects 2" w:semiHidden="1" w:unhideWhenUsed="1"/>
-    <w:lsdException w:name="Table 3D effects 3" w:semiHidden="1" w:unhideWhenUsed="1"/>
-    <w:lsdException w:name="Table Contemporary" w:semiHidden="1" w:unhideWhenUsed="1"/>
-    <w:lsdException w:name="Table Elegant" w:semiHidden="1" w:unhideWhenUsed="1"/>
-    <w:lsdException w:name="Table Professional" w:semiHidden="1" w:unhideWhenUsed="1"/>
-    <w:lsdException w:name="Table Subtle 1" w:semiHidden="1" w:unhideWhenUsed="1"/>
-    <w:lsdException w:name="Table Subtle 2" w:semiHidden="1" w:unhideWhenUsed="1"/>
-    <w:lsdException w:name="Table Web 1" w:semiHidden="1" w:unhideWhenUsed="1"/>
-    <w:lsdException w:name="Table Web 2" w:semiHidden="1" w:unhideWhenUsed="1"/>
-    <w:lsdException w:name="Table Web 3" w:semiHidden="1" w:unhideWhenUsed="1"/>
-    <w:lsdException w:name="Balloon Text" w:semiHidden="1" w:unhideWhenUsed="1"/>
-    <w:lsdException w:name="Table Grid" w:uiPriority="59"/>
-    <w:lsdException w:name="Table Theme" w:semiHidden="1" w:unhideWhenUsed="1"/>
-    <w:lsdException w:name="Placeholder Text" w:semiHidden="1"/>
-    <w:lsdException w:name="No Spacing" w:uiPriority="1" w:qFormat="1"/>
-    <w:lsdException w:name="Light Shading" w:uiPriority="60"/>
-    <w:lsdException w:name="Light List" w:uiPriority="61"/>
-    <w:lsdException w:name="Light Grid" w:uiPriority="62"/>
-    <w:lsdException w:name="Medium Shading 1" w:uiPriority="63"/>
-    <w:lsdException w:name="Medium Shading 2" w:uiPriority="64"/>
-    <w:lsdException w:name="Medium List 1" w:uiPriority="65"/>
-    <w:lsdException w:name="Medium List 2" w:uiPriority="66"/>
-    <w:lsdException w:name="Medium Grid 1" w:uiPriority="67"/>
-    <w:lsdException w:name="Medium Grid 2" w:uiPriority="68"/>
-    <w:lsdException w:name="Medium Grid 3" w:uiPriority="69"/>
-    <w:lsdException w:name="Dark List" w:uiPriority="70"/>
-    <w:lsdException w:name="Colorful Shading" w:uiPriority="71"/>
-    <w:lsdException w:name="Colorful List" w:uiPriority="72"/>
-    <w:lsdException w:name="Colorful Grid" w:uiPriority="73"/>
-    <w:lsdException w:name="Light Shading Accent 1" w:uiPriority="60"/>
-    <w:lsdException w:name="Light List Accent 1" w:uiPriority="61"/>
-    <w:lsdException w:name="Light Grid Accent 1" w:uiPriority="62"/>
-    <w:lsdException w:name="Medium Shading 1 Accent 1" w:uiPriority="63"/>
-    <w:lsdException w:name="Medium Shading 2 Accent 1" w:uiPriority="64"/>
-    <w:lsdException w:name="Medium List 1 Accent 1" w:uiPriority="65"/>
-    <w:lsdException w:name="Revision" w:semiHidden="1"/>
-    <w:lsdException w:name="List Paragraph" w:uiPriority="34" w:qFormat="1"/>
-    <w:lsdException w:name="Quote" w:uiPriority="29" w:qFormat="1"/>
-    <w:lsdException w:name="Intense Quote" w:uiPriority="30" w:qFormat="1"/>
-    <w:lsdException w:name="Medium List 2 Accent 1" w:uiPriority="66"/>
-    <w:lsdException w:name="Medium Grid 1 Accent 1" w:uiPriority="67"/>
-    <w:lsdException w:name="Medium Grid 2 Accent 1" w:uiPriority="68"/>
-    <w:lsdException w:name="Medium Grid 3 Accent 1" w:uiPriority="69"/>
-    <w:lsdException w:name="Dark List Accent 1" w:uiPriority="70"/>
-    <w:lsdException w:name="Colorful Shading Accent 1" w:uiPriority="71"/>
-    <w:lsdException w:name="Colorful List Accent 1" w:uiPriority="72"/>
-    <w:lsdException w:name="Colorful Grid Accent 1" w:uiPriority="73"/>
-    <w:lsdException w:name="Light Shading Accent 2" w:uiPriority="60"/>
-    <w:lsdException w:name="Light List Accent 2" w:uiPriority="61"/>
-    <w:lsdException w:name="Light Grid Accent 2" w:uiPriority="62"/>
-    <w:lsdException w:name="Medium Shading 1 Accent 2" w:uiPriority="63"/>
-    <w:lsdException w:name="Medium Shading 2 Accent 2" w:uiPriority="64"/>
-    <w:lsdException w:name="Medium List 1 Accent 2" w:uiPriority="65"/>
-    <w:lsdException w:name="Medium List 2 Accent 2" w:uiPriority="66"/>
-    <w:lsdException w:name="Medium Grid 1 Accent 2" w:uiPriority="67"/>
-    <w:lsdException w:name="Medium Grid 2 Accent 2" w:uiPriority="68"/>
-    <w:lsdException w:name="Medium Grid 3 Accent 2" w:uiPriority="69"/>
-    <w:lsdException w:name="Dark List Accent 2" w:uiPriority="70"/>
-    <w:lsdException w:name="Colorful Shading Accent 2" w:uiPriority="71"/>
-    <w:lsdException w:name="Colorful List Accent 2" w:uiPriority="72"/>
-    <w:lsdException w:name="Colorful Grid Accent 2" w:uiPriority="73"/>
-    <w:lsdException w:name="Light Shading Accent 3" w:uiPriority="60"/>
-    <w:lsdException w:name="Light List Accent 3" w:uiPriority="61"/>
-    <w:lsdException w:name="Light Grid Accent 3" w:uiPriority="62"/>
-    <w:lsdException w:name="Medium Shading 1 Accent 3" w:uiPriority="63"/>
-    <w:lsdException w:name="Medium Shading 2 Accent 3" w:uiPriority="64"/>
-    <w:lsdException w:name="Medium List 1 Accent 3" w:uiPriority="65"/>
-    <w:lsdException w:name="Medium List 2 Accent 3" w:uiPriority="66"/>
-    <w:lsdException w:name="Medium Grid 1 Accent 3" w:uiPriority="67"/>
-    <w:lsdException w:name="Medium Grid 2 Accent 3" w:uiPriority="68"/>
-    <w:lsdException w:name="Medium Grid 3 Accent 3" w:uiPriority="69"/>
-    <w:lsdException w:name="Dark List Accent 3" w:uiPriority="70"/>
-    <w:lsdException w:name="Colorful Shading Accent 3" w:uiPriority="71"/>
-    <w:lsdException w:name="Colorful List Accent 3" w:uiPriority="72"/>
-    <w:lsdException w:name="Colorful Grid Accent 3" w:uiPriority="73"/>
-    <w:lsdException w:name="Light Shading Accent 4" w:uiPriority="60"/>
-    <w:lsdException w:name="Light List Accent 4" w:uiPriority="61"/>
-    <w:lsdException w:name="Light Grid Accent 4" w:uiPriority="62"/>
-    <w:lsdException w:name="Medium Shading 1 Accent 4" w:uiPriority="63"/>
-    <w:lsdException w:name="Medium Shading 2 Accent 4" w:uiPriority="64"/>
-    <w:lsdException w:name="Medium List 1 Accent 4" w:uiPriority="65"/>
-    <w:lsdException w:name="Medium List 2 Accent 4" w:uiPriority="66"/>
-    <w:lsdException w:name="Medium Grid 1 Accent 4" w:uiPriority="67"/>
-    <w:lsdException w:name="Medium Grid 2 Accent 4" w:uiPriority="68"/>
-    <w:lsdException w:name="Medium Grid 3 Accent 4" w:uiPriority="69"/>
-    <w:lsdException w:name="Dark List Accent 4" w:uiPriority="70"/>
-    <w:lsdException w:name="Colorful Shading Accent 4" w:uiPriority="71"/>
-    <w:lsdException w:name="Colorful List Accent 4" w:uiPriority="72"/>
-    <w:lsdException w:name="Colorful Grid Accent 4" w:uiPriority="73"/>
-    <w:lsdException w:name="Light Shading Accent 5" w:uiPriority="60"/>
-    <w:lsdException w:name="Light List Accent 5" w:uiPriority="61"/>
-    <w:lsdException w:name="Light Grid Accent 5" w:uiPriority="62"/>
-    <w:lsdException w:name="Medium Shading 1 Accent 5" w:uiPriority="63"/>
-    <w:lsdException w:name="Medium Shading 2 Accent 5" w:uiPriority="64"/>
-    <w:lsdException w:name="Medium List 1 Accent 5" w:uiPriority="65"/>
-    <w:lsdException w:name="Medium List 2 Accent 5" w:uiPriority="66"/>
-    <w:lsdException w:name="Medium Grid 1 Accent 5" w:uiPriority="67"/>
-    <w:lsdException w:name="Medium Grid 2 Accent 5" w:uiPriority="68"/>
-    <w:lsdException w:name="Medium Grid 3 Accent 5" w:uiPriority="69"/>
-    <w:lsdException w:name="Dark List Accent 5" w:uiPriority="70"/>
-    <w:lsdException w:name="Colorful Shading Accent 5" w:uiPriority="71"/>
-    <w:lsdException w:name="Colorful List Accent 5" w:uiPriority="72"/>
-    <w:lsdException w:name="Colorful Grid Accent 5" w:uiPriority="73"/>
-    <w:lsdException w:name="Light Shading Accent 6" w:uiPriority="60"/>
-    <w:lsdException w:name="Light List Accent 6" w:uiPriority="61"/>
-    <w:lsdException w:name="Light Grid Accent 6" w:uiPriority="62"/>
-    <w:lsdException w:name="Medium Shading 1 Accent 6" w:uiPriority="63"/>
-    <w:lsdException w:name="Medium Shading 2 Accent 6" w:uiPriority="64"/>
-    <w:lsdException w:name="Medium List 1 Accent 6" w:uiPriority="65"/>
-    <w:lsdException w:name="Medium List 2 Accent 6" w:uiPriority="66"/>
-    <w:lsdException w:name="Medium Grid 1 Accent 6" w:uiPriority="67"/>
-    <w:lsdException w:name="Medium Grid 2 Accent 6" w:uiPriority="68"/>
-    <w:lsdException w:name="Medium Grid 3 Accent 6" w:uiPriority="69"/>
-    <w:lsdException w:name="Dark List Accent 6" w:uiPriority="70"/>
-    <w:lsdException w:name="Colorful Shading Accent 6" w:uiPriority="71"/>
-    <w:lsdException w:name="Colorful List Accent 6" w:uiPriority="72"/>
-    <w:lsdException w:name="Colorful Grid Accent 6" w:uiPriority="73"/>
-    <w:lsdException w:name="Subtle Emphasis" w:uiPriority="19" w:qFormat="1"/>
-    <w:lsdException w:name="Intense Emphasis" w:uiPriority="21" w:qFormat="1"/>
-    <w:lsdException w:name="Subtle Reference" w:uiPriority="31" w:qFormat="1"/>
-    <w:lsdException w:name="Intense Reference" w:uiPriority="32" w:qFormat="1"/>
-    <w:lsdException w:name="Book Title" w:uiPriority="33" w:qFormat="1"/>
-    <w:lsdException w:name="Bibliography" w:semiHidden="1" w:uiPriority="37" w:unhideWhenUsed="1"/>
-    <w:lsdException w:name="TOC Heading" w:semiHidden="1" w:uiPriority="39" w:unhideWhenUsed="1" w:qFormat="1"/>
-    <w:lsdException w:name="Grid Table 1 Light" w:semiHidden="1" w:unhideWhenUsed="1"/>
-    <w:lsdException w:name="Grid Table 2" w:semiHidden="1" w:unhideWhenUsed="1"/>
-    <w:lsdException w:name="Grid Table 3" w:semiHidden="1" w:unhideWhenUsed="1"/>
-    <w:lsdException w:name="Grid Table 4" w:uiPriority="49"/>
-    <w:lsdException w:name="Grid Table 5 Dark" w:uiPriority="50"/>
-    <w:lsdException w:name="Grid Table 6 Colorful" w:uiPriority="51"/>
-    <w:lsdException w:name="Grid Table 7 Colorful" w:uiPriority="52"/>
-    <w:lsdException w:name="Grid Table 1 Light Accent 1" w:uiPriority="46"/>
-    <w:lsdException w:name="Grid Table 2 Accent 1" w:uiPriority="47"/>
-    <w:lsdException w:name="Grid Table 3 Accent 1" w:uiPriority="48"/>
-    <w:lsdException w:name="Grid Table 4 Accent 1" w:uiPriority="49"/>
-    <w:lsdException w:name="Grid Table 5 Dark Accent 1" w:uiPriority="50"/>
-    <w:lsdException w:name="Grid Table 6 Colorful Accent 1" w:uiPriority="51"/>
-    <w:lsdException w:name="Grid Table 7 Colorful Accent 1" w:uiPriority="52"/>
-    <w:lsdException w:name="Grid Table 1 Light Accent 2" w:uiPriority="46"/>
-    <w:lsdException w:name="Grid Table 2 Accent 2" w:uiPriority="47"/>
-    <w:lsdException w:name="Grid Table 3 Accent 2" w:uiPriority="48"/>
-    <w:lsdException w:name="Grid Table 4 Accent 2" w:uiPriority="49"/>
-    <w:lsdException w:name="Grid Table 5 Dark Accent 2" w:uiPriority="50"/>
-    <w:lsdException w:name="Grid Table 6 Colorful Accent 2" w:uiPriority="51"/>
-    <w:lsdException w:name="Grid Table 7 Colorful Accent 2" w:uiPriority="52"/>
-    <w:lsdException w:name="Grid Table 1 Light Accent 3" w:uiPriority="46"/>
-    <w:lsdException w:name="Grid Table 2 Accent 3" w:uiPriority="47"/>
-    <w:lsdException w:name="Grid Table 3 Accent 3" w:uiPriority="48"/>
-    <w:lsdException w:name="Grid Table 4 Accent 3" w:uiPriority="49"/>
-    <w:lsdException w:name="Grid Table 5 Dark Accent 3" w:uiPriority="50"/>
-    <w:lsdException w:name="Grid Table 6 Colorful Accent 3" w:uiPriority="51"/>
-    <w:lsdException w:name="Grid Table 7 Colorful Accent 3" w:uiPriority="52"/>
-    <w:lsdException w:name="Grid Table 1 Light Accent 4" w:uiPriority="46"/>
-    <w:lsdException w:name="Grid Table 2 Accent 4" w:uiPriority="47"/>
-    <w:lsdException w:name="Grid Table 3 Accent 4" w:uiPriority="48"/>
-    <w:lsdException w:name="Grid Table 4 Accent 4" w:uiPriority="49"/>
-    <w:lsdException w:name="Grid Table 5 Dark Accent 4" w:uiPriority="50"/>
-    <w:lsdException w:name="Grid Table 6 Colorful Accent 4" w:uiPriority="51"/>
-    <w:lsdException w:name="Grid Table 7 Colorful Accent 4" w:uiPriority="52"/>
-    <w:lsdException w:name="Grid Table 1 Light Accent 5" w:uiPriority="46"/>
-    <w:lsdException w:name="Grid Table 2 Accent 5" w:uiPriority="47"/>
-    <w:lsdException w:name="Grid Table 3 Accent 5" w:uiPriority="48"/>
-    <w:lsdException w:name="Grid Table 4 Accent 5" w:uiPriority="49"/>
-    <w:lsdException w:name="Grid Table 5 Dark Accent 5" w:uiPriority="50"/>
-    <w:lsdException w:name="Grid Table 6 Colorful Accent 5" w:uiPriority="51"/>
-    <w:lsdException w:name="Grid Table 7 Colorful Accent 5" w:uiPriority="52"/>
-    <w:lsdException w:name="Grid Table 1 Light Accent 6" w:uiPriority="46"/>
-    <w:lsdException w:name="Grid Table 2 Accent 6" w:uiPriority="47"/>
-    <w:lsdException w:name="Grid Table 3 Accent 6" w:uiPriority="48"/>
-    <w:lsdException w:name="Grid Table 4 Accent 6" w:uiPriority="49"/>
-    <w:lsdException w:name="Grid Table 5 Dark Accent 6" w:uiPriority="50"/>
-    <w:lsdException w:name="Grid Table 6 Colorful Accent 6" w:uiPriority="51"/>
-    <w:lsdException w:name="Grid Table 7 Colorful Accent 6" w:uiPriority="52"/>
-    <w:lsdException w:name="List Table 1 Light" w:uiPriority="46"/>
-    <w:lsdException w:name="List Table 2" w:uiPriority="47"/>
-    <w:lsdException w:name="List Table 3" w:uiPriority="48"/>
-    <w:lsdException w:name="List Table 4" w:uiPriority="49"/>
-    <w:lsdException w:name="List Table 5 Dark" w:uiPriority="50"/>
-    <w:lsdException w:name="List Table 6 Colorful" w:uiPriority="51"/>
-    <w:lsdException w:name="List Table 7 Colorful" w:uiPriority="52"/>
-    <w:lsdException w:name="List Table 1 Light Accent 1" w:uiPriority="46"/>
-    <w:lsdException w:name="List Table 2 Accent 1" w:uiPriority="47"/>
-    <w:lsdException w:name="List Table 3 Accent 1" w:uiPriority="48"/>
-    <w:lsdException w:name="List Table 4 Accent 1" w:uiPriority="49"/>
-    <w:lsdException w:name="List Table 5 Dark Accent 1" w:uiPriority="50"/>
-    <w:lsdException w:name="List Table 6 Colorful Accent 1" w:uiPriority="51"/>
-    <w:lsdException w:name="List Table 7 Colorful Accent 1" w:uiPriority="52"/>
-    <w:lsdException w:name="List Table 1 Light Accent 2" w:uiPriority="46"/>
-    <w:lsdException w:name="List Table 2 Accent 2" w:uiPriority="47"/>
-    <w:lsdException w:name="List Table 3 Accent 2" w:uiPriority="48"/>
-    <w:lsdException w:name="List Table 4 Accent 2" w:uiPriority="49"/>
-    <w:lsdException w:name="List Table 5 Dark Accent 2" w:uiPriority="50"/>
-    <w:lsdException w:name="List Table 6 Colorful Accent 2" w:uiPriority="51"/>
-    <w:lsdException w:name="List Table 7 Colorful Accent 2" w:uiPriority="52"/>
-    <w:lsdException w:name="List Table 1 Light Accent 3" w:uiPriority="46"/>
-    <w:lsdException w:name="List Table 2 Accent 3" w:uiPriority="47"/>
-    <w:lsdException w:name="List Table 3 Accent 3" w:uiPriority="48"/>
-    <w:lsdException w:name="List Table 4 Accent 3" w:uiPriority="49"/>
-    <w:lsdException w:name="List Table 5 Dark Accent 3" w:uiPriority="50"/>
-    <w:lsdException w:name="List Table 6 Colorful Accent 3" w:uiPriority="51"/>
-    <w:lsdException w:name="List Table 7 Colorful Accent 3" w:uiPriority="52"/>
-    <w:lsdException w:name="List Table 1 Light Accent 4" w:uiPriority="46"/>
-    <w:lsdException w:name="List Table 2 Accent 4" w:uiPriority="47"/>
-    <w:lsdException w:name="List Table 3 Accent 4" w:uiPriority="48"/>
-    <w:lsdException w:name="List Table 4 Accent 4" w:uiPriority="49"/>
-    <w:lsdException w:name="List Table 5 Dark Accent 4" w:uiPriority="50"/>
-    <w:lsdException w:name="List Table 6 Colorful Accent 4" w:uiPriority="51"/>
-    <w:lsdException w:name="List Table 7 Colorful Accent 4" w:uiPriority="52"/>
-    <w:lsdException w:name="List Table 1 Light Accent 5" w:uiPriority="46"/>
-    <w:lsdException w:name="List Table 2 Accent 5" w:uiPriority="47"/>
-    <w:lsdException w:name="List Table 3 Accent 5" w:uiPriority="48"/>
-    <w:lsdException w:name="List Table 4 Accent 5" w:uiPriority="49"/>
-    <w:lsdException w:name="List Table 5 Dark Accent 5" w:uiPriority="50"/>
-    <w:lsdException w:name="List Table 6 Colorful Accent 5" w:uiPriority="51"/>
-    <w:lsdException w:name="List Table 7 Colorful Accent 5" w:uiPriority="52"/>
-    <w:lsdException w:name="List Table 1 Light Accent 6" w:uiPriority="46"/>
-    <w:lsdException w:name="List Table 2 Accent 6" w:uiPriority="47"/>
-    <w:lsdException w:name="List Table 3 Accent 6" w:uiPriority="48"/>
-    <w:lsdException w:name="List Table 4 Accent 6" w:uiPriority="49"/>
-    <w:lsdException w:name="List Table 5 Dark Accent 6" w:uiPriority="50"/>
-    <w:lsdException w:name="List Table 6 Colorful Accent 6" w:uiPriority="51"/>
-    <w:lsdException w:name="List Table 7 Colorful Accent 6" w:uiPriority="52"/>
-    <w:lsdException w:name="Mention" w:semiHidden="1" w:unhideWhenUsed="1"/>
-    <w:lsdException w:name="Smart Hyperlink" w:semiHidden="1" w:unhideWhenUsed="1"/>
-    <w:lsdException w:name="Hashtag" w:semiHidden="1" w:unhideWhenUsed="1"/>
+  <w:latentStyles w:defLockedState="0" w:defUIPriority="99" w:defSemiHidden="1" w:defUnhideWhenUsed="1" w:defQFormat="0" w:count="276">
+    <w:lsdException w:name="Normal" w:semiHidden="0" w:uiPriority="0" w:unhideWhenUsed="0" w:qFormat="1"/>
+    <w:lsdException w:name="heading 1" w:semiHidden="0" w:uiPriority="9" w:unhideWhenUsed="0" w:qFormat="1"/>
+    <w:lsdException w:name="heading 2" w:uiPriority="9" w:qFormat="1"/>
+    <w:lsdException w:name="heading 3" w:uiPriority="9" w:qFormat="1"/>
+    <w:lsdException w:name="heading 4" w:uiPriority="9" w:qFormat="1"/>
+    <w:lsdException w:name="heading 5" w:uiPriority="9" w:qFormat="1"/>
+    <w:lsdException w:name="heading 6" w:uiPriority="9" w:qFormat="1"/>
+    <w:lsdException w:name="heading 7" w:uiPriority="9" w:qFormat="1"/>
+    <w:lsdException w:name="heading 8" w:uiPriority="9" w:qFormat="1"/>
+    <w:lsdException w:name="heading 9" w:uiPriority="9" w:qFormat="1"/>
+    <w:lsdException w:name="toc 1" w:uiPriority="39"/>
+    <w:lsdException w:name="toc 2" w:uiPriority="39"/>
+    <w:lsdException w:name="toc 3" w:uiPriority="39"/>
+    <w:lsdException w:name="toc 4" w:uiPriority="39"/>
+    <w:lsdException w:name="toc 5" w:uiPriority="39"/>
+    <w:lsdException w:name="toc 6" w:uiPriority="39"/>
+    <w:lsdException w:name="toc 7" w:uiPriority="39"/>
+    <w:lsdException w:name="toc 8" w:uiPriority="39"/>
+    <w:lsdException w:name="toc 9" w:uiPriority="39"/>
+    <w:lsdException w:name="caption" w:uiPriority="35" w:qFormat="1"/>
+    <w:lsdException w:name="Title" w:semiHidden="0" w:uiPriority="10" w:unhideWhenUsed="0" w:qFormat="1"/>
+    <w:lsdException w:name="Default Paragraph Font" w:uiPriority="1"/>
+    <w:lsdException w:name="Subtitle" w:semiHidden="0" w:uiPriority="11" w:unhideWhenUsed="0" w:qFormat="1"/>
+    <w:lsdException w:name="Strong" w:semiHidden="0" w:uiPriority="22" w:unhideWhenUsed="0" w:qFormat="1"/>
+    <w:lsdException w:name="Emphasis" w:semiHidden="0" w:uiPriority="20" w:unhideWhenUsed="0" w:qFormat="1"/>
+    <w:lsdException w:name="Table Grid" w:semiHidden="0" w:uiPriority="59" w:unhideWhenUsed="0"/>
+    <w:lsdException w:name="Note Level 1" w:semiHidden="0" w:unhideWhenUsed="0"/>
+    <w:lsdException w:name="Note Level 2" w:semiHidden="0" w:unhideWhenUsed="0"/>
+    <w:lsdException w:name="Note Level 3" w:semiHidden="0" w:unhideWhenUsed="0"/>
+    <w:lsdException w:name="Note Level 4" w:semiHidden="0" w:unhideWhenUsed="0"/>
+    <w:lsdException w:name="Note Level 5" w:semiHidden="0" w:unhideWhenUsed="0"/>
+    <w:lsdException w:name="Note Level 6" w:semiHidden="0" w:unhideWhenUsed="0"/>
+    <w:lsdException w:name="Note Level 7" w:semiHidden="0" w:unhideWhenUsed="0"/>
+    <w:lsdException w:name="Note Level 8" w:semiHidden="0" w:unhideWhenUsed="0"/>
+    <w:lsdException w:name="Note Level 9" w:semiHidden="0" w:unhideWhenUsed="0"/>
+    <w:lsdException w:name="Placeholder Text" w:unhideWhenUsed="0"/>
+    <w:lsdException w:name="No Spacing" w:semiHidden="0" w:uiPriority="1" w:unhideWhenUsed="0" w:qFormat="1"/>
+    <w:lsdException w:name="Light Shading" w:semiHidden="0" w:uiPriority="60" w:unhideWhenUsed="0"/>
+    <w:lsdException w:name="Light List" w:semiHidden="0" w:uiPriority="61" w:unhideWhenUsed="0"/>
+    <w:lsdException w:name="Light Grid" w:semiHidden="0" w:uiPriority="62" w:unhideWhenUsed="0"/>
+    <w:lsdException w:name="Medium Shading 1" w:semiHidden="0" w:uiPriority="63" w:unhideWhenUsed="0"/>
+    <w:lsdException w:name="Medium Shading 2" w:semiHidden="0" w:uiPriority="64" w:unhideWhenUsed="0"/>
+    <w:lsdException w:name="Medium List 1" w:semiHidden="0" w:uiPriority="65" w:unhideWhenUsed="0"/>
+    <w:lsdException w:name="Medium List 2" w:semiHidden="0" w:uiPriority="66" w:unhideWhenUsed="0"/>
+    <w:lsdException w:name="Medium Grid 1" w:semiHidden="0" w:uiPriority="67" w:unhideWhenUsed="0"/>
+    <w:lsdException w:name="Medium Grid 2" w:semiHidden="0" w:uiPriority="68" w:unhideWhenUsed="0"/>
+    <w:lsdException w:name="Medium Grid 3" w:semiHidden="0" w:uiPriority="69" w:unhideWhenUsed="0"/>
+    <w:lsdException w:name="Dark List" w:semiHidden="0" w:uiPriority="70" w:unhideWhenUsed="0"/>
+    <w:lsdException w:name="Colorful Shading" w:semiHidden="0" w:uiPriority="71" w:unhideWhenUsed="0"/>
+    <w:lsdException w:name="Colorful List" w:semiHidden="0" w:uiPriority="72" w:unhideWhenUsed="0"/>
+    <w:lsdException w:name="Colorful Grid" w:semiHidden="0" w:uiPriority="73" w:unhideWhenUsed="0"/>
+    <w:lsdException w:name="Light Shading Accent 1" w:semiHidden="0" w:uiPriority="60" w:unhideWhenUsed="0"/>
+    <w:lsdException w:name="Light List Accent 1" w:semiHidden="0" w:uiPriority="61" w:unhideWhenUsed="0"/>
+    <w:lsdException w:name="Light Grid Accent 1" w:semiHidden="0" w:uiPriority="62" w:unhideWhenUsed="0"/>
+    <w:lsdException w:name="Medium Shading 1 Accent 1" w:semiHidden="0" w:uiPriority="63" w:unhideWhenUsed="0"/>
+    <w:lsdException w:name="Medium Shading 2 Accent 1" w:semiHidden="0" w:uiPriority="64" w:unhideWhenUsed="0"/>
+    <w:lsdException w:name="Medium List 1 Accent 1" w:semiHidden="0" w:uiPriority="65" w:unhideWhenUsed="0"/>
+    <w:lsdException w:name="Revision" w:unhideWhenUsed="0"/>
+    <w:lsdException w:name="List Paragraph" w:semiHidden="0" w:uiPriority="34" w:unhideWhenUsed="0" w:qFormat="1"/>
+    <w:lsdException w:name="Quote" w:semiHidden="0" w:uiPriority="29" w:unhideWhenUsed="0" w:qFormat="1"/>
+    <w:lsdException w:name="Intense Quote" w:semiHidden="0" w:uiPriority="30" w:unhideWhenUsed="0" w:qFormat="1"/>
+    <w:lsdException w:name="Medium List 2 Accent 1" w:semiHidden="0" w:uiPriority="66" w:unhideWhenUsed="0"/>
+    <w:lsdException w:name="Medium Grid 1 Accent 1" w:semiHidden="0" w:uiPriority="67" w:unhideWhenUsed="0"/>
+    <w:lsdException w:name="Medium Grid 2 Accent 1" w:semiHidden="0" w:uiPriority="68" w:unhideWhenUsed="0"/>
+    <w:lsdException w:name="Medium Grid 3 Accent 1" w:semiHidden="0" w:uiPriority="69" w:unhideWhenUsed="0"/>
+    <w:lsdException w:name="Dark List Accent 1" w:semiHidden="0" w:uiPriority="70" w:unhideWhenUsed="0"/>
+    <w:lsdException w:name="Colorful Shading Accent 1" w:semiHidden="0" w:uiPriority="71" w:unhideWhenUsed="0"/>
+    <w:lsdException w:name="Colorful List Accent 1" w:semiHidden="0" w:uiPriority="72" w:unhideWhenUsed="0"/>
+    <w:lsdException w:name="Colorful Grid Accent 1" w:semiHidden="0" w:uiPriority="73" w:unhideWhenUsed="0"/>
+    <w:lsdException w:name="Light Shading Accent 2" w:semiHidden="0" w:uiPriority="60" w:unhideWhenUsed="0"/>
+    <w:lsdException w:name="Light List Accent 2" w:semiHidden="0" w:uiPriority="61" w:unhideWhenUsed="0"/>
+    <w:lsdException w:name="Light Grid Accent 2" w:semiHidden="0" w:uiPriority="62" w:unhideWhenUsed="0"/>
+    <w:lsdException w:name="Medium Shading 1 Accent 2" w:semiHidden="0" w:uiPriority="63" w:unhideWhenUsed="0"/>
+    <w:lsdException w:name="Medium Shading 2 Accent 2" w:semiHidden="0" w:uiPriority="64" w:unhideWhenUsed="0"/>
+    <w:lsdException w:name="Medium List 1 Accent 2" w:semiHidden="0" w:uiPriority="65" w:unhideWhenUsed="0"/>
+    <w:lsdException w:name="Medium List 2 Accent 2" w:semiHidden="0" w:uiPriority="66" w:unhideWhenUsed="0"/>
+    <w:lsdException w:name="Medium Grid 1 Accent 2" w:semiHidden="0" w:uiPriority="67" w:unhideWhenUsed="0"/>
+    <w:lsdException w:name="Medium Grid 2 Accent 2" w:semiHidden="0" w:uiPriority="68" w:unhideWhenUsed="0"/>
+    <w:lsdException w:name="Medium Grid 3 Accent 2" w:semiHidden="0" w:uiPriority="69" w:unhideWhenUsed="0"/>
+    <w:lsdException w:name="Dark List Accent 2" w:semiHidden="0" w:uiPriority="70" w:unhideWhenUsed="0"/>
+    <w:lsdException w:name="Colorful Shading Accent 2" w:semiHidden="0" w:uiPriority="71" w:unhideWhenUsed="0"/>
+    <w:lsdException w:name="Colorful List Accent 2" w:semiHidden="0" w:uiPriority="72" w:unhideWhenUsed="0"/>
+    <w:lsdException w:name="Colorful Grid Accent 2" w:semiHidden="0" w:uiPriority="73" w:unhideWhenUsed="0"/>
+    <w:lsdException w:name="Light Shading Accent 3" w:semiHidden="0" w:uiPriority="60" w:unhideWhenUsed="0"/>
+    <w:lsdException w:name="Light List Accent 3" w:semiHidden="0" w:uiPriority="61" w:unhideWhenUsed="0"/>
+    <w:lsdException w:name="Light Grid Accent 3" w:semiHidden="0" w:uiPriority="62" w:unhideWhenUsed="0"/>
+    <w:lsdException w:name="Medium Shading 1 Accent 3" w:semiHidden="0" w:uiPriority="63" w:unhideWhenUsed="0"/>
+    <w:lsdException w:name="Medium Shading 2 Accent 3" w:semiHidden="0" w:uiPriority="64" w:unhideWhenUsed="0"/>
+    <w:lsdException w:name="Medium List 1 Accent 3" w:semiHidden="0" w:uiPriority="65" w:unhideWhenUsed="0"/>
+    <w:lsdException w:name="Medium List 2 Accent 3" w:semiHidden="0" w:uiPriority="66" w:unhideWhenUsed="0"/>
+    <w:lsdException w:name="Medium Grid 1 Accent 3" w:semiHidden="0" w:uiPriority="67" w:unhideWhenUsed="0"/>
+    <w:lsdException w:name="Medium Grid 2 Accent 3" w:semiHidden="0" w:uiPriority="68" w:unhideWhenUsed="0"/>
+    <w:lsdException w:name="Medium Grid 3 Accent 3" w:semiHidden="0" w:uiPriority="69" w:unhideWhenUsed="0"/>
+    <w:lsdException w:name="Dark List Accent 3" w:semiHidden="0" w:uiPriority="70" w:unhideWhenUsed="0"/>
+    <w:lsdException w:name="Colorful Shading Accent 3" w:semiHidden="0" w:uiPriority="71" w:unhideWhenUsed="0"/>
+    <w:lsdException w:name="Colorful List Accent 3" w:semiHidden="0" w:uiPriority="72" w:unhideWhenUsed="0"/>
+    <w:lsdException w:name="Colorful Grid Accent 3" w:semiHidden="0" w:uiPriority="73" w:unhideWhenUsed="0"/>
+    <w:lsdException w:name="Light Shading Accent 4" w:semiHidden="0" w:uiPriority="60" w:unhideWhenUsed="0"/>
+    <w:lsdException w:name="Light List Accent 4" w:semiHidden="0" w:uiPriority="61" w:unhideWhenUsed="0"/>
+    <w:lsdException w:name="Light Grid Accent 4" w:semiHidden="0" w:uiPriority="62" w:unhideWhenUsed="0"/>
+    <w:lsdException w:name="Medium Shading 1 Accent 4" w:semiHidden="0" w:uiPriority="63" w:unhideWhenUsed="0"/>
+    <w:lsdException w:name="Medium Shading 2 Accent 4" w:semiHidden="0" w:uiPriority="64" w:unhideWhenUsed="0"/>
+    <w:lsdException w:name="Medium List 1 Accent 4" w:semiHidden="0" w:uiPriority="65" w:unhideWhenUsed="0"/>
+    <w:lsdException w:name="Medium List 2 Accent 4" w:semiHidden="0" w:uiPriority="66" w:unhideWhenUsed="0"/>
+    <w:lsdException w:name="Medium Grid 1 Accent 4" w:semiHidden="0" w:uiPriority="67" w:unhideWhenUsed="0"/>
+    <w:lsdException w:name="Medium Grid 2 Accent 4" w:semiHidden="0" w:uiPriority="68" w:unhideWhenUsed="0"/>
+    <w:lsdException w:name="Medium Grid 3 Accent 4" w:semiHidden="0" w:uiPriority="69" w:unhideWhenUsed="0"/>
+    <w:lsdException w:name="Dark List Accent 4" w:semiHidden="0" w:uiPriority="70" w:unhideWhenUsed="0"/>
+    <w:lsdException w:name="Colorful Shading Accent 4" w:semiHidden="0" w:uiPriority="71" w:unhideWhenUsed="0"/>
+    <w:lsdException w:name="Colorful List Accent 4" w:semiHidden="0" w:uiPriority="72" w:unhideWhenUsed="0"/>
+    <w:lsdException w:name="Colorful Grid Accent 4" w:semiHidden="0" w:uiPriority="73" w:unhideWhenUsed="0"/>
+    <w:lsdException w:name="Light Shading Accent 5" w:semiHidden="0" w:uiPriority="60" w:unhideWhenUsed="0"/>
+    <w:lsdException w:name="Light List Accent 5" w:semiHidden="0" w:uiPriority="61" w:unhideWhenUsed="0"/>
+    <w:lsdException w:name="Light Grid Accent 5" w:semiHidden="0" w:uiPriority="62" w:unhideWhenUsed="0"/>
+    <w:lsdException w:name="Medium Shading 1 Accent 5" w:semiHidden="0" w:uiPriority="63" w:unhideWhenUsed="0"/>
+    <w:lsdException w:name="Medium Shading 2 Accent 5" w:semiHidden="0" w:uiPriority="64" w:unhideWhenUsed="0"/>
+    <w:lsdException w:name="Medium List 1 Accent 5" w:semiHidden="0" w:uiPriority="65" w:unhideWhenUsed="0"/>
+    <w:lsdException w:name="Medium List 2 Accent 5" w:semiHidden="0" w:uiPriority="66" w:unhideWhenUsed="0"/>
+    <w:lsdException w:name="Medium Grid 1 Accent 5" w:semiHidden="0" w:uiPriority="67" w:unhideWhenUsed="0"/>
+    <w:lsdException w:name="Medium Grid 2 Accent 5" w:semiHidden="0" w:uiPriority="68" w:unhideWhenUsed="0"/>
+    <w:lsdException w:name="Medium Grid 3 Accent 5" w:semiHidden="0" w:uiPriority="69" w:unhideWhenUsed="0"/>
+    <w:lsdException w:name="Dark List Accent 5" w:semiHidden="0" w:uiPriority="70" w:unhideWhenUsed="0"/>
+    <w:lsdException w:name="Colorful Shading Accent 5" w:semiHidden="0" w:uiPriority="71" w:unhideWhenUsed="0"/>
+    <w:lsdException w:name="Colorful List Accent 5" w:semiHidden="0" w:uiPriority="72" w:unhideWhenUsed="0"/>
+    <w:lsdException w:name="Colorful Grid Accent 5" w:semiHidden="0" w:uiPriority="73" w:unhideWhenUsed="0"/>
+    <w:lsdException w:name="Light Shading Accent 6" w:semiHidden="0" w:uiPriority="60" w:unhideWhenUsed="0"/>
+    <w:lsdException w:name="Light List Accent 6" w:semiHidden="0" w:uiPriority="61" w:unhideWhenUsed="0"/>
+    <w:lsdException w:name="Light Grid Accent 6" w:semiHidden="0" w:uiPriority="62" w:unhideWhenUsed="0"/>
+    <w:lsdException w:name="Medium Shading 1 Accent 6" w:semiHidden="0" w:uiPriority="63" w:unhideWhenUsed="0"/>
+    <w:lsdException w:name="Medium Shading 2 Accent 6" w:semiHidden="0" w:uiPriority="64" w:unhideWhenUsed="0"/>
+    <w:lsdException w:name="Medium List 1 Accent 6" w:semiHidden="0" w:uiPriority="65" w:unhideWhenUsed="0"/>
+    <w:lsdException w:name="Medium List 2 Accent 6" w:semiHidden="0" w:uiPriority="66" w:unhideWhenUsed="0"/>
+    <w:lsdException w:name="Medium Grid 1 Accent 6" w:semiHidden="0" w:uiPriority="67" w:unhideWhenUsed="0"/>
+    <w:lsdException w:name="Medium Grid 2 Accent 6" w:semiHidden="0" w:uiPriority="68" w:unhideWhenUsed="0"/>
+    <w:lsdException w:name="Medium Grid 3 Accent 6" w:semiHidden="0" w:uiPriority="69" w:unhideWhenUsed="0"/>
+    <w:lsdException w:name="Dark List Accent 6" w:semiHidden="0" w:uiPriority="70" w:unhideWhenUsed="0"/>
+    <w:lsdException w:name="Colorful Shading Accent 6" w:semiHidden="0" w:uiPriority="71" w:unhideWhenUsed="0"/>
+    <w:lsdException w:name="Colorful List Accent 6" w:semiHidden="0" w:uiPriority="72" w:unhideWhenUsed="0"/>
+    <w:lsdException w:name="Colorful Grid Accent 6" w:semiHidden="0" w:uiPriority="73" w:unhideWhenUsed="0"/>
+    <w:lsdException w:name="Subtle Emphasis" w:semiHidden="0" w:uiPriority="19" w:unhideWhenUsed="0" w:qFormat="1"/>
+    <w:lsdException w:name="Intense Emphasis" w:semiHidden="0" w:uiPriority="21" w:unhideWhenUsed="0" w:qFormat="1"/>
+    <w:lsdException w:name="Subtle Reference" w:semiHidden="0" w:uiPriority="31" w:unhideWhenUsed="0" w:qFormat="1"/>
+    <w:lsdException w:name="Intense Reference" w:semiHidden="0" w:uiPriority="32" w:unhideWhenUsed="0" w:qFormat="1"/>
+    <w:lsdException w:name="Book Title" w:semiHidden="0" w:uiPriority="33" w:unhideWhenUsed="0" w:qFormat="1"/>
+    <w:lsdException w:name="Bibliography" w:uiPriority="37"/>
+    <w:lsdException w:name="TOC Heading" w:uiPriority="39" w:qFormat="1"/>
   </w:latentStyles>
-  <w:style w:type="paragraph" w:default="1" w:styleId="Normal">
+  <w:style w:type="paragraph" w:default="1" w:styleId="Standard">
     <w:name w:val="Normal"/>
     <w:qFormat/>
     <w:rPr>
       <w:lang w:val="en-US"/>
     </w:rPr>
   </w:style>
-  <w:style w:type="paragraph" w:styleId="Heading1">
+  <w:style w:type="paragraph" w:styleId="berschrift1">
     <w:name w:val="heading 1"/>
-    <w:basedOn w:val="Normal"/>
-    <w:next w:val="Normal"/>
-    <w:link w:val="Heading1Char"/>
+    <w:basedOn w:val="Standard"/>
+    <w:next w:val="Standard"/>
+    <w:link w:val="berschrift1Zeichen"/>
     <w:uiPriority w:val="9"/>
     <w:qFormat/>
     <w:rsid w:val="00A328DF"/>
@@ -4874,11 +4858,11 @@
       <w:szCs w:val="32"/>
     </w:rPr>
   </w:style>
-  <w:style w:type="paragraph" w:styleId="Heading2">
+  <w:style w:type="paragraph" w:styleId="berschrift2">
     <w:name w:val="heading 2"/>
-    <w:basedOn w:val="Normal"/>
-    <w:next w:val="Normal"/>
-    <w:link w:val="Heading2Char"/>
+    <w:basedOn w:val="Standard"/>
+    <w:next w:val="Standard"/>
+    <w:link w:val="berschrift2Zeichen"/>
     <w:uiPriority w:val="9"/>
     <w:unhideWhenUsed/>
     <w:qFormat/>
@@ -4898,11 +4882,11 @@
       <w:szCs w:val="26"/>
     </w:rPr>
   </w:style>
-  <w:style w:type="paragraph" w:styleId="Heading3">
+  <w:style w:type="paragraph" w:styleId="berschrift3">
     <w:name w:val="heading 3"/>
-    <w:basedOn w:val="Normal"/>
-    <w:next w:val="Normal"/>
-    <w:link w:val="Heading3Char"/>
+    <w:basedOn w:val="Standard"/>
+    <w:next w:val="Standard"/>
+    <w:link w:val="berschrift3Zeichen"/>
     <w:uiPriority w:val="9"/>
     <w:unhideWhenUsed/>
     <w:qFormat/>
@@ -4920,11 +4904,11 @@
       <w:color w:val="4F81BD" w:themeColor="accent1"/>
     </w:rPr>
   </w:style>
-  <w:style w:type="paragraph" w:styleId="Heading4">
+  <w:style w:type="paragraph" w:styleId="berschrift4">
     <w:name w:val="heading 4"/>
-    <w:basedOn w:val="Normal"/>
-    <w:next w:val="Normal"/>
-    <w:link w:val="Heading4Char"/>
+    <w:basedOn w:val="Standard"/>
+    <w:next w:val="Standard"/>
+    <w:link w:val="berschrift4Zeichen"/>
     <w:uiPriority w:val="9"/>
     <w:unhideWhenUsed/>
     <w:qFormat/>
@@ -4944,13 +4928,13 @@
       <w:color w:val="4F81BD" w:themeColor="accent1"/>
     </w:rPr>
   </w:style>
-  <w:style w:type="character" w:default="1" w:styleId="DefaultParagraphFont">
+  <w:style w:type="character" w:default="1" w:styleId="Absatzstandardschriftart">
     <w:name w:val="Default Paragraph Font"/>
     <w:uiPriority w:val="1"/>
     <w:semiHidden/>
     <w:unhideWhenUsed/>
   </w:style>
-  <w:style w:type="table" w:default="1" w:styleId="TableNormal">
+  <w:style w:type="table" w:default="1" w:styleId="NormaleTabelle">
     <w:name w:val="Normal Table"/>
     <w:uiPriority w:val="99"/>
     <w:semiHidden/>
@@ -4965,7 +4949,7 @@
       </w:tblCellMar>
     </w:tblPr>
   </w:style>
-  <w:style w:type="numbering" w:default="1" w:styleId="NoList">
+  <w:style w:type="numbering" w:default="1" w:styleId="KeineListe">
     <w:name w:val="No List"/>
     <w:uiPriority w:val="99"/>
     <w:semiHidden/>
@@ -4973,7 +4957,7 @@
   </w:style>
   <w:style w:type="paragraph" w:customStyle="1" w:styleId="Estilo1">
     <w:name w:val="Estilo1"/>
-    <w:basedOn w:val="Normal"/>
+    <w:basedOn w:val="Standard"/>
     <w:qFormat/>
     <w:rsid w:val="004A740D"/>
     <w:pPr>
@@ -5046,10 +5030,10 @@
       <w:lang w:val="en-GB"/>
     </w:rPr>
   </w:style>
-  <w:style w:type="character" w:customStyle="1" w:styleId="Heading1Char">
-    <w:name w:val="Heading 1 Char"/>
-    <w:basedOn w:val="DefaultParagraphFont"/>
-    <w:link w:val="Heading1"/>
+  <w:style w:type="character" w:customStyle="1" w:styleId="berschrift1Zeichen">
+    <w:name w:val="Überschrift 1 Zeichen"/>
+    <w:basedOn w:val="Absatzstandardschriftart"/>
+    <w:link w:val="berschrift1"/>
     <w:uiPriority w:val="9"/>
     <w:rsid w:val="00A328DF"/>
     <w:rPr>
@@ -5062,10 +5046,10 @@
       <w:lang w:val="en-US"/>
     </w:rPr>
   </w:style>
-  <w:style w:type="character" w:customStyle="1" w:styleId="Heading2Char">
-    <w:name w:val="Heading 2 Char"/>
-    <w:basedOn w:val="DefaultParagraphFont"/>
-    <w:link w:val="Heading2"/>
+  <w:style w:type="character" w:customStyle="1" w:styleId="berschrift2Zeichen">
+    <w:name w:val="Überschrift 2 Zeichen"/>
+    <w:basedOn w:val="Absatzstandardschriftart"/>
+    <w:link w:val="berschrift2"/>
     <w:uiPriority w:val="9"/>
     <w:rsid w:val="00A328DF"/>
     <w:rPr>
@@ -5078,10 +5062,10 @@
       <w:lang w:val="en-US"/>
     </w:rPr>
   </w:style>
-  <w:style w:type="character" w:customStyle="1" w:styleId="Heading3Char">
-    <w:name w:val="Heading 3 Char"/>
-    <w:basedOn w:val="DefaultParagraphFont"/>
-    <w:link w:val="Heading3"/>
+  <w:style w:type="character" w:customStyle="1" w:styleId="berschrift3Zeichen">
+    <w:name w:val="Überschrift 3 Zeichen"/>
+    <w:basedOn w:val="Absatzstandardschriftart"/>
+    <w:link w:val="berschrift3"/>
     <w:uiPriority w:val="9"/>
     <w:rsid w:val="00A328DF"/>
     <w:rPr>
@@ -5092,10 +5076,10 @@
       <w:lang w:val="en-US"/>
     </w:rPr>
   </w:style>
-  <w:style w:type="character" w:customStyle="1" w:styleId="Heading4Char">
-    <w:name w:val="Heading 4 Char"/>
-    <w:basedOn w:val="DefaultParagraphFont"/>
-    <w:link w:val="Heading4"/>
+  <w:style w:type="character" w:customStyle="1" w:styleId="berschrift4Zeichen">
+    <w:name w:val="Überschrift 4 Zeichen"/>
+    <w:basedOn w:val="Absatzstandardschriftart"/>
+    <w:link w:val="berschrift4"/>
     <w:uiPriority w:val="9"/>
     <w:rsid w:val="00A328DF"/>
     <w:rPr>
@@ -5108,10 +5092,10 @@
       <w:lang w:val="en-US"/>
     </w:rPr>
   </w:style>
-  <w:style w:type="paragraph" w:styleId="TOC1">
+  <w:style w:type="paragraph" w:styleId="Verzeichnis1">
     <w:name w:val="toc 1"/>
-    <w:basedOn w:val="Normal"/>
-    <w:next w:val="Normal"/>
+    <w:basedOn w:val="Standard"/>
+    <w:next w:val="Standard"/>
     <w:autoRedefine/>
     <w:uiPriority w:val="39"/>
     <w:unhideWhenUsed/>
@@ -5125,10 +5109,10 @@
       <w:color w:val="548DD4"/>
     </w:rPr>
   </w:style>
-  <w:style w:type="paragraph" w:styleId="TOC2">
+  <w:style w:type="paragraph" w:styleId="Verzeichnis2">
     <w:name w:val="toc 2"/>
-    <w:basedOn w:val="Normal"/>
-    <w:next w:val="Normal"/>
+    <w:basedOn w:val="Standard"/>
+    <w:next w:val="Standard"/>
     <w:autoRedefine/>
     <w:uiPriority w:val="39"/>
     <w:unhideWhenUsed/>
@@ -5138,10 +5122,10 @@
       <w:szCs w:val="22"/>
     </w:rPr>
   </w:style>
-  <w:style w:type="paragraph" w:styleId="TOC3">
+  <w:style w:type="paragraph" w:styleId="Verzeichnis3">
     <w:name w:val="toc 3"/>
-    <w:basedOn w:val="Normal"/>
-    <w:next w:val="Normal"/>
+    <w:basedOn w:val="Standard"/>
+    <w:next w:val="Standard"/>
     <w:autoRedefine/>
     <w:uiPriority w:val="39"/>
     <w:unhideWhenUsed/>
@@ -5155,10 +5139,10 @@
       <w:szCs w:val="22"/>
     </w:rPr>
   </w:style>
-  <w:style w:type="paragraph" w:styleId="TOC4">
+  <w:style w:type="paragraph" w:styleId="Verzeichnis4">
     <w:name w:val="toc 4"/>
-    <w:basedOn w:val="Normal"/>
-    <w:next w:val="Normal"/>
+    <w:basedOn w:val="Standard"/>
+    <w:next w:val="Standard"/>
     <w:autoRedefine/>
     <w:uiPriority w:val="39"/>
     <w:unhideWhenUsed/>
@@ -5174,10 +5158,10 @@
       <w:szCs w:val="20"/>
     </w:rPr>
   </w:style>
-  <w:style w:type="paragraph" w:styleId="TOC5">
+  <w:style w:type="paragraph" w:styleId="Verzeichnis5">
     <w:name w:val="toc 5"/>
-    <w:basedOn w:val="Normal"/>
-    <w:next w:val="Normal"/>
+    <w:basedOn w:val="Standard"/>
+    <w:next w:val="Standard"/>
     <w:autoRedefine/>
     <w:uiPriority w:val="39"/>
     <w:unhideWhenUsed/>
@@ -5193,10 +5177,10 @@
       <w:szCs w:val="20"/>
     </w:rPr>
   </w:style>
-  <w:style w:type="paragraph" w:styleId="TOC6">
+  <w:style w:type="paragraph" w:styleId="Verzeichnis6">
     <w:name w:val="toc 6"/>
-    <w:basedOn w:val="Normal"/>
-    <w:next w:val="Normal"/>
+    <w:basedOn w:val="Standard"/>
+    <w:next w:val="Standard"/>
     <w:autoRedefine/>
     <w:uiPriority w:val="39"/>
     <w:unhideWhenUsed/>
@@ -5212,10 +5196,10 @@
       <w:szCs w:val="20"/>
     </w:rPr>
   </w:style>
-  <w:style w:type="paragraph" w:styleId="TOC7">
+  <w:style w:type="paragraph" w:styleId="Verzeichnis7">
     <w:name w:val="toc 7"/>
-    <w:basedOn w:val="Normal"/>
-    <w:next w:val="Normal"/>
+    <w:basedOn w:val="Standard"/>
+    <w:next w:val="Standard"/>
     <w:autoRedefine/>
     <w:uiPriority w:val="39"/>
     <w:unhideWhenUsed/>
@@ -5231,10 +5215,10 @@
       <w:szCs w:val="20"/>
     </w:rPr>
   </w:style>
-  <w:style w:type="paragraph" w:styleId="TOC8">
+  <w:style w:type="paragraph" w:styleId="Verzeichnis8">
     <w:name w:val="toc 8"/>
-    <w:basedOn w:val="Normal"/>
-    <w:next w:val="Normal"/>
+    <w:basedOn w:val="Standard"/>
+    <w:next w:val="Standard"/>
     <w:autoRedefine/>
     <w:uiPriority w:val="39"/>
     <w:unhideWhenUsed/>
@@ -5250,10 +5234,10 @@
       <w:szCs w:val="20"/>
     </w:rPr>
   </w:style>
-  <w:style w:type="paragraph" w:styleId="TOC9">
+  <w:style w:type="paragraph" w:styleId="Verzeichnis9">
     <w:name w:val="toc 9"/>
-    <w:basedOn w:val="Normal"/>
-    <w:next w:val="Normal"/>
+    <w:basedOn w:val="Standard"/>
+    <w:next w:val="Standard"/>
     <w:autoRedefine/>
     <w:uiPriority w:val="39"/>
     <w:unhideWhenUsed/>
@@ -5269,12 +5253,13 @@
       <w:szCs w:val="20"/>
     </w:rPr>
   </w:style>
-  <w:style w:type="table" w:styleId="TableGrid">
+  <w:style w:type="table" w:styleId="Tabellenraster">
     <w:name w:val="Table Grid"/>
-    <w:basedOn w:val="TableNormal"/>
+    <w:basedOn w:val="NormaleTabelle"/>
     <w:uiPriority w:val="59"/>
     <w:rsid w:val="009B7B97"/>
     <w:tblPr>
+      <w:tblInd w:w="0" w:type="dxa"/>
       <w:tblBorders>
         <w:top w:val="single" w:sz="4" w:space="0" w:color="auto"/>
         <w:left w:val="single" w:sz="4" w:space="0" w:color="auto"/>
@@ -5283,6 +5268,624 @@
         <w:insideH w:val="single" w:sz="4" w:space="0" w:color="auto"/>
         <w:insideV w:val="single" w:sz="4" w:space="0" w:color="auto"/>
       </w:tblBorders>
+      <w:tblCellMar>
+        <w:top w:w="0" w:type="dxa"/>
+        <w:left w:w="108" w:type="dxa"/>
+        <w:bottom w:w="0" w:type="dxa"/>
+        <w:right w:w="108" w:type="dxa"/>
+      </w:tblCellMar>
+    </w:tblPr>
+  </w:style>
+</w:styles>
+</file>
+
+<file path=word/stylesWithEffects.xml><?xml version="1.0" encoding="utf-8"?>
+<w:styles xmlns:wpc="http://schemas.microsoft.com/office/word/2010/wordprocessingCanvas" xmlns:mo="http://schemas.microsoft.com/office/mac/office/2008/main" xmlns:mc="http://schemas.openxmlformats.org/markup-compatibility/2006" xmlns:mv="urn:schemas-microsoft-com:mac:vml" xmlns:o="urn:schemas-microsoft-com:office:office" xmlns:r="http://schemas.openxmlformats.org/officeDocument/2006/relationships" xmlns:m="http://schemas.openxmlformats.org/officeDocument/2006/math" xmlns:v="urn:schemas-microsoft-com:vml" xmlns:wp14="http://schemas.microsoft.com/office/word/2010/wordprocessingDrawing" xmlns:wp="http://schemas.openxmlformats.org/drawingml/2006/wordprocessingDrawing" xmlns:w10="urn:schemas-microsoft-com:office:word" xmlns:w="http://schemas.openxmlformats.org/wordprocessingml/2006/main" xmlns:w14="http://schemas.microsoft.com/office/word/2010/wordml" xmlns:wpg="http://schemas.microsoft.com/office/word/2010/wordprocessingGroup" xmlns:wpi="http://schemas.microsoft.com/office/word/2010/wordprocessingInk" xmlns:wne="http://schemas.microsoft.com/office/word/2006/wordml" xmlns:wps="http://schemas.microsoft.com/office/word/2010/wordprocessingShape" mc:Ignorable="w14 wp14">
+  <w:docDefaults>
+    <w:rPrDefault>
+      <w:rPr>
+        <w:rFonts w:asciiTheme="minorHAnsi" w:eastAsiaTheme="minorEastAsia" w:hAnsiTheme="minorHAnsi" w:cstheme="minorBidi"/>
+        <w:sz w:val="24"/>
+        <w:szCs w:val="24"/>
+        <w:lang w:val="de-CH" w:eastAsia="de-DE" w:bidi="ar-SA"/>
+      </w:rPr>
+    </w:rPrDefault>
+    <w:pPrDefault/>
+  </w:docDefaults>
+  <w:latentStyles w:defLockedState="0" w:defUIPriority="99" w:defSemiHidden="1" w:defUnhideWhenUsed="1" w:defQFormat="0" w:count="276">
+    <w:lsdException w:name="Normal" w:semiHidden="0" w:uiPriority="0" w:unhideWhenUsed="0" w:qFormat="1"/>
+    <w:lsdException w:name="heading 1" w:semiHidden="0" w:uiPriority="9" w:unhideWhenUsed="0" w:qFormat="1"/>
+    <w:lsdException w:name="heading 2" w:uiPriority="9" w:qFormat="1"/>
+    <w:lsdException w:name="heading 3" w:uiPriority="9" w:qFormat="1"/>
+    <w:lsdException w:name="heading 4" w:uiPriority="9" w:qFormat="1"/>
+    <w:lsdException w:name="heading 5" w:uiPriority="9" w:qFormat="1"/>
+    <w:lsdException w:name="heading 6" w:uiPriority="9" w:qFormat="1"/>
+    <w:lsdException w:name="heading 7" w:uiPriority="9" w:qFormat="1"/>
+    <w:lsdException w:name="heading 8" w:uiPriority="9" w:qFormat="1"/>
+    <w:lsdException w:name="heading 9" w:uiPriority="9" w:qFormat="1"/>
+    <w:lsdException w:name="toc 1" w:uiPriority="39"/>
+    <w:lsdException w:name="toc 2" w:uiPriority="39"/>
+    <w:lsdException w:name="toc 3" w:uiPriority="39"/>
+    <w:lsdException w:name="toc 4" w:uiPriority="39"/>
+    <w:lsdException w:name="toc 5" w:uiPriority="39"/>
+    <w:lsdException w:name="toc 6" w:uiPriority="39"/>
+    <w:lsdException w:name="toc 7" w:uiPriority="39"/>
+    <w:lsdException w:name="toc 8" w:uiPriority="39"/>
+    <w:lsdException w:name="toc 9" w:uiPriority="39"/>
+    <w:lsdException w:name="caption" w:uiPriority="35" w:qFormat="1"/>
+    <w:lsdException w:name="Title" w:semiHidden="0" w:uiPriority="10" w:unhideWhenUsed="0" w:qFormat="1"/>
+    <w:lsdException w:name="Default Paragraph Font" w:uiPriority="1"/>
+    <w:lsdException w:name="Subtitle" w:semiHidden="0" w:uiPriority="11" w:unhideWhenUsed="0" w:qFormat="1"/>
+    <w:lsdException w:name="Strong" w:semiHidden="0" w:uiPriority="22" w:unhideWhenUsed="0" w:qFormat="1"/>
+    <w:lsdException w:name="Emphasis" w:semiHidden="0" w:uiPriority="20" w:unhideWhenUsed="0" w:qFormat="1"/>
+    <w:lsdException w:name="Table Grid" w:semiHidden="0" w:uiPriority="59" w:unhideWhenUsed="0"/>
+    <w:lsdException w:name="Note Level 1" w:semiHidden="0" w:unhideWhenUsed="0"/>
+    <w:lsdException w:name="Note Level 2" w:semiHidden="0" w:unhideWhenUsed="0"/>
+    <w:lsdException w:name="Note Level 3" w:semiHidden="0" w:unhideWhenUsed="0"/>
+    <w:lsdException w:name="Note Level 4" w:semiHidden="0" w:unhideWhenUsed="0"/>
+    <w:lsdException w:name="Note Level 5" w:semiHidden="0" w:unhideWhenUsed="0"/>
+    <w:lsdException w:name="Note Level 6" w:semiHidden="0" w:unhideWhenUsed="0"/>
+    <w:lsdException w:name="Note Level 7" w:semiHidden="0" w:unhideWhenUsed="0"/>
+    <w:lsdException w:name="Note Level 8" w:semiHidden="0" w:unhideWhenUsed="0"/>
+    <w:lsdException w:name="Note Level 9" w:semiHidden="0" w:unhideWhenUsed="0"/>
+    <w:lsdException w:name="Placeholder Text" w:unhideWhenUsed="0"/>
+    <w:lsdException w:name="No Spacing" w:semiHidden="0" w:uiPriority="1" w:unhideWhenUsed="0" w:qFormat="1"/>
+    <w:lsdException w:name="Light Shading" w:semiHidden="0" w:uiPriority="60" w:unhideWhenUsed="0"/>
+    <w:lsdException w:name="Light List" w:semiHidden="0" w:uiPriority="61" w:unhideWhenUsed="0"/>
+    <w:lsdException w:name="Light Grid" w:semiHidden="0" w:uiPriority="62" w:unhideWhenUsed="0"/>
+    <w:lsdException w:name="Medium Shading 1" w:semiHidden="0" w:uiPriority="63" w:unhideWhenUsed="0"/>
+    <w:lsdException w:name="Medium Shading 2" w:semiHidden="0" w:uiPriority="64" w:unhideWhenUsed="0"/>
+    <w:lsdException w:name="Medium List 1" w:semiHidden="0" w:uiPriority="65" w:unhideWhenUsed="0"/>
+    <w:lsdException w:name="Medium List 2" w:semiHidden="0" w:uiPriority="66" w:unhideWhenUsed="0"/>
+    <w:lsdException w:name="Medium Grid 1" w:semiHidden="0" w:uiPriority="67" w:unhideWhenUsed="0"/>
+    <w:lsdException w:name="Medium Grid 2" w:semiHidden="0" w:uiPriority="68" w:unhideWhenUsed="0"/>
+    <w:lsdException w:name="Medium Grid 3" w:semiHidden="0" w:uiPriority="69" w:unhideWhenUsed="0"/>
+    <w:lsdException w:name="Dark List" w:semiHidden="0" w:uiPriority="70" w:unhideWhenUsed="0"/>
+    <w:lsdException w:name="Colorful Shading" w:semiHidden="0" w:uiPriority="71" w:unhideWhenUsed="0"/>
+    <w:lsdException w:name="Colorful List" w:semiHidden="0" w:uiPriority="72" w:unhideWhenUsed="0"/>
+    <w:lsdException w:name="Colorful Grid" w:semiHidden="0" w:uiPriority="73" w:unhideWhenUsed="0"/>
+    <w:lsdException w:name="Light Shading Accent 1" w:semiHidden="0" w:uiPriority="60" w:unhideWhenUsed="0"/>
+    <w:lsdException w:name="Light List Accent 1" w:semiHidden="0" w:uiPriority="61" w:unhideWhenUsed="0"/>
+    <w:lsdException w:name="Light Grid Accent 1" w:semiHidden="0" w:uiPriority="62" w:unhideWhenUsed="0"/>
+    <w:lsdException w:name="Medium Shading 1 Accent 1" w:semiHidden="0" w:uiPriority="63" w:unhideWhenUsed="0"/>
+    <w:lsdException w:name="Medium Shading 2 Accent 1" w:semiHidden="0" w:uiPriority="64" w:unhideWhenUsed="0"/>
+    <w:lsdException w:name="Medium List 1 Accent 1" w:semiHidden="0" w:uiPriority="65" w:unhideWhenUsed="0"/>
+    <w:lsdException w:name="Revision" w:unhideWhenUsed="0"/>
+    <w:lsdException w:name="List Paragraph" w:semiHidden="0" w:uiPriority="34" w:unhideWhenUsed="0" w:qFormat="1"/>
+    <w:lsdException w:name="Quote" w:semiHidden="0" w:uiPriority="29" w:unhideWhenUsed="0" w:qFormat="1"/>
+    <w:lsdException w:name="Intense Quote" w:semiHidden="0" w:uiPriority="30" w:unhideWhenUsed="0" w:qFormat="1"/>
+    <w:lsdException w:name="Medium List 2 Accent 1" w:semiHidden="0" w:uiPriority="66" w:unhideWhenUsed="0"/>
+    <w:lsdException w:name="Medium Grid 1 Accent 1" w:semiHidden="0" w:uiPriority="67" w:unhideWhenUsed="0"/>
+    <w:lsdException w:name="Medium Grid 2 Accent 1" w:semiHidden="0" w:uiPriority="68" w:unhideWhenUsed="0"/>
+    <w:lsdException w:name="Medium Grid 3 Accent 1" w:semiHidden="0" w:uiPriority="69" w:unhideWhenUsed="0"/>
+    <w:lsdException w:name="Dark List Accent 1" w:semiHidden="0" w:uiPriority="70" w:unhideWhenUsed="0"/>
+    <w:lsdException w:name="Colorful Shading Accent 1" w:semiHidden="0" w:uiPriority="71" w:unhideWhenUsed="0"/>
+    <w:lsdException w:name="Colorful List Accent 1" w:semiHidden="0" w:uiPriority="72" w:unhideWhenUsed="0"/>
+    <w:lsdException w:name="Colorful Grid Accent 1" w:semiHidden="0" w:uiPriority="73" w:unhideWhenUsed="0"/>
+    <w:lsdException w:name="Light Shading Accent 2" w:semiHidden="0" w:uiPriority="60" w:unhideWhenUsed="0"/>
+    <w:lsdException w:name="Light List Accent 2" w:semiHidden="0" w:uiPriority="61" w:unhideWhenUsed="0"/>
+    <w:lsdException w:name="Light Grid Accent 2" w:semiHidden="0" w:uiPriority="62" w:unhideWhenUsed="0"/>
+    <w:lsdException w:name="Medium Shading 1 Accent 2" w:semiHidden="0" w:uiPriority="63" w:unhideWhenUsed="0"/>
+    <w:lsdException w:name="Medium Shading 2 Accent 2" w:semiHidden="0" w:uiPriority="64" w:unhideWhenUsed="0"/>
+    <w:lsdException w:name="Medium List 1 Accent 2" w:semiHidden="0" w:uiPriority="65" w:unhideWhenUsed="0"/>
+    <w:lsdException w:name="Medium List 2 Accent 2" w:semiHidden="0" w:uiPriority="66" w:unhideWhenUsed="0"/>
+    <w:lsdException w:name="Medium Grid 1 Accent 2" w:semiHidden="0" w:uiPriority="67" w:unhideWhenUsed="0"/>
+    <w:lsdException w:name="Medium Grid 2 Accent 2" w:semiHidden="0" w:uiPriority="68" w:unhideWhenUsed="0"/>
+    <w:lsdException w:name="Medium Grid 3 Accent 2" w:semiHidden="0" w:uiPriority="69" w:unhideWhenUsed="0"/>
+    <w:lsdException w:name="Dark List Accent 2" w:semiHidden="0" w:uiPriority="70" w:unhideWhenUsed="0"/>
+    <w:lsdException w:name="Colorful Shading Accent 2" w:semiHidden="0" w:uiPriority="71" w:unhideWhenUsed="0"/>
+    <w:lsdException w:name="Colorful List Accent 2" w:semiHidden="0" w:uiPriority="72" w:unhideWhenUsed="0"/>
+    <w:lsdException w:name="Colorful Grid Accent 2" w:semiHidden="0" w:uiPriority="73" w:unhideWhenUsed="0"/>
+    <w:lsdException w:name="Light Shading Accent 3" w:semiHidden="0" w:uiPriority="60" w:unhideWhenUsed="0"/>
+    <w:lsdException w:name="Light List Accent 3" w:semiHidden="0" w:uiPriority="61" w:unhideWhenUsed="0"/>
+    <w:lsdException w:name="Light Grid Accent 3" w:semiHidden="0" w:uiPriority="62" w:unhideWhenUsed="0"/>
+    <w:lsdException w:name="Medium Shading 1 Accent 3" w:semiHidden="0" w:uiPriority="63" w:unhideWhenUsed="0"/>
+    <w:lsdException w:name="Medium Shading 2 Accent 3" w:semiHidden="0" w:uiPriority="64" w:unhideWhenUsed="0"/>
+    <w:lsdException w:name="Medium List 1 Accent 3" w:semiHidden="0" w:uiPriority="65" w:unhideWhenUsed="0"/>
+    <w:lsdException w:name="Medium List 2 Accent 3" w:semiHidden="0" w:uiPriority="66" w:unhideWhenUsed="0"/>
+    <w:lsdException w:name="Medium Grid 1 Accent 3" w:semiHidden="0" w:uiPriority="67" w:unhideWhenUsed="0"/>
+    <w:lsdException w:name="Medium Grid 2 Accent 3" w:semiHidden="0" w:uiPriority="68" w:unhideWhenUsed="0"/>
+    <w:lsdException w:name="Medium Grid 3 Accent 3" w:semiHidden="0" w:uiPriority="69" w:unhideWhenUsed="0"/>
+    <w:lsdException w:name="Dark List Accent 3" w:semiHidden="0" w:uiPriority="70" w:unhideWhenUsed="0"/>
+    <w:lsdException w:name="Colorful Shading Accent 3" w:semiHidden="0" w:uiPriority="71" w:unhideWhenUsed="0"/>
+    <w:lsdException w:name="Colorful List Accent 3" w:semiHidden="0" w:uiPriority="72" w:unhideWhenUsed="0"/>
+    <w:lsdException w:name="Colorful Grid Accent 3" w:semiHidden="0" w:uiPriority="73" w:unhideWhenUsed="0"/>
+    <w:lsdException w:name="Light Shading Accent 4" w:semiHidden="0" w:uiPriority="60" w:unhideWhenUsed="0"/>
+    <w:lsdException w:name="Light List Accent 4" w:semiHidden="0" w:uiPriority="61" w:unhideWhenUsed="0"/>
+    <w:lsdException w:name="Light Grid Accent 4" w:semiHidden="0" w:uiPriority="62" w:unhideWhenUsed="0"/>
+    <w:lsdException w:name="Medium Shading 1 Accent 4" w:semiHidden="0" w:uiPriority="63" w:unhideWhenUsed="0"/>
+    <w:lsdException w:name="Medium Shading 2 Accent 4" w:semiHidden="0" w:uiPriority="64" w:unhideWhenUsed="0"/>
+    <w:lsdException w:name="Medium List 1 Accent 4" w:semiHidden="0" w:uiPriority="65" w:unhideWhenUsed="0"/>
+    <w:lsdException w:name="Medium List 2 Accent 4" w:semiHidden="0" w:uiPriority="66" w:unhideWhenUsed="0"/>
+    <w:lsdException w:name="Medium Grid 1 Accent 4" w:semiHidden="0" w:uiPriority="67" w:unhideWhenUsed="0"/>
+    <w:lsdException w:name="Medium Grid 2 Accent 4" w:semiHidden="0" w:uiPriority="68" w:unhideWhenUsed="0"/>
+    <w:lsdException w:name="Medium Grid 3 Accent 4" w:semiHidden="0" w:uiPriority="69" w:unhideWhenUsed="0"/>
+    <w:lsdException w:name="Dark List Accent 4" w:semiHidden="0" w:uiPriority="70" w:unhideWhenUsed="0"/>
+    <w:lsdException w:name="Colorful Shading Accent 4" w:semiHidden="0" w:uiPriority="71" w:unhideWhenUsed="0"/>
+    <w:lsdException w:name="Colorful List Accent 4" w:semiHidden="0" w:uiPriority="72" w:unhideWhenUsed="0"/>
+    <w:lsdException w:name="Colorful Grid Accent 4" w:semiHidden="0" w:uiPriority="73" w:unhideWhenUsed="0"/>
+    <w:lsdException w:name="Light Shading Accent 5" w:semiHidden="0" w:uiPriority="60" w:unhideWhenUsed="0"/>
+    <w:lsdException w:name="Light List Accent 5" w:semiHidden="0" w:uiPriority="61" w:unhideWhenUsed="0"/>
+    <w:lsdException w:name="Light Grid Accent 5" w:semiHidden="0" w:uiPriority="62" w:unhideWhenUsed="0"/>
+    <w:lsdException w:name="Medium Shading 1 Accent 5" w:semiHidden="0" w:uiPriority="63" w:unhideWhenUsed="0"/>
+    <w:lsdException w:name="Medium Shading 2 Accent 5" w:semiHidden="0" w:uiPriority="64" w:unhideWhenUsed="0"/>
+    <w:lsdException w:name="Medium List 1 Accent 5" w:semiHidden="0" w:uiPriority="65" w:unhideWhenUsed="0"/>
+    <w:lsdException w:name="Medium List 2 Accent 5" w:semiHidden="0" w:uiPriority="66" w:unhideWhenUsed="0"/>
+    <w:lsdException w:name="Medium Grid 1 Accent 5" w:semiHidden="0" w:uiPriority="67" w:unhideWhenUsed="0"/>
+    <w:lsdException w:name="Medium Grid 2 Accent 5" w:semiHidden="0" w:uiPriority="68" w:unhideWhenUsed="0"/>
+    <w:lsdException w:name="Medium Grid 3 Accent 5" w:semiHidden="0" w:uiPriority="69" w:unhideWhenUsed="0"/>
+    <w:lsdException w:name="Dark List Accent 5" w:semiHidden="0" w:uiPriority="70" w:unhideWhenUsed="0"/>
+    <w:lsdException w:name="Colorful Shading Accent 5" w:semiHidden="0" w:uiPriority="71" w:unhideWhenUsed="0"/>
+    <w:lsdException w:name="Colorful List Accent 5" w:semiHidden="0" w:uiPriority="72" w:unhideWhenUsed="0"/>
+    <w:lsdException w:name="Colorful Grid Accent 5" w:semiHidden="0" w:uiPriority="73" w:unhideWhenUsed="0"/>
+    <w:lsdException w:name="Light Shading Accent 6" w:semiHidden="0" w:uiPriority="60" w:unhideWhenUsed="0"/>
+    <w:lsdException w:name="Light List Accent 6" w:semiHidden="0" w:uiPriority="61" w:unhideWhenUsed="0"/>
+    <w:lsdException w:name="Light Grid Accent 6" w:semiHidden="0" w:uiPriority="62" w:unhideWhenUsed="0"/>
+    <w:lsdException w:name="Medium Shading 1 Accent 6" w:semiHidden="0" w:uiPriority="63" w:unhideWhenUsed="0"/>
+    <w:lsdException w:name="Medium Shading 2 Accent 6" w:semiHidden="0" w:uiPriority="64" w:unhideWhenUsed="0"/>
+    <w:lsdException w:name="Medium List 1 Accent 6" w:semiHidden="0" w:uiPriority="65" w:unhideWhenUsed="0"/>
+    <w:lsdException w:name="Medium List 2 Accent 6" w:semiHidden="0" w:uiPriority="66" w:unhideWhenUsed="0"/>
+    <w:lsdException w:name="Medium Grid 1 Accent 6" w:semiHidden="0" w:uiPriority="67" w:unhideWhenUsed="0"/>
+    <w:lsdException w:name="Medium Grid 2 Accent 6" w:semiHidden="0" w:uiPriority="68" w:unhideWhenUsed="0"/>
+    <w:lsdException w:name="Medium Grid 3 Accent 6" w:semiHidden="0" w:uiPriority="69" w:unhideWhenUsed="0"/>
+    <w:lsdException w:name="Dark List Accent 6" w:semiHidden="0" w:uiPriority="70" w:unhideWhenUsed="0"/>
+    <w:lsdException w:name="Colorful Shading Accent 6" w:semiHidden="0" w:uiPriority="71" w:unhideWhenUsed="0"/>
+    <w:lsdException w:name="Colorful List Accent 6" w:semiHidden="0" w:uiPriority="72" w:unhideWhenUsed="0"/>
+    <w:lsdException w:name="Colorful Grid Accent 6" w:semiHidden="0" w:uiPriority="73" w:unhideWhenUsed="0"/>
+    <w:lsdException w:name="Subtle Emphasis" w:semiHidden="0" w:uiPriority="19" w:unhideWhenUsed="0" w:qFormat="1"/>
+    <w:lsdException w:name="Intense Emphasis" w:semiHidden="0" w:uiPriority="21" w:unhideWhenUsed="0" w:qFormat="1"/>
+    <w:lsdException w:name="Subtle Reference" w:semiHidden="0" w:uiPriority="31" w:unhideWhenUsed="0" w:qFormat="1"/>
+    <w:lsdException w:name="Intense Reference" w:semiHidden="0" w:uiPriority="32" w:unhideWhenUsed="0" w:qFormat="1"/>
+    <w:lsdException w:name="Book Title" w:semiHidden="0" w:uiPriority="33" w:unhideWhenUsed="0" w:qFormat="1"/>
+    <w:lsdException w:name="Bibliography" w:uiPriority="37"/>
+    <w:lsdException w:name="TOC Heading" w:uiPriority="39" w:qFormat="1"/>
+  </w:latentStyles>
+  <w:style w:type="paragraph" w:default="1" w:styleId="Standard">
+    <w:name w:val="Normal"/>
+    <w:qFormat/>
+    <w:rPr>
+      <w:lang w:val="en-US"/>
+    </w:rPr>
+  </w:style>
+  <w:style w:type="paragraph" w:styleId="berschrift1">
+    <w:name w:val="heading 1"/>
+    <w:basedOn w:val="Standard"/>
+    <w:next w:val="Standard"/>
+    <w:link w:val="berschrift1Zeichen"/>
+    <w:uiPriority w:val="9"/>
+    <w:qFormat/>
+    <w:rsid w:val="00A328DF"/>
+    <w:pPr>
+      <w:keepNext/>
+      <w:keepLines/>
+      <w:spacing w:before="480"/>
+      <w:outlineLvl w:val="0"/>
+    </w:pPr>
+    <w:rPr>
+      <w:rFonts w:asciiTheme="majorHAnsi" w:eastAsiaTheme="majorEastAsia" w:hAnsiTheme="majorHAnsi" w:cstheme="majorBidi"/>
+      <w:b/>
+      <w:bCs/>
+      <w:color w:val="345A8A" w:themeColor="accent1" w:themeShade="B5"/>
+      <w:sz w:val="32"/>
+      <w:szCs w:val="32"/>
+    </w:rPr>
+  </w:style>
+  <w:style w:type="paragraph" w:styleId="berschrift2">
+    <w:name w:val="heading 2"/>
+    <w:basedOn w:val="Standard"/>
+    <w:next w:val="Standard"/>
+    <w:link w:val="berschrift2Zeichen"/>
+    <w:uiPriority w:val="9"/>
+    <w:unhideWhenUsed/>
+    <w:qFormat/>
+    <w:rsid w:val="00A328DF"/>
+    <w:pPr>
+      <w:keepNext/>
+      <w:keepLines/>
+      <w:spacing w:before="200"/>
+      <w:outlineLvl w:val="1"/>
+    </w:pPr>
+    <w:rPr>
+      <w:rFonts w:asciiTheme="majorHAnsi" w:eastAsiaTheme="majorEastAsia" w:hAnsiTheme="majorHAnsi" w:cstheme="majorBidi"/>
+      <w:b/>
+      <w:bCs/>
+      <w:color w:val="4F81BD" w:themeColor="accent1"/>
+      <w:sz w:val="26"/>
+      <w:szCs w:val="26"/>
+    </w:rPr>
+  </w:style>
+  <w:style w:type="paragraph" w:styleId="berschrift3">
+    <w:name w:val="heading 3"/>
+    <w:basedOn w:val="Standard"/>
+    <w:next w:val="Standard"/>
+    <w:link w:val="berschrift3Zeichen"/>
+    <w:uiPriority w:val="9"/>
+    <w:unhideWhenUsed/>
+    <w:qFormat/>
+    <w:rsid w:val="00A328DF"/>
+    <w:pPr>
+      <w:keepNext/>
+      <w:keepLines/>
+      <w:spacing w:before="200"/>
+      <w:outlineLvl w:val="2"/>
+    </w:pPr>
+    <w:rPr>
+      <w:rFonts w:asciiTheme="majorHAnsi" w:eastAsiaTheme="majorEastAsia" w:hAnsiTheme="majorHAnsi" w:cstheme="majorBidi"/>
+      <w:b/>
+      <w:bCs/>
+      <w:color w:val="4F81BD" w:themeColor="accent1"/>
+    </w:rPr>
+  </w:style>
+  <w:style w:type="paragraph" w:styleId="berschrift4">
+    <w:name w:val="heading 4"/>
+    <w:basedOn w:val="Standard"/>
+    <w:next w:val="Standard"/>
+    <w:link w:val="berschrift4Zeichen"/>
+    <w:uiPriority w:val="9"/>
+    <w:unhideWhenUsed/>
+    <w:qFormat/>
+    <w:rsid w:val="00A328DF"/>
+    <w:pPr>
+      <w:keepNext/>
+      <w:keepLines/>
+      <w:spacing w:before="200"/>
+      <w:outlineLvl w:val="3"/>
+    </w:pPr>
+    <w:rPr>
+      <w:rFonts w:asciiTheme="majorHAnsi" w:eastAsiaTheme="majorEastAsia" w:hAnsiTheme="majorHAnsi" w:cstheme="majorBidi"/>
+      <w:b/>
+      <w:bCs/>
+      <w:i/>
+      <w:iCs/>
+      <w:color w:val="4F81BD" w:themeColor="accent1"/>
+    </w:rPr>
+  </w:style>
+  <w:style w:type="character" w:default="1" w:styleId="Absatzstandardschriftart">
+    <w:name w:val="Default Paragraph Font"/>
+    <w:uiPriority w:val="1"/>
+    <w:semiHidden/>
+    <w:unhideWhenUsed/>
+  </w:style>
+  <w:style w:type="table" w:default="1" w:styleId="NormaleTabelle">
+    <w:name w:val="Normal Table"/>
+    <w:uiPriority w:val="99"/>
+    <w:semiHidden/>
+    <w:unhideWhenUsed/>
+    <w:tblPr>
+      <w:tblInd w:w="0" w:type="dxa"/>
+      <w:tblCellMar>
+        <w:top w:w="0" w:type="dxa"/>
+        <w:left w:w="108" w:type="dxa"/>
+        <w:bottom w:w="0" w:type="dxa"/>
+        <w:right w:w="108" w:type="dxa"/>
+      </w:tblCellMar>
+    </w:tblPr>
+  </w:style>
+  <w:style w:type="numbering" w:default="1" w:styleId="KeineListe">
+    <w:name w:val="No List"/>
+    <w:uiPriority w:val="99"/>
+    <w:semiHidden/>
+    <w:unhideWhenUsed/>
+  </w:style>
+  <w:style w:type="paragraph" w:customStyle="1" w:styleId="Estilo1">
+    <w:name w:val="Estilo1"/>
+    <w:basedOn w:val="Standard"/>
+    <w:qFormat/>
+    <w:rsid w:val="004A740D"/>
+    <w:pPr>
+      <w:numPr>
+        <w:numId w:val="5"/>
+      </w:numPr>
+    </w:pPr>
+    <w:rPr>
+      <w:rFonts w:ascii="Times New Roman" w:eastAsia="Times New Roman" w:hAnsi="Times New Roman" w:cs="Times New Roman"/>
+      <w:b/>
+      <w:color w:val="00000A"/>
+      <w:sz w:val="28"/>
+      <w:szCs w:val="36"/>
+      <w:u w:val="single"/>
+      <w:lang w:eastAsia="de-CH"/>
+    </w:rPr>
+  </w:style>
+  <w:style w:type="paragraph" w:customStyle="1" w:styleId="Estilo2">
+    <w:name w:val="Estilo2"/>
+    <w:basedOn w:val="Estilo1"/>
+    <w:qFormat/>
+    <w:rsid w:val="00386814"/>
+    <w:pPr>
+      <w:numPr>
+        <w:ilvl w:val="1"/>
+      </w:numPr>
+      <w:tabs>
+        <w:tab w:val="clear" w:pos="360"/>
+        <w:tab w:val="num" w:pos="720"/>
+      </w:tabs>
+      <w:ind w:left="720" w:hanging="360"/>
+    </w:pPr>
+    <w:rPr>
+      <w:sz w:val="20"/>
+      <w:szCs w:val="20"/>
+    </w:rPr>
+  </w:style>
+  <w:style w:type="paragraph" w:customStyle="1" w:styleId="Estilo3">
+    <w:name w:val="Estilo3"/>
+    <w:basedOn w:val="Estilo2"/>
+    <w:qFormat/>
+    <w:rsid w:val="00386814"/>
+    <w:pPr>
+      <w:numPr>
+        <w:ilvl w:val="2"/>
+      </w:numPr>
+      <w:tabs>
+        <w:tab w:val="clear" w:pos="567"/>
+        <w:tab w:val="num" w:pos="1211"/>
+      </w:tabs>
+      <w:ind w:left="1211" w:hanging="360"/>
+    </w:pPr>
+  </w:style>
+  <w:style w:type="paragraph" w:customStyle="1" w:styleId="Estilo4">
+    <w:name w:val="Estilo4"/>
+    <w:basedOn w:val="Estilo3"/>
+    <w:qFormat/>
+    <w:rsid w:val="00386814"/>
+    <w:pPr>
+      <w:numPr>
+        <w:ilvl w:val="3"/>
+      </w:numPr>
+      <w:tabs>
+        <w:tab w:val="clear" w:pos="907"/>
+        <w:tab w:val="num" w:pos="1080"/>
+      </w:tabs>
+      <w:ind w:left="1080" w:right="227" w:hanging="720"/>
+    </w:pPr>
+    <w:rPr>
+      <w:lang w:val="en-GB"/>
+    </w:rPr>
+  </w:style>
+  <w:style w:type="character" w:customStyle="1" w:styleId="berschrift1Zeichen">
+    <w:name w:val="Überschrift 1 Zeichen"/>
+    <w:basedOn w:val="Absatzstandardschriftart"/>
+    <w:link w:val="berschrift1"/>
+    <w:uiPriority w:val="9"/>
+    <w:rsid w:val="00A328DF"/>
+    <w:rPr>
+      <w:rFonts w:asciiTheme="majorHAnsi" w:eastAsiaTheme="majorEastAsia" w:hAnsiTheme="majorHAnsi" w:cstheme="majorBidi"/>
+      <w:b/>
+      <w:bCs/>
+      <w:color w:val="345A8A" w:themeColor="accent1" w:themeShade="B5"/>
+      <w:sz w:val="32"/>
+      <w:szCs w:val="32"/>
+      <w:lang w:val="en-US"/>
+    </w:rPr>
+  </w:style>
+  <w:style w:type="character" w:customStyle="1" w:styleId="berschrift2Zeichen">
+    <w:name w:val="Überschrift 2 Zeichen"/>
+    <w:basedOn w:val="Absatzstandardschriftart"/>
+    <w:link w:val="berschrift2"/>
+    <w:uiPriority w:val="9"/>
+    <w:rsid w:val="00A328DF"/>
+    <w:rPr>
+      <w:rFonts w:asciiTheme="majorHAnsi" w:eastAsiaTheme="majorEastAsia" w:hAnsiTheme="majorHAnsi" w:cstheme="majorBidi"/>
+      <w:b/>
+      <w:bCs/>
+      <w:color w:val="4F81BD" w:themeColor="accent1"/>
+      <w:sz w:val="26"/>
+      <w:szCs w:val="26"/>
+      <w:lang w:val="en-US"/>
+    </w:rPr>
+  </w:style>
+  <w:style w:type="character" w:customStyle="1" w:styleId="berschrift3Zeichen">
+    <w:name w:val="Überschrift 3 Zeichen"/>
+    <w:basedOn w:val="Absatzstandardschriftart"/>
+    <w:link w:val="berschrift3"/>
+    <w:uiPriority w:val="9"/>
+    <w:rsid w:val="00A328DF"/>
+    <w:rPr>
+      <w:rFonts w:asciiTheme="majorHAnsi" w:eastAsiaTheme="majorEastAsia" w:hAnsiTheme="majorHAnsi" w:cstheme="majorBidi"/>
+      <w:b/>
+      <w:bCs/>
+      <w:color w:val="4F81BD" w:themeColor="accent1"/>
+      <w:lang w:val="en-US"/>
+    </w:rPr>
+  </w:style>
+  <w:style w:type="character" w:customStyle="1" w:styleId="berschrift4Zeichen">
+    <w:name w:val="Überschrift 4 Zeichen"/>
+    <w:basedOn w:val="Absatzstandardschriftart"/>
+    <w:link w:val="berschrift4"/>
+    <w:uiPriority w:val="9"/>
+    <w:rsid w:val="00A328DF"/>
+    <w:rPr>
+      <w:rFonts w:asciiTheme="majorHAnsi" w:eastAsiaTheme="majorEastAsia" w:hAnsiTheme="majorHAnsi" w:cstheme="majorBidi"/>
+      <w:b/>
+      <w:bCs/>
+      <w:i/>
+      <w:iCs/>
+      <w:color w:val="4F81BD" w:themeColor="accent1"/>
+      <w:lang w:val="en-US"/>
+    </w:rPr>
+  </w:style>
+  <w:style w:type="paragraph" w:styleId="Verzeichnis1">
+    <w:name w:val="toc 1"/>
+    <w:basedOn w:val="Standard"/>
+    <w:next w:val="Standard"/>
+    <w:autoRedefine/>
+    <w:uiPriority w:val="39"/>
+    <w:unhideWhenUsed/>
+    <w:rsid w:val="00A328DF"/>
+    <w:pPr>
+      <w:spacing w:before="120"/>
+    </w:pPr>
+    <w:rPr>
+      <w:rFonts w:asciiTheme="majorHAnsi" w:hAnsiTheme="majorHAnsi"/>
+      <w:b/>
+      <w:color w:val="548DD4"/>
+    </w:rPr>
+  </w:style>
+  <w:style w:type="paragraph" w:styleId="Verzeichnis2">
+    <w:name w:val="toc 2"/>
+    <w:basedOn w:val="Standard"/>
+    <w:next w:val="Standard"/>
+    <w:autoRedefine/>
+    <w:uiPriority w:val="39"/>
+    <w:unhideWhenUsed/>
+    <w:rsid w:val="00A328DF"/>
+    <w:rPr>
+      <w:sz w:val="22"/>
+      <w:szCs w:val="22"/>
+    </w:rPr>
+  </w:style>
+  <w:style w:type="paragraph" w:styleId="Verzeichnis3">
+    <w:name w:val="toc 3"/>
+    <w:basedOn w:val="Standard"/>
+    <w:next w:val="Standard"/>
+    <w:autoRedefine/>
+    <w:uiPriority w:val="39"/>
+    <w:unhideWhenUsed/>
+    <w:rsid w:val="00A328DF"/>
+    <w:pPr>
+      <w:ind w:left="240"/>
+    </w:pPr>
+    <w:rPr>
+      <w:i/>
+      <w:sz w:val="22"/>
+      <w:szCs w:val="22"/>
+    </w:rPr>
+  </w:style>
+  <w:style w:type="paragraph" w:styleId="Verzeichnis4">
+    <w:name w:val="toc 4"/>
+    <w:basedOn w:val="Standard"/>
+    <w:next w:val="Standard"/>
+    <w:autoRedefine/>
+    <w:uiPriority w:val="39"/>
+    <w:unhideWhenUsed/>
+    <w:rsid w:val="00A328DF"/>
+    <w:pPr>
+      <w:pBdr>
+        <w:between w:val="double" w:sz="6" w:space="0" w:color="auto"/>
+      </w:pBdr>
+      <w:ind w:left="480"/>
+    </w:pPr>
+    <w:rPr>
+      <w:sz w:val="20"/>
+      <w:szCs w:val="20"/>
+    </w:rPr>
+  </w:style>
+  <w:style w:type="paragraph" w:styleId="Verzeichnis5">
+    <w:name w:val="toc 5"/>
+    <w:basedOn w:val="Standard"/>
+    <w:next w:val="Standard"/>
+    <w:autoRedefine/>
+    <w:uiPriority w:val="39"/>
+    <w:unhideWhenUsed/>
+    <w:rsid w:val="00A328DF"/>
+    <w:pPr>
+      <w:pBdr>
+        <w:between w:val="double" w:sz="6" w:space="0" w:color="auto"/>
+      </w:pBdr>
+      <w:ind w:left="720"/>
+    </w:pPr>
+    <w:rPr>
+      <w:sz w:val="20"/>
+      <w:szCs w:val="20"/>
+    </w:rPr>
+  </w:style>
+  <w:style w:type="paragraph" w:styleId="Verzeichnis6">
+    <w:name w:val="toc 6"/>
+    <w:basedOn w:val="Standard"/>
+    <w:next w:val="Standard"/>
+    <w:autoRedefine/>
+    <w:uiPriority w:val="39"/>
+    <w:unhideWhenUsed/>
+    <w:rsid w:val="00A328DF"/>
+    <w:pPr>
+      <w:pBdr>
+        <w:between w:val="double" w:sz="6" w:space="0" w:color="auto"/>
+      </w:pBdr>
+      <w:ind w:left="960"/>
+    </w:pPr>
+    <w:rPr>
+      <w:sz w:val="20"/>
+      <w:szCs w:val="20"/>
+    </w:rPr>
+  </w:style>
+  <w:style w:type="paragraph" w:styleId="Verzeichnis7">
+    <w:name w:val="toc 7"/>
+    <w:basedOn w:val="Standard"/>
+    <w:next w:val="Standard"/>
+    <w:autoRedefine/>
+    <w:uiPriority w:val="39"/>
+    <w:unhideWhenUsed/>
+    <w:rsid w:val="00A328DF"/>
+    <w:pPr>
+      <w:pBdr>
+        <w:between w:val="double" w:sz="6" w:space="0" w:color="auto"/>
+      </w:pBdr>
+      <w:ind w:left="1200"/>
+    </w:pPr>
+    <w:rPr>
+      <w:sz w:val="20"/>
+      <w:szCs w:val="20"/>
+    </w:rPr>
+  </w:style>
+  <w:style w:type="paragraph" w:styleId="Verzeichnis8">
+    <w:name w:val="toc 8"/>
+    <w:basedOn w:val="Standard"/>
+    <w:next w:val="Standard"/>
+    <w:autoRedefine/>
+    <w:uiPriority w:val="39"/>
+    <w:unhideWhenUsed/>
+    <w:rsid w:val="00A328DF"/>
+    <w:pPr>
+      <w:pBdr>
+        <w:between w:val="double" w:sz="6" w:space="0" w:color="auto"/>
+      </w:pBdr>
+      <w:ind w:left="1440"/>
+    </w:pPr>
+    <w:rPr>
+      <w:sz w:val="20"/>
+      <w:szCs w:val="20"/>
+    </w:rPr>
+  </w:style>
+  <w:style w:type="paragraph" w:styleId="Verzeichnis9">
+    <w:name w:val="toc 9"/>
+    <w:basedOn w:val="Standard"/>
+    <w:next w:val="Standard"/>
+    <w:autoRedefine/>
+    <w:uiPriority w:val="39"/>
+    <w:unhideWhenUsed/>
+    <w:rsid w:val="00A328DF"/>
+    <w:pPr>
+      <w:pBdr>
+        <w:between w:val="double" w:sz="6" w:space="0" w:color="auto"/>
+      </w:pBdr>
+      <w:ind w:left="1680"/>
+    </w:pPr>
+    <w:rPr>
+      <w:sz w:val="20"/>
+      <w:szCs w:val="20"/>
+    </w:rPr>
+  </w:style>
+  <w:style w:type="table" w:styleId="Tabellenraster">
+    <w:name w:val="Table Grid"/>
+    <w:basedOn w:val="NormaleTabelle"/>
+    <w:uiPriority w:val="59"/>
+    <w:rsid w:val="009B7B97"/>
+    <w:tblPr>
+      <w:tblInd w:w="0" w:type="dxa"/>
+      <w:tblBorders>
+        <w:top w:val="single" w:sz="4" w:space="0" w:color="auto"/>
+        <w:left w:val="single" w:sz="4" w:space="0" w:color="auto"/>
+        <w:bottom w:val="single" w:sz="4" w:space="0" w:color="auto"/>
+        <w:right w:val="single" w:sz="4" w:space="0" w:color="auto"/>
+        <w:insideH w:val="single" w:sz="4" w:space="0" w:color="auto"/>
+        <w:insideV w:val="single" w:sz="4" w:space="0" w:color="auto"/>
+      </w:tblBorders>
+      <w:tblCellMar>
+        <w:top w:w="0" w:type="dxa"/>
+        <w:left w:w="108" w:type="dxa"/>
+        <w:bottom w:w="0" w:type="dxa"/>
+        <w:right w:w="108" w:type="dxa"/>
+      </w:tblCellMar>
     </w:tblPr>
   </w:style>
 </w:styles>

</xml_diff>